<commit_message>
FoCSN third lab report update 1
</commit_message>
<xml_diff>
--- a/FoCSN/lab3/Звіт3_ОКСМ.docx
+++ b/FoCSN/lab3/Звіт3_ОКСМ.docx
@@ -1284,7 +1284,7 @@
           <w:rFonts w:ascii="Times New Roman" w:hAnsi="Times New Roman" w:cs="Times New Roman"/>
           <w:sz w:val="28"/>
           <w:szCs w:val="28"/>
-          <w:lang w:val="uk-UA"/>
+          <w:lang w:val="ru-RU"/>
         </w:rPr>
       </w:pPr>
       <w:r>
@@ -1348,9 +1348,17 @@
           <w:lang w:val="uk-UA"/>
         </w:rPr>
         <w:drawing>
-          <wp:inline distT="0" distB="0" distL="0" distR="0" wp14:anchorId="6829C8F7" wp14:editId="260F8965">
+          <wp:anchor distT="0" distB="0" distL="114300" distR="114300" simplePos="0" relativeHeight="251658240" behindDoc="1" locked="0" layoutInCell="1" allowOverlap="1" wp14:anchorId="6829C8F7" wp14:editId="6199092C">
+            <wp:simplePos x="0" y="0"/>
+            <wp:positionH relativeFrom="column">
+              <wp:posOffset>-3173</wp:posOffset>
+            </wp:positionH>
+            <wp:positionV relativeFrom="paragraph">
+              <wp:posOffset>54610</wp:posOffset>
+            </wp:positionV>
             <wp:extent cx="5096586" cy="1114581"/>
             <wp:effectExtent l="0" t="0" r="0" b="9525"/>
+            <wp:wrapNone/>
             <wp:docPr id="1" name="Picture 1"/>
             <wp:cNvGraphicFramePr>
               <a:graphicFrameLocks xmlns:a="http://schemas.openxmlformats.org/drawingml/2006/main" noChangeAspect="1"/>
@@ -1363,7 +1371,13 @@
                     <pic:cNvPicPr/>
                   </pic:nvPicPr>
                   <pic:blipFill>
-                    <a:blip r:embed="rId4"/>
+                    <a:blip r:embed="rId4">
+                      <a:extLst>
+                        <a:ext uri="{28A0092B-C50C-407E-A947-70E740481C1C}">
+                          <a14:useLocalDpi xmlns:a14="http://schemas.microsoft.com/office/drawing/2010/main" val="0"/>
+                        </a:ext>
+                      </a:extLst>
+                    </a:blip>
                     <a:stretch>
                       <a:fillRect/>
                     </a:stretch>
@@ -1380,7 +1394,7 @@
                 </pic:pic>
               </a:graphicData>
             </a:graphic>
-          </wp:inline>
+          </wp:anchor>
         </w:drawing>
       </w:r>
     </w:p>
@@ -1398,14 +1412,6 @@
     <w:p>
       <w:pPr>
         <w:spacing w:after="0"/>
-        <w:rPr>
-          <w:rFonts w:ascii="Times New Roman" w:hAnsi="Times New Roman" w:cs="Times New Roman"/>
-          <w:sz w:val="28"/>
-          <w:szCs w:val="28"/>
-          <w:lang w:val="uk-UA"/>
-        </w:rPr>
-      </w:pPr>
-      <w:r>
         <w:rPr>
           <w:rFonts w:ascii="Times New Roman" w:hAnsi="Times New Roman" w:cs="Times New Roman"/>
           <w:b/>
@@ -1414,6 +1420,53 @@
           <w:szCs w:val="32"/>
           <w:lang w:val="uk-UA"/>
         </w:rPr>
+      </w:pPr>
+    </w:p>
+    <w:p>
+      <w:pPr>
+        <w:spacing w:after="0"/>
+        <w:rPr>
+          <w:rFonts w:ascii="Times New Roman" w:hAnsi="Times New Roman" w:cs="Times New Roman"/>
+          <w:b/>
+          <w:bCs/>
+          <w:sz w:val="32"/>
+          <w:szCs w:val="32"/>
+          <w:lang w:val="uk-UA"/>
+        </w:rPr>
+      </w:pPr>
+    </w:p>
+    <w:p>
+      <w:pPr>
+        <w:spacing w:after="0"/>
+        <w:rPr>
+          <w:rFonts w:ascii="Times New Roman" w:hAnsi="Times New Roman" w:cs="Times New Roman"/>
+          <w:b/>
+          <w:bCs/>
+          <w:sz w:val="32"/>
+          <w:szCs w:val="32"/>
+          <w:lang w:val="uk-UA"/>
+        </w:rPr>
+      </w:pPr>
+    </w:p>
+    <w:p>
+      <w:pPr>
+        <w:spacing w:after="0"/>
+        <w:rPr>
+          <w:rFonts w:ascii="Times New Roman" w:hAnsi="Times New Roman" w:cs="Times New Roman"/>
+          <w:sz w:val="28"/>
+          <w:szCs w:val="28"/>
+          <w:lang w:val="uk-UA"/>
+        </w:rPr>
+      </w:pPr>
+      <w:r>
+        <w:rPr>
+          <w:rFonts w:ascii="Times New Roman" w:hAnsi="Times New Roman" w:cs="Times New Roman"/>
+          <w:b/>
+          <w:bCs/>
+          <w:sz w:val="32"/>
+          <w:szCs w:val="32"/>
+          <w:lang w:val="uk-UA"/>
+        </w:rPr>
         <w:t xml:space="preserve">Постановка задачі: </w:t>
       </w:r>
       <w:r>
@@ -1423,25 +1476,43 @@
           <w:szCs w:val="28"/>
           <w:lang w:val="uk-UA"/>
         </w:rPr>
-        <w:t xml:space="preserve">Треба </w:t>
-      </w:r>
-      <w:r>
-        <w:rPr>
-          <w:rFonts w:ascii="Times New Roman" w:hAnsi="Times New Roman" w:cs="Times New Roman"/>
-          <w:sz w:val="28"/>
-          <w:szCs w:val="28"/>
-          <w:lang w:val="uk-UA"/>
-        </w:rPr>
-        <w:t>створити мережу із топологією «Зірка» з центральною точкою, що є концентратором</w:t>
-      </w:r>
-      <w:r>
-        <w:rPr>
-          <w:rFonts w:ascii="Times New Roman" w:hAnsi="Times New Roman" w:cs="Times New Roman"/>
-          <w:sz w:val="28"/>
-          <w:szCs w:val="28"/>
-          <w:lang w:val="uk-UA"/>
-        </w:rPr>
-        <w:t>. Ще раз створити мережу із топологією «Зірка» з центральною точкою, що є комутатором. Спроектувати локальну мережу з хаба, комутатора і 4х ПК. Дослідити в цій мережі якість передачі трафіку. Замінити в даній мережі хаби комутаторами.</w:t>
+        <w:t xml:space="preserve">Треба ознайомитися з </w:t>
+      </w:r>
+      <w:r>
+        <w:rPr>
+          <w:rFonts w:ascii="Times New Roman" w:hAnsi="Times New Roman" w:cs="Times New Roman"/>
+          <w:sz w:val="28"/>
+          <w:szCs w:val="28"/>
+          <w:lang w:val="en-US"/>
+        </w:rPr>
+        <w:t>Cisco</w:t>
+      </w:r>
+      <w:r>
+        <w:rPr>
+          <w:rFonts w:ascii="Times New Roman" w:hAnsi="Times New Roman" w:cs="Times New Roman"/>
+          <w:sz w:val="28"/>
+          <w:szCs w:val="28"/>
+          <w:lang w:val="ru-RU"/>
+        </w:rPr>
+        <w:t xml:space="preserve"> </w:t>
+      </w:r>
+      <w:r>
+        <w:rPr>
+          <w:rFonts w:ascii="Times New Roman" w:hAnsi="Times New Roman" w:cs="Times New Roman"/>
+          <w:sz w:val="28"/>
+          <w:szCs w:val="28"/>
+          <w:lang w:val="en-US"/>
+        </w:rPr>
+        <w:t>IOS</w:t>
+      </w:r>
+      <w:r>
+        <w:rPr>
+          <w:rFonts w:ascii="Times New Roman" w:hAnsi="Times New Roman" w:cs="Times New Roman"/>
+          <w:sz w:val="28"/>
+          <w:szCs w:val="28"/>
+          <w:lang w:val="uk-UA"/>
+        </w:rPr>
+        <w:t>, а також встановити парольний доступ до привілейованого режиму (режиму адміністратора) на свічах</w:t>
       </w:r>
     </w:p>
     <w:p>
@@ -1455,7 +1526,1154 @@
         </w:rPr>
       </w:pPr>
     </w:p>
+    <w:p>
+      <w:pPr>
+        <w:jc w:val="center"/>
+        <w:rPr>
+          <w:rFonts w:ascii="Times New Roman" w:hAnsi="Times New Roman" w:cs="Times New Roman"/>
+          <w:b/>
+          <w:bCs/>
+          <w:sz w:val="36"/>
+          <w:szCs w:val="36"/>
+          <w:lang w:val="uk-UA"/>
+        </w:rPr>
+      </w:pPr>
+      <w:r>
+        <w:rPr>
+          <w:rFonts w:ascii="Times New Roman" w:hAnsi="Times New Roman" w:cs="Times New Roman"/>
+          <w:b/>
+          <w:bCs/>
+          <w:sz w:val="36"/>
+          <w:szCs w:val="36"/>
+          <w:lang w:val="uk-UA"/>
+        </w:rPr>
+        <w:t>Хід роботи</w:t>
+      </w:r>
+    </w:p>
+    <w:p>
+      <w:pPr>
+        <w:spacing w:after="0"/>
+        <w:rPr>
+          <w:rFonts w:ascii="Times New Roman" w:hAnsi="Times New Roman" w:cs="Times New Roman"/>
+          <w:b/>
+          <w:bCs/>
+          <w:sz w:val="32"/>
+          <w:szCs w:val="32"/>
+          <w:lang w:val="uk-UA"/>
+        </w:rPr>
+      </w:pPr>
+      <w:r>
+        <w:rPr>
+          <w:rFonts w:ascii="Times New Roman" w:hAnsi="Times New Roman" w:cs="Times New Roman"/>
+          <w:b/>
+          <w:bCs/>
+          <w:sz w:val="32"/>
+          <w:szCs w:val="32"/>
+          <w:lang w:val="uk-UA"/>
+        </w:rPr>
+        <w:t>Завдання 3.1</w:t>
+      </w:r>
+      <w:r>
+        <w:rPr>
+          <w:rFonts w:ascii="Times New Roman" w:hAnsi="Times New Roman" w:cs="Times New Roman"/>
+          <w:b/>
+          <w:bCs/>
+          <w:sz w:val="32"/>
+          <w:szCs w:val="32"/>
+          <w:lang w:val="uk-UA"/>
+        </w:rPr>
+        <w:t xml:space="preserve"> (</w:t>
+      </w:r>
+      <w:r>
+        <w:rPr>
+          <w:rFonts w:ascii="Times New Roman" w:hAnsi="Times New Roman" w:cs="Times New Roman"/>
+          <w:b/>
+          <w:bCs/>
+          <w:sz w:val="32"/>
+          <w:szCs w:val="32"/>
+          <w:lang w:val="uk-UA"/>
+        </w:rPr>
+        <w:t xml:space="preserve">Знайомство з командами </w:t>
+      </w:r>
+      <w:proofErr w:type="spellStart"/>
+      <w:r>
+        <w:rPr>
+          <w:rFonts w:ascii="Times New Roman" w:hAnsi="Times New Roman" w:cs="Times New Roman"/>
+          <w:b/>
+          <w:bCs/>
+          <w:sz w:val="32"/>
+          <w:szCs w:val="32"/>
+          <w:lang w:val="uk-UA"/>
+        </w:rPr>
+        <w:t>Cisco</w:t>
+      </w:r>
+      <w:proofErr w:type="spellEnd"/>
+      <w:r>
+        <w:rPr>
+          <w:rFonts w:ascii="Times New Roman" w:hAnsi="Times New Roman" w:cs="Times New Roman"/>
+          <w:b/>
+          <w:bCs/>
+          <w:sz w:val="32"/>
+          <w:szCs w:val="32"/>
+          <w:lang w:val="uk-UA"/>
+        </w:rPr>
+        <w:t xml:space="preserve"> IOS</w:t>
+      </w:r>
+      <w:r>
+        <w:rPr>
+          <w:rFonts w:ascii="Times New Roman" w:hAnsi="Times New Roman" w:cs="Times New Roman"/>
+          <w:b/>
+          <w:bCs/>
+          <w:sz w:val="32"/>
+          <w:szCs w:val="32"/>
+          <w:lang w:val="uk-UA"/>
+        </w:rPr>
+        <w:t>)</w:t>
+      </w:r>
+    </w:p>
+    <w:p>
+      <w:pPr>
+        <w:spacing w:after="0"/>
+        <w:rPr>
+          <w:rFonts w:ascii="Times New Roman" w:hAnsi="Times New Roman" w:cs="Times New Roman"/>
+          <w:b/>
+          <w:bCs/>
+          <w:sz w:val="32"/>
+          <w:szCs w:val="32"/>
+          <w:lang w:val="uk-UA"/>
+        </w:rPr>
+      </w:pPr>
+    </w:p>
+    <w:p>
+      <w:pPr>
+        <w:rPr>
+          <w:rFonts w:ascii="Times New Roman" w:hAnsi="Times New Roman" w:cs="Times New Roman"/>
+          <w:sz w:val="28"/>
+          <w:szCs w:val="28"/>
+          <w:lang w:val="uk-UA"/>
+        </w:rPr>
+      </w:pPr>
+      <w:r>
+        <w:rPr>
+          <w:rFonts w:ascii="Times New Roman" w:hAnsi="Times New Roman" w:cs="Times New Roman"/>
+          <w:sz w:val="28"/>
+          <w:szCs w:val="28"/>
+          <w:lang w:val="uk-UA"/>
+        </w:rPr>
+        <w:t>1) З</w:t>
+      </w:r>
+      <w:r>
+        <w:rPr>
+          <w:rFonts w:ascii="Times New Roman" w:hAnsi="Times New Roman" w:cs="Times New Roman"/>
+          <w:sz w:val="28"/>
+          <w:szCs w:val="28"/>
+          <w:lang w:val="uk-UA"/>
+        </w:rPr>
+        <w:t>будуємо</w:t>
+      </w:r>
+      <w:r>
+        <w:rPr>
+          <w:rFonts w:ascii="Times New Roman" w:hAnsi="Times New Roman" w:cs="Times New Roman"/>
+          <w:sz w:val="28"/>
+          <w:szCs w:val="28"/>
+          <w:lang w:val="uk-UA"/>
+        </w:rPr>
+        <w:t xml:space="preserve"> </w:t>
+      </w:r>
+      <w:r>
+        <w:rPr>
+          <w:rFonts w:ascii="Times New Roman" w:hAnsi="Times New Roman" w:cs="Times New Roman"/>
+          <w:sz w:val="28"/>
+          <w:szCs w:val="28"/>
+          <w:lang w:val="uk-UA"/>
+        </w:rPr>
+        <w:t xml:space="preserve">мережу з </w:t>
+      </w:r>
+      <w:r>
+        <w:rPr>
+          <w:rFonts w:ascii="Times New Roman" w:hAnsi="Times New Roman" w:cs="Times New Roman"/>
+          <w:sz w:val="28"/>
+          <w:szCs w:val="28"/>
+          <w:lang w:val="uk-UA"/>
+        </w:rPr>
+        <w:t xml:space="preserve">комутатором для подальшого використання </w:t>
+      </w:r>
+      <w:r>
+        <w:rPr>
+          <w:rFonts w:ascii="Times New Roman" w:hAnsi="Times New Roman" w:cs="Times New Roman"/>
+          <w:sz w:val="28"/>
+          <w:szCs w:val="28"/>
+          <w:lang w:val="uk-UA"/>
+        </w:rPr>
+        <w:t xml:space="preserve">(не встановлюючи зв’язки між </w:t>
+      </w:r>
+      <w:proofErr w:type="spellStart"/>
+      <w:r>
+        <w:rPr>
+          <w:rFonts w:ascii="Times New Roman" w:hAnsi="Times New Roman" w:cs="Times New Roman"/>
+          <w:sz w:val="28"/>
+          <w:szCs w:val="28"/>
+          <w:lang w:val="uk-UA"/>
+        </w:rPr>
+        <w:t>роутерами</w:t>
+      </w:r>
+      <w:proofErr w:type="spellEnd"/>
+      <w:r>
+        <w:rPr>
+          <w:rFonts w:ascii="Times New Roman" w:hAnsi="Times New Roman" w:cs="Times New Roman"/>
+          <w:sz w:val="28"/>
+          <w:szCs w:val="28"/>
+          <w:lang w:val="uk-UA"/>
+        </w:rPr>
+        <w:t>)</w:t>
+      </w:r>
+    </w:p>
+    <w:p>
+      <w:pPr>
+        <w:rPr>
+          <w:rFonts w:ascii="Times New Roman" w:hAnsi="Times New Roman" w:cs="Times New Roman"/>
+          <w:sz w:val="28"/>
+          <w:szCs w:val="28"/>
+          <w:lang w:val="en-US"/>
+        </w:rPr>
+      </w:pPr>
+      <w:r>
+        <w:rPr>
+          <w:rFonts w:ascii="Times New Roman" w:hAnsi="Times New Roman" w:cs="Times New Roman"/>
+          <w:sz w:val="28"/>
+          <w:szCs w:val="28"/>
+          <w:lang w:val="en-US"/>
+        </w:rPr>
+        <w:drawing>
+          <wp:anchor distT="0" distB="0" distL="114300" distR="114300" simplePos="0" relativeHeight="251659264" behindDoc="1" locked="0" layoutInCell="1" allowOverlap="1" wp14:anchorId="664A40ED" wp14:editId="251F6C91">
+            <wp:simplePos x="0" y="0"/>
+            <wp:positionH relativeFrom="margin">
+              <wp:align>center</wp:align>
+            </wp:positionH>
+            <wp:positionV relativeFrom="paragraph">
+              <wp:posOffset>85090</wp:posOffset>
+            </wp:positionV>
+            <wp:extent cx="4182059" cy="2200582"/>
+            <wp:effectExtent l="76200" t="76200" r="142875" b="142875"/>
+            <wp:wrapNone/>
+            <wp:docPr id="2" name="Picture 2"/>
+            <wp:cNvGraphicFramePr>
+              <a:graphicFrameLocks xmlns:a="http://schemas.openxmlformats.org/drawingml/2006/main" noChangeAspect="1"/>
+            </wp:cNvGraphicFramePr>
+            <a:graphic xmlns:a="http://schemas.openxmlformats.org/drawingml/2006/main">
+              <a:graphicData uri="http://schemas.openxmlformats.org/drawingml/2006/picture">
+                <pic:pic xmlns:pic="http://schemas.openxmlformats.org/drawingml/2006/picture">
+                  <pic:nvPicPr>
+                    <pic:cNvPr id="1" name=""/>
+                    <pic:cNvPicPr/>
+                  </pic:nvPicPr>
+                  <pic:blipFill>
+                    <a:blip r:embed="rId5">
+                      <a:extLst>
+                        <a:ext uri="{28A0092B-C50C-407E-A947-70E740481C1C}">
+                          <a14:useLocalDpi xmlns:a14="http://schemas.microsoft.com/office/drawing/2010/main" val="0"/>
+                        </a:ext>
+                      </a:extLst>
+                    </a:blip>
+                    <a:stretch>
+                      <a:fillRect/>
+                    </a:stretch>
+                  </pic:blipFill>
+                  <pic:spPr>
+                    <a:xfrm>
+                      <a:off x="0" y="0"/>
+                      <a:ext cx="4182059" cy="2200582"/>
+                    </a:xfrm>
+                    <a:prstGeom prst="rect">
+                      <a:avLst/>
+                    </a:prstGeom>
+                    <a:ln w="38100" cap="sq">
+                      <a:solidFill>
+                        <a:srgbClr val="000000"/>
+                      </a:solidFill>
+                      <a:prstDash val="solid"/>
+                      <a:miter lim="800000"/>
+                    </a:ln>
+                    <a:effectLst>
+                      <a:outerShdw blurRad="50800" dist="38100" dir="2700000" algn="tl" rotWithShape="0">
+                        <a:srgbClr val="000000">
+                          <a:alpha val="43000"/>
+                        </a:srgbClr>
+                      </a:outerShdw>
+                    </a:effectLst>
+                  </pic:spPr>
+                </pic:pic>
+              </a:graphicData>
+            </a:graphic>
+          </wp:anchor>
+        </w:drawing>
+      </w:r>
+    </w:p>
+    <w:p>
+      <w:pPr>
+        <w:spacing w:after="0"/>
+        <w:rPr>
+          <w:rFonts w:ascii="Times New Roman" w:hAnsi="Times New Roman" w:cs="Times New Roman"/>
+          <w:sz w:val="28"/>
+          <w:szCs w:val="28"/>
+          <w:lang w:val="uk-UA"/>
+        </w:rPr>
+      </w:pPr>
+    </w:p>
+    <w:p>
+      <w:pPr>
+        <w:spacing w:after="0"/>
+        <w:rPr>
+          <w:rFonts w:ascii="Times New Roman" w:hAnsi="Times New Roman" w:cs="Times New Roman"/>
+          <w:sz w:val="28"/>
+          <w:szCs w:val="28"/>
+          <w:lang w:val="uk-UA"/>
+        </w:rPr>
+      </w:pPr>
+    </w:p>
     <w:p/>
+    <w:p/>
+    <w:p/>
+    <w:p>
+      <w:pPr>
+        <w:jc w:val="right"/>
+      </w:pPr>
+    </w:p>
+    <w:p>
+      <w:pPr>
+        <w:rPr>
+          <w:rFonts w:ascii="Times New Roman" w:hAnsi="Times New Roman" w:cs="Times New Roman"/>
+          <w:sz w:val="28"/>
+          <w:szCs w:val="28"/>
+          <w:lang w:val="uk-UA"/>
+        </w:rPr>
+      </w:pPr>
+      <w:r>
+        <w:rPr>
+          <w:rFonts w:ascii="Times New Roman" w:hAnsi="Times New Roman" w:cs="Times New Roman"/>
+          <w:sz w:val="28"/>
+          <w:szCs w:val="28"/>
+          <w:lang w:val="uk-UA"/>
+        </w:rPr>
+        <w:lastRenderedPageBreak/>
+        <w:t xml:space="preserve">2) </w:t>
+      </w:r>
+      <w:r>
+        <w:rPr>
+          <w:rFonts w:ascii="Times New Roman" w:hAnsi="Times New Roman" w:cs="Times New Roman"/>
+          <w:sz w:val="28"/>
+          <w:szCs w:val="28"/>
+          <w:lang w:val="uk-UA"/>
+        </w:rPr>
+        <w:t xml:space="preserve">У </w:t>
+      </w:r>
+      <w:r>
+        <w:rPr>
+          <w:rFonts w:ascii="Times New Roman" w:hAnsi="Times New Roman" w:cs="Times New Roman"/>
+          <w:sz w:val="28"/>
+          <w:szCs w:val="28"/>
+          <w:lang w:val="en-US"/>
+        </w:rPr>
+        <w:t>CLI</w:t>
+      </w:r>
+      <w:r>
+        <w:rPr>
+          <w:rFonts w:ascii="Times New Roman" w:hAnsi="Times New Roman" w:cs="Times New Roman"/>
+          <w:sz w:val="28"/>
+          <w:szCs w:val="28"/>
+          <w:lang w:val="ru-RU"/>
+        </w:rPr>
+        <w:t xml:space="preserve"> </w:t>
+      </w:r>
+      <w:proofErr w:type="spellStart"/>
+      <w:r>
+        <w:rPr>
+          <w:rFonts w:ascii="Times New Roman" w:hAnsi="Times New Roman" w:cs="Times New Roman"/>
+          <w:sz w:val="28"/>
+          <w:szCs w:val="28"/>
+          <w:lang w:val="uk-UA"/>
+        </w:rPr>
+        <w:t>роутерів</w:t>
+      </w:r>
+      <w:proofErr w:type="spellEnd"/>
+      <w:r>
+        <w:rPr>
+          <w:rFonts w:ascii="Times New Roman" w:hAnsi="Times New Roman" w:cs="Times New Roman"/>
+          <w:sz w:val="28"/>
+          <w:szCs w:val="28"/>
+          <w:lang w:val="uk-UA"/>
+        </w:rPr>
+        <w:t xml:space="preserve"> </w:t>
+      </w:r>
+      <w:proofErr w:type="spellStart"/>
+      <w:r>
+        <w:rPr>
+          <w:rFonts w:ascii="Times New Roman" w:hAnsi="Times New Roman" w:cs="Times New Roman"/>
+          <w:sz w:val="28"/>
+          <w:szCs w:val="28"/>
+          <w:lang w:val="uk-UA"/>
+        </w:rPr>
+        <w:t>прописуемо</w:t>
+      </w:r>
+      <w:proofErr w:type="spellEnd"/>
+      <w:r>
+        <w:rPr>
+          <w:rFonts w:ascii="Times New Roman" w:hAnsi="Times New Roman" w:cs="Times New Roman"/>
+          <w:sz w:val="28"/>
+          <w:szCs w:val="28"/>
+          <w:lang w:val="ru-RU"/>
+        </w:rPr>
+        <w:t xml:space="preserve"> </w:t>
+      </w:r>
+      <w:r>
+        <w:rPr>
+          <w:rFonts w:ascii="Times New Roman" w:hAnsi="Times New Roman" w:cs="Times New Roman"/>
+          <w:sz w:val="28"/>
+          <w:szCs w:val="28"/>
+          <w:lang w:val="uk-UA"/>
+        </w:rPr>
+        <w:t>команди для встановлення пароля</w:t>
+      </w:r>
+    </w:p>
+    <w:p>
+      <w:pPr>
+        <w:rPr>
+          <w:rFonts w:ascii="Times New Roman" w:hAnsi="Times New Roman" w:cs="Times New Roman"/>
+          <w:sz w:val="28"/>
+          <w:szCs w:val="28"/>
+          <w:lang w:val="uk-UA"/>
+        </w:rPr>
+      </w:pPr>
+      <w:r>
+        <w:rPr>
+          <w:rFonts w:ascii="Times New Roman" w:hAnsi="Times New Roman" w:cs="Times New Roman"/>
+          <w:sz w:val="28"/>
+          <w:szCs w:val="28"/>
+          <w:lang w:val="uk-UA"/>
+        </w:rPr>
+        <w:drawing>
+          <wp:anchor distT="0" distB="0" distL="114300" distR="114300" simplePos="0" relativeHeight="251660288" behindDoc="1" locked="0" layoutInCell="1" allowOverlap="1" wp14:anchorId="40D38EC3" wp14:editId="3D5BC8AB">
+            <wp:simplePos x="0" y="0"/>
+            <wp:positionH relativeFrom="margin">
+              <wp:posOffset>532766</wp:posOffset>
+            </wp:positionH>
+            <wp:positionV relativeFrom="paragraph">
+              <wp:posOffset>81915</wp:posOffset>
+            </wp:positionV>
+            <wp:extent cx="4829849" cy="1324160"/>
+            <wp:effectExtent l="76200" t="76200" r="123190" b="142875"/>
+            <wp:wrapNone/>
+            <wp:docPr id="3" name="Picture 3"/>
+            <wp:cNvGraphicFramePr>
+              <a:graphicFrameLocks xmlns:a="http://schemas.openxmlformats.org/drawingml/2006/main" noChangeAspect="1"/>
+            </wp:cNvGraphicFramePr>
+            <a:graphic xmlns:a="http://schemas.openxmlformats.org/drawingml/2006/main">
+              <a:graphicData uri="http://schemas.openxmlformats.org/drawingml/2006/picture">
+                <pic:pic xmlns:pic="http://schemas.openxmlformats.org/drawingml/2006/picture">
+                  <pic:nvPicPr>
+                    <pic:cNvPr id="1" name=""/>
+                    <pic:cNvPicPr/>
+                  </pic:nvPicPr>
+                  <pic:blipFill>
+                    <a:blip r:embed="rId6">
+                      <a:extLst>
+                        <a:ext uri="{28A0092B-C50C-407E-A947-70E740481C1C}">
+                          <a14:useLocalDpi xmlns:a14="http://schemas.microsoft.com/office/drawing/2010/main" val="0"/>
+                        </a:ext>
+                      </a:extLst>
+                    </a:blip>
+                    <a:stretch>
+                      <a:fillRect/>
+                    </a:stretch>
+                  </pic:blipFill>
+                  <pic:spPr>
+                    <a:xfrm>
+                      <a:off x="0" y="0"/>
+                      <a:ext cx="4829849" cy="1324160"/>
+                    </a:xfrm>
+                    <a:prstGeom prst="rect">
+                      <a:avLst/>
+                    </a:prstGeom>
+                    <a:ln w="38100" cap="sq">
+                      <a:solidFill>
+                        <a:srgbClr val="000000"/>
+                      </a:solidFill>
+                      <a:prstDash val="solid"/>
+                      <a:miter lim="800000"/>
+                    </a:ln>
+                    <a:effectLst>
+                      <a:outerShdw blurRad="50800" dist="38100" dir="2700000" algn="tl" rotWithShape="0">
+                        <a:srgbClr val="000000">
+                          <a:alpha val="43000"/>
+                        </a:srgbClr>
+                      </a:outerShdw>
+                    </a:effectLst>
+                  </pic:spPr>
+                </pic:pic>
+              </a:graphicData>
+            </a:graphic>
+          </wp:anchor>
+        </w:drawing>
+      </w:r>
+    </w:p>
+    <w:p>
+      <w:pPr>
+        <w:tabs>
+          <w:tab w:val="left" w:pos="4005"/>
+        </w:tabs>
+        <w:rPr>
+          <w:rFonts w:ascii="Times New Roman" w:hAnsi="Times New Roman" w:cs="Times New Roman"/>
+          <w:sz w:val="28"/>
+          <w:szCs w:val="28"/>
+          <w:lang w:val="ru-RU"/>
+        </w:rPr>
+      </w:pPr>
+      <w:r>
+        <w:rPr>
+          <w:rFonts w:ascii="Times New Roman" w:hAnsi="Times New Roman" w:cs="Times New Roman"/>
+          <w:sz w:val="28"/>
+          <w:szCs w:val="28"/>
+          <w:lang w:val="ru-RU"/>
+        </w:rPr>
+        <w:tab/>
+      </w:r>
+    </w:p>
+    <w:p>
+      <w:pPr>
+        <w:rPr>
+          <w:rFonts w:ascii="Times New Roman" w:hAnsi="Times New Roman" w:cs="Times New Roman"/>
+          <w:sz w:val="28"/>
+          <w:szCs w:val="28"/>
+          <w:lang w:val="ru-RU"/>
+        </w:rPr>
+      </w:pPr>
+    </w:p>
+    <w:p>
+      <w:pPr>
+        <w:rPr>
+          <w:rFonts w:ascii="Times New Roman" w:hAnsi="Times New Roman" w:cs="Times New Roman"/>
+          <w:sz w:val="28"/>
+          <w:szCs w:val="28"/>
+          <w:lang w:val="ru-RU"/>
+        </w:rPr>
+      </w:pPr>
+    </w:p>
+    <w:p>
+      <w:pPr>
+        <w:rPr>
+          <w:rFonts w:ascii="Times New Roman" w:hAnsi="Times New Roman" w:cs="Times New Roman"/>
+          <w:sz w:val="28"/>
+          <w:szCs w:val="28"/>
+          <w:lang w:val="ru-RU"/>
+        </w:rPr>
+      </w:pPr>
+    </w:p>
+    <w:p>
+      <w:pPr>
+        <w:jc w:val="right"/>
+        <w:rPr>
+          <w:rFonts w:ascii="Times New Roman" w:hAnsi="Times New Roman" w:cs="Times New Roman"/>
+          <w:sz w:val="28"/>
+          <w:szCs w:val="28"/>
+          <w:lang w:val="ru-RU"/>
+        </w:rPr>
+      </w:pPr>
+    </w:p>
+    <w:p>
+      <w:pPr>
+        <w:rPr>
+          <w:rFonts w:ascii="Times New Roman" w:hAnsi="Times New Roman" w:cs="Times New Roman"/>
+          <w:sz w:val="28"/>
+          <w:szCs w:val="28"/>
+          <w:lang w:val="uk-UA"/>
+        </w:rPr>
+      </w:pPr>
+      <w:r>
+        <w:rPr>
+          <w:rFonts w:ascii="Times New Roman" w:hAnsi="Times New Roman" w:cs="Times New Roman"/>
+          <w:sz w:val="28"/>
+          <w:szCs w:val="28"/>
+          <w:lang w:val="ru-RU"/>
+        </w:rPr>
+        <w:t xml:space="preserve">3) </w:t>
+      </w:r>
+      <w:r>
+        <w:rPr>
+          <w:rFonts w:ascii="Times New Roman" w:hAnsi="Times New Roman" w:cs="Times New Roman"/>
+          <w:sz w:val="28"/>
+          <w:szCs w:val="28"/>
+          <w:lang w:val="uk-UA"/>
+        </w:rPr>
+        <w:t>Створюємо новий пароль</w:t>
+      </w:r>
+    </w:p>
+    <w:p>
+      <w:pPr>
+        <w:rPr>
+          <w:rFonts w:ascii="Times New Roman" w:hAnsi="Times New Roman" w:cs="Times New Roman"/>
+          <w:b/>
+          <w:bCs/>
+          <w:sz w:val="28"/>
+          <w:szCs w:val="28"/>
+          <w:lang w:val="ru-RU"/>
+        </w:rPr>
+      </w:pPr>
+      <w:r>
+        <w:rPr>
+          <w:rFonts w:ascii="Times New Roman" w:hAnsi="Times New Roman" w:cs="Times New Roman"/>
+          <w:b/>
+          <w:bCs/>
+          <w:sz w:val="28"/>
+          <w:szCs w:val="28"/>
+          <w:lang w:val="uk-UA"/>
+        </w:rPr>
+        <w:drawing>
+          <wp:anchor distT="0" distB="0" distL="114300" distR="114300" simplePos="0" relativeHeight="251661312" behindDoc="1" locked="0" layoutInCell="1" allowOverlap="1" wp14:anchorId="19F64A4A" wp14:editId="67BACD66">
+            <wp:simplePos x="0" y="0"/>
+            <wp:positionH relativeFrom="margin">
+              <wp:posOffset>513080</wp:posOffset>
+            </wp:positionH>
+            <wp:positionV relativeFrom="paragraph">
+              <wp:posOffset>45085</wp:posOffset>
+            </wp:positionV>
+            <wp:extent cx="4858428" cy="1476581"/>
+            <wp:effectExtent l="76200" t="76200" r="132715" b="142875"/>
+            <wp:wrapNone/>
+            <wp:docPr id="4" name="Picture 4"/>
+            <wp:cNvGraphicFramePr>
+              <a:graphicFrameLocks xmlns:a="http://schemas.openxmlformats.org/drawingml/2006/main" noChangeAspect="1"/>
+            </wp:cNvGraphicFramePr>
+            <a:graphic xmlns:a="http://schemas.openxmlformats.org/drawingml/2006/main">
+              <a:graphicData uri="http://schemas.openxmlformats.org/drawingml/2006/picture">
+                <pic:pic xmlns:pic="http://schemas.openxmlformats.org/drawingml/2006/picture">
+                  <pic:nvPicPr>
+                    <pic:cNvPr id="1" name=""/>
+                    <pic:cNvPicPr/>
+                  </pic:nvPicPr>
+                  <pic:blipFill>
+                    <a:blip r:embed="rId7">
+                      <a:extLst>
+                        <a:ext uri="{28A0092B-C50C-407E-A947-70E740481C1C}">
+                          <a14:useLocalDpi xmlns:a14="http://schemas.microsoft.com/office/drawing/2010/main" val="0"/>
+                        </a:ext>
+                      </a:extLst>
+                    </a:blip>
+                    <a:stretch>
+                      <a:fillRect/>
+                    </a:stretch>
+                  </pic:blipFill>
+                  <pic:spPr>
+                    <a:xfrm>
+                      <a:off x="0" y="0"/>
+                      <a:ext cx="4858428" cy="1476581"/>
+                    </a:xfrm>
+                    <a:prstGeom prst="rect">
+                      <a:avLst/>
+                    </a:prstGeom>
+                    <a:ln w="38100" cap="sq">
+                      <a:solidFill>
+                        <a:srgbClr val="000000"/>
+                      </a:solidFill>
+                      <a:prstDash val="solid"/>
+                      <a:miter lim="800000"/>
+                    </a:ln>
+                    <a:effectLst>
+                      <a:outerShdw blurRad="50800" dist="38100" dir="2700000" algn="tl" rotWithShape="0">
+                        <a:srgbClr val="000000">
+                          <a:alpha val="43000"/>
+                        </a:srgbClr>
+                      </a:outerShdw>
+                    </a:effectLst>
+                  </pic:spPr>
+                </pic:pic>
+              </a:graphicData>
+            </a:graphic>
+          </wp:anchor>
+        </w:drawing>
+      </w:r>
+    </w:p>
+    <w:p>
+      <w:pPr>
+        <w:rPr>
+          <w:rFonts w:ascii="Times New Roman" w:hAnsi="Times New Roman" w:cs="Times New Roman"/>
+          <w:sz w:val="28"/>
+          <w:szCs w:val="28"/>
+          <w:lang w:val="uk-UA"/>
+        </w:rPr>
+      </w:pPr>
+    </w:p>
+    <w:p>
+      <w:pPr>
+        <w:rPr>
+          <w:rFonts w:ascii="Times New Roman" w:hAnsi="Times New Roman" w:cs="Times New Roman"/>
+          <w:sz w:val="28"/>
+          <w:szCs w:val="28"/>
+          <w:lang w:val="uk-UA"/>
+        </w:rPr>
+      </w:pPr>
+    </w:p>
+    <w:p>
+      <w:pPr>
+        <w:rPr>
+          <w:rFonts w:ascii="Times New Roman" w:hAnsi="Times New Roman" w:cs="Times New Roman"/>
+          <w:sz w:val="28"/>
+          <w:szCs w:val="28"/>
+          <w:lang w:val="uk-UA"/>
+        </w:rPr>
+      </w:pPr>
+    </w:p>
+    <w:p>
+      <w:pPr>
+        <w:rPr>
+          <w:rFonts w:ascii="Times New Roman" w:hAnsi="Times New Roman" w:cs="Times New Roman"/>
+          <w:sz w:val="28"/>
+          <w:szCs w:val="28"/>
+          <w:lang w:val="uk-UA"/>
+        </w:rPr>
+      </w:pPr>
+    </w:p>
+    <w:p>
+      <w:pPr>
+        <w:rPr>
+          <w:rFonts w:ascii="Times New Roman" w:hAnsi="Times New Roman" w:cs="Times New Roman"/>
+          <w:b/>
+          <w:bCs/>
+          <w:sz w:val="28"/>
+          <w:szCs w:val="28"/>
+          <w:lang w:val="ru-RU"/>
+        </w:rPr>
+      </w:pPr>
+    </w:p>
+    <w:p>
+      <w:pPr>
+        <w:rPr>
+          <w:rFonts w:ascii="Times New Roman" w:hAnsi="Times New Roman" w:cs="Times New Roman"/>
+          <w:sz w:val="28"/>
+          <w:szCs w:val="28"/>
+          <w:lang w:val="en-US"/>
+        </w:rPr>
+      </w:pPr>
+      <w:r>
+        <w:rPr>
+          <w:rFonts w:ascii="Times New Roman" w:hAnsi="Times New Roman" w:cs="Times New Roman"/>
+          <w:sz w:val="28"/>
+          <w:szCs w:val="28"/>
+          <w:lang w:val="uk-UA"/>
+        </w:rPr>
+        <w:t xml:space="preserve">4) Скинемо пароль </w:t>
+      </w:r>
+      <w:proofErr w:type="spellStart"/>
+      <w:r>
+        <w:rPr>
+          <w:rFonts w:ascii="Times New Roman" w:hAnsi="Times New Roman" w:cs="Times New Roman"/>
+          <w:sz w:val="28"/>
+          <w:szCs w:val="28"/>
+          <w:lang w:val="uk-UA"/>
+        </w:rPr>
+        <w:t>роутера</w:t>
+      </w:r>
+      <w:proofErr w:type="spellEnd"/>
+      <w:r>
+        <w:rPr>
+          <w:rFonts w:ascii="Times New Roman" w:hAnsi="Times New Roman" w:cs="Times New Roman"/>
+          <w:sz w:val="28"/>
+          <w:szCs w:val="28"/>
+          <w:lang w:val="uk-UA"/>
+        </w:rPr>
+        <w:t xml:space="preserve"> командою </w:t>
+      </w:r>
+      <w:r>
+        <w:rPr>
+          <w:rFonts w:ascii="Times New Roman" w:hAnsi="Times New Roman" w:cs="Times New Roman"/>
+          <w:sz w:val="28"/>
+          <w:szCs w:val="28"/>
+          <w:lang w:val="en-US"/>
+        </w:rPr>
+        <w:t>reload</w:t>
+      </w:r>
+    </w:p>
+    <w:p>
+      <w:pPr>
+        <w:rPr>
+          <w:rFonts w:ascii="Times New Roman" w:hAnsi="Times New Roman" w:cs="Times New Roman"/>
+          <w:sz w:val="28"/>
+          <w:szCs w:val="28"/>
+          <w:lang w:val="en-US"/>
+        </w:rPr>
+      </w:pPr>
+      <w:r>
+        <w:rPr>
+          <w:rFonts w:ascii="Times New Roman" w:hAnsi="Times New Roman" w:cs="Times New Roman"/>
+          <w:sz w:val="28"/>
+          <w:szCs w:val="28"/>
+          <w:lang w:val="en-US"/>
+        </w:rPr>
+        <w:drawing>
+          <wp:anchor distT="0" distB="0" distL="114300" distR="114300" simplePos="0" relativeHeight="251662336" behindDoc="1" locked="0" layoutInCell="1" allowOverlap="1" wp14:anchorId="714880FE" wp14:editId="67C47F85">
+            <wp:simplePos x="0" y="0"/>
+            <wp:positionH relativeFrom="margin">
+              <wp:posOffset>237491</wp:posOffset>
+            </wp:positionH>
+            <wp:positionV relativeFrom="paragraph">
+              <wp:posOffset>75565</wp:posOffset>
+            </wp:positionV>
+            <wp:extent cx="5410955" cy="2219635"/>
+            <wp:effectExtent l="76200" t="76200" r="132715" b="142875"/>
+            <wp:wrapNone/>
+            <wp:docPr id="5" name="Picture 5"/>
+            <wp:cNvGraphicFramePr>
+              <a:graphicFrameLocks xmlns:a="http://schemas.openxmlformats.org/drawingml/2006/main" noChangeAspect="1"/>
+            </wp:cNvGraphicFramePr>
+            <a:graphic xmlns:a="http://schemas.openxmlformats.org/drawingml/2006/main">
+              <a:graphicData uri="http://schemas.openxmlformats.org/drawingml/2006/picture">
+                <pic:pic xmlns:pic="http://schemas.openxmlformats.org/drawingml/2006/picture">
+                  <pic:nvPicPr>
+                    <pic:cNvPr id="1" name=""/>
+                    <pic:cNvPicPr/>
+                  </pic:nvPicPr>
+                  <pic:blipFill>
+                    <a:blip r:embed="rId8">
+                      <a:extLst>
+                        <a:ext uri="{28A0092B-C50C-407E-A947-70E740481C1C}">
+                          <a14:useLocalDpi xmlns:a14="http://schemas.microsoft.com/office/drawing/2010/main" val="0"/>
+                        </a:ext>
+                      </a:extLst>
+                    </a:blip>
+                    <a:stretch>
+                      <a:fillRect/>
+                    </a:stretch>
+                  </pic:blipFill>
+                  <pic:spPr>
+                    <a:xfrm>
+                      <a:off x="0" y="0"/>
+                      <a:ext cx="5410955" cy="2219635"/>
+                    </a:xfrm>
+                    <a:prstGeom prst="rect">
+                      <a:avLst/>
+                    </a:prstGeom>
+                    <a:ln w="38100" cap="sq">
+                      <a:solidFill>
+                        <a:srgbClr val="000000"/>
+                      </a:solidFill>
+                      <a:prstDash val="solid"/>
+                      <a:miter lim="800000"/>
+                    </a:ln>
+                    <a:effectLst>
+                      <a:outerShdw blurRad="50800" dist="38100" dir="2700000" algn="tl" rotWithShape="0">
+                        <a:srgbClr val="000000">
+                          <a:alpha val="43000"/>
+                        </a:srgbClr>
+                      </a:outerShdw>
+                    </a:effectLst>
+                  </pic:spPr>
+                </pic:pic>
+              </a:graphicData>
+            </a:graphic>
+          </wp:anchor>
+        </w:drawing>
+      </w:r>
+    </w:p>
+    <w:p>
+      <w:pPr>
+        <w:rPr>
+          <w:rFonts w:ascii="Times New Roman" w:hAnsi="Times New Roman" w:cs="Times New Roman"/>
+          <w:sz w:val="28"/>
+          <w:szCs w:val="28"/>
+          <w:lang w:val="en-US"/>
+        </w:rPr>
+      </w:pPr>
+    </w:p>
+    <w:p>
+      <w:pPr>
+        <w:rPr>
+          <w:rFonts w:ascii="Times New Roman" w:hAnsi="Times New Roman" w:cs="Times New Roman"/>
+          <w:sz w:val="28"/>
+          <w:szCs w:val="28"/>
+          <w:lang w:val="en-US"/>
+        </w:rPr>
+      </w:pPr>
+    </w:p>
+    <w:p>
+      <w:pPr>
+        <w:rPr>
+          <w:rFonts w:ascii="Times New Roman" w:hAnsi="Times New Roman" w:cs="Times New Roman"/>
+          <w:sz w:val="28"/>
+          <w:szCs w:val="28"/>
+          <w:lang w:val="en-US"/>
+        </w:rPr>
+      </w:pPr>
+    </w:p>
+    <w:p>
+      <w:pPr>
+        <w:rPr>
+          <w:rFonts w:ascii="Times New Roman" w:hAnsi="Times New Roman" w:cs="Times New Roman"/>
+          <w:sz w:val="28"/>
+          <w:szCs w:val="28"/>
+          <w:lang w:val="en-US"/>
+        </w:rPr>
+      </w:pPr>
+    </w:p>
+    <w:p>
+      <w:pPr>
+        <w:rPr>
+          <w:rFonts w:ascii="Times New Roman" w:hAnsi="Times New Roman" w:cs="Times New Roman"/>
+          <w:sz w:val="28"/>
+          <w:szCs w:val="28"/>
+          <w:lang w:val="en-US"/>
+        </w:rPr>
+      </w:pPr>
+    </w:p>
+    <w:p>
+      <w:pPr>
+        <w:rPr>
+          <w:rFonts w:ascii="Times New Roman" w:hAnsi="Times New Roman" w:cs="Times New Roman"/>
+          <w:sz w:val="28"/>
+          <w:szCs w:val="28"/>
+          <w:lang w:val="en-US"/>
+        </w:rPr>
+      </w:pPr>
+    </w:p>
+    <w:p>
+      <w:pPr>
+        <w:jc w:val="right"/>
+        <w:rPr>
+          <w:rFonts w:ascii="Times New Roman" w:hAnsi="Times New Roman" w:cs="Times New Roman"/>
+          <w:sz w:val="28"/>
+          <w:szCs w:val="28"/>
+          <w:lang w:val="en-US"/>
+        </w:rPr>
+      </w:pPr>
+    </w:p>
+    <w:p>
+      <w:pPr>
+        <w:rPr>
+          <w:rFonts w:ascii="Times New Roman" w:hAnsi="Times New Roman" w:cs="Times New Roman"/>
+          <w:sz w:val="28"/>
+          <w:szCs w:val="28"/>
+          <w:lang w:val="en-US"/>
+        </w:rPr>
+      </w:pPr>
+      <w:r>
+        <w:rPr>
+          <w:rFonts w:ascii="Times New Roman" w:hAnsi="Times New Roman" w:cs="Times New Roman"/>
+          <w:sz w:val="28"/>
+          <w:szCs w:val="28"/>
+          <w:lang w:val="en-US"/>
+        </w:rPr>
+        <w:t xml:space="preserve">5) </w:t>
+      </w:r>
+      <w:r>
+        <w:rPr>
+          <w:rFonts w:ascii="Times New Roman" w:hAnsi="Times New Roman" w:cs="Times New Roman"/>
+          <w:sz w:val="28"/>
+          <w:szCs w:val="28"/>
+          <w:lang w:val="uk-UA"/>
+        </w:rPr>
+        <w:t xml:space="preserve">Зберігаємо у пам’ять дані </w:t>
+      </w:r>
+      <w:proofErr w:type="spellStart"/>
+      <w:r>
+        <w:rPr>
+          <w:rFonts w:ascii="Times New Roman" w:hAnsi="Times New Roman" w:cs="Times New Roman"/>
+          <w:sz w:val="28"/>
+          <w:szCs w:val="28"/>
+          <w:lang w:val="uk-UA"/>
+        </w:rPr>
+        <w:t>роутера</w:t>
+      </w:r>
+      <w:proofErr w:type="spellEnd"/>
+      <w:r>
+        <w:rPr>
+          <w:rFonts w:ascii="Times New Roman" w:hAnsi="Times New Roman" w:cs="Times New Roman"/>
+          <w:sz w:val="28"/>
+          <w:szCs w:val="28"/>
+          <w:lang w:val="uk-UA"/>
+        </w:rPr>
+        <w:t xml:space="preserve">, щоб під час вимкнення електромережі вони не скинулися (використовуючи клавіші </w:t>
+      </w:r>
+      <w:proofErr w:type="spellStart"/>
+      <w:r>
+        <w:rPr>
+          <w:rFonts w:ascii="Times New Roman" w:hAnsi="Times New Roman" w:cs="Times New Roman"/>
+          <w:sz w:val="28"/>
+          <w:szCs w:val="28"/>
+          <w:lang w:val="en-US"/>
+        </w:rPr>
+        <w:t>Ctrl</w:t>
+      </w:r>
+      <w:r>
+        <w:rPr>
+          <w:rFonts w:ascii="Times New Roman" w:hAnsi="Times New Roman" w:cs="Times New Roman"/>
+          <w:sz w:val="28"/>
+          <w:szCs w:val="28"/>
+          <w:lang w:val="en-US"/>
+        </w:rPr>
+        <w:t>+</w:t>
+      </w:r>
+      <w:r>
+        <w:rPr>
+          <w:rFonts w:ascii="Times New Roman" w:hAnsi="Times New Roman" w:cs="Times New Roman"/>
+          <w:sz w:val="28"/>
+          <w:szCs w:val="28"/>
+          <w:lang w:val="en-US"/>
+        </w:rPr>
+        <w:t>N</w:t>
+      </w:r>
+      <w:proofErr w:type="spellEnd"/>
+      <w:r>
+        <w:rPr>
+          <w:rFonts w:ascii="Times New Roman" w:hAnsi="Times New Roman" w:cs="Times New Roman"/>
+          <w:sz w:val="28"/>
+          <w:szCs w:val="28"/>
+          <w:lang w:val="en-US"/>
+        </w:rPr>
+        <w:t xml:space="preserve">, </w:t>
+      </w:r>
+      <w:proofErr w:type="spellStart"/>
+      <w:r>
+        <w:rPr>
+          <w:rFonts w:ascii="Times New Roman" w:hAnsi="Times New Roman" w:cs="Times New Roman"/>
+          <w:sz w:val="28"/>
+          <w:szCs w:val="28"/>
+          <w:lang w:val="en-US"/>
+        </w:rPr>
+        <w:t>Ctrl+P</w:t>
+      </w:r>
+      <w:proofErr w:type="spellEnd"/>
+      <w:r>
+        <w:rPr>
+          <w:rFonts w:ascii="Times New Roman" w:hAnsi="Times New Roman" w:cs="Times New Roman"/>
+          <w:sz w:val="28"/>
+          <w:szCs w:val="28"/>
+          <w:lang w:val="en-US"/>
+        </w:rPr>
+        <w:t>)</w:t>
+      </w:r>
+    </w:p>
+    <w:p>
+      <w:pPr>
+        <w:rPr>
+          <w:rFonts w:ascii="Times New Roman" w:hAnsi="Times New Roman" w:cs="Times New Roman"/>
+          <w:sz w:val="28"/>
+          <w:szCs w:val="28"/>
+          <w:lang w:val="en-US"/>
+        </w:rPr>
+      </w:pPr>
+      <w:r>
+        <w:rPr>
+          <w:rFonts w:ascii="Times New Roman" w:hAnsi="Times New Roman" w:cs="Times New Roman"/>
+          <w:sz w:val="28"/>
+          <w:szCs w:val="28"/>
+          <w:lang w:val="en-US"/>
+        </w:rPr>
+        <w:drawing>
+          <wp:anchor distT="0" distB="0" distL="114300" distR="114300" simplePos="0" relativeHeight="251663360" behindDoc="1" locked="0" layoutInCell="1" allowOverlap="1" wp14:anchorId="07AD49E5" wp14:editId="15145B11">
+            <wp:simplePos x="0" y="0"/>
+            <wp:positionH relativeFrom="margin">
+              <wp:posOffset>513080</wp:posOffset>
+            </wp:positionH>
+            <wp:positionV relativeFrom="paragraph">
+              <wp:posOffset>97790</wp:posOffset>
+            </wp:positionV>
+            <wp:extent cx="4848902" cy="1238423"/>
+            <wp:effectExtent l="76200" t="76200" r="142240" b="133350"/>
+            <wp:wrapNone/>
+            <wp:docPr id="6" name="Picture 6"/>
+            <wp:cNvGraphicFramePr>
+              <a:graphicFrameLocks xmlns:a="http://schemas.openxmlformats.org/drawingml/2006/main" noChangeAspect="1"/>
+            </wp:cNvGraphicFramePr>
+            <a:graphic xmlns:a="http://schemas.openxmlformats.org/drawingml/2006/main">
+              <a:graphicData uri="http://schemas.openxmlformats.org/drawingml/2006/picture">
+                <pic:pic xmlns:pic="http://schemas.openxmlformats.org/drawingml/2006/picture">
+                  <pic:nvPicPr>
+                    <pic:cNvPr id="1" name=""/>
+                    <pic:cNvPicPr/>
+                  </pic:nvPicPr>
+                  <pic:blipFill>
+                    <a:blip r:embed="rId9">
+                      <a:extLst>
+                        <a:ext uri="{28A0092B-C50C-407E-A947-70E740481C1C}">
+                          <a14:useLocalDpi xmlns:a14="http://schemas.microsoft.com/office/drawing/2010/main" val="0"/>
+                        </a:ext>
+                      </a:extLst>
+                    </a:blip>
+                    <a:stretch>
+                      <a:fillRect/>
+                    </a:stretch>
+                  </pic:blipFill>
+                  <pic:spPr>
+                    <a:xfrm>
+                      <a:off x="0" y="0"/>
+                      <a:ext cx="4848902" cy="1238423"/>
+                    </a:xfrm>
+                    <a:prstGeom prst="rect">
+                      <a:avLst/>
+                    </a:prstGeom>
+                    <a:ln w="38100" cap="sq">
+                      <a:solidFill>
+                        <a:srgbClr val="000000"/>
+                      </a:solidFill>
+                      <a:prstDash val="solid"/>
+                      <a:miter lim="800000"/>
+                    </a:ln>
+                    <a:effectLst>
+                      <a:outerShdw blurRad="50800" dist="38100" dir="2700000" algn="tl" rotWithShape="0">
+                        <a:srgbClr val="000000">
+                          <a:alpha val="43000"/>
+                        </a:srgbClr>
+                      </a:outerShdw>
+                    </a:effectLst>
+                  </pic:spPr>
+                </pic:pic>
+              </a:graphicData>
+            </a:graphic>
+          </wp:anchor>
+        </w:drawing>
+      </w:r>
+    </w:p>
+    <w:p>
+      <w:pPr>
+        <w:jc w:val="right"/>
+        <w:rPr>
+          <w:rFonts w:ascii="Times New Roman" w:hAnsi="Times New Roman" w:cs="Times New Roman"/>
+          <w:sz w:val="28"/>
+          <w:szCs w:val="28"/>
+          <w:lang w:val="en-US"/>
+        </w:rPr>
+      </w:pPr>
+    </w:p>
+    <w:p>
+      <w:pPr>
+        <w:jc w:val="right"/>
+        <w:rPr>
+          <w:rFonts w:ascii="Times New Roman" w:hAnsi="Times New Roman" w:cs="Times New Roman"/>
+          <w:sz w:val="28"/>
+          <w:szCs w:val="28"/>
+          <w:lang w:val="en-US"/>
+        </w:rPr>
+      </w:pPr>
+    </w:p>
+    <w:p>
+      <w:pPr>
+        <w:jc w:val="right"/>
+        <w:rPr>
+          <w:rFonts w:ascii="Times New Roman" w:hAnsi="Times New Roman" w:cs="Times New Roman"/>
+          <w:sz w:val="28"/>
+          <w:szCs w:val="28"/>
+          <w:lang w:val="en-US"/>
+        </w:rPr>
+      </w:pPr>
+    </w:p>
+    <w:p>
+      <w:pPr>
+        <w:rPr>
+          <w:rFonts w:ascii="Times New Roman" w:hAnsi="Times New Roman" w:cs="Times New Roman"/>
+          <w:sz w:val="28"/>
+          <w:szCs w:val="28"/>
+          <w:lang w:val="en-US"/>
+        </w:rPr>
+      </w:pPr>
+    </w:p>
     <w:sectPr>
       <w:pgSz w:w="11906" w:h="16838"/>
       <w:pgMar w:top="1134" w:right="850" w:bottom="1134" w:left="1701" w:header="708" w:footer="708" w:gutter="0"/>

</xml_diff>

<commit_message>
FoCSN third lab report update 2
</commit_message>
<xml_diff>
--- a/FoCSN/lab3/Звіт3_ОКСМ.docx
+++ b/FoCSN/lab3/Звіт3_ОКСМ.docx
@@ -887,6 +887,19 @@
         </w:rPr>
         <w:t>2</w:t>
       </w:r>
+    </w:p>
+    <w:p>
+      <w:pPr>
+        <w:jc w:val="center"/>
+        <w:rPr>
+          <w:rFonts w:ascii="Times New Roman" w:hAnsi="Times New Roman" w:cs="Times New Roman"/>
+          <w:b/>
+          <w:bCs/>
+          <w:sz w:val="36"/>
+          <w:szCs w:val="36"/>
+          <w:lang w:val="uk-UA"/>
+        </w:rPr>
+      </w:pPr>
     </w:p>
     <w:p>
       <w:pPr>
@@ -1848,14 +1861,23 @@
           <w:lang w:val="uk-UA"/>
         </w:rPr>
       </w:pPr>
-      <w:r>
-        <w:rPr>
-          <w:rFonts w:ascii="Times New Roman" w:hAnsi="Times New Roman" w:cs="Times New Roman"/>
-          <w:sz w:val="28"/>
-          <w:szCs w:val="28"/>
-          <w:lang w:val="uk-UA"/>
-        </w:rPr>
-        <w:lastRenderedPageBreak/>
+    </w:p>
+    <w:p>
+      <w:pPr>
+        <w:rPr>
+          <w:rFonts w:ascii="Times New Roman" w:hAnsi="Times New Roman" w:cs="Times New Roman"/>
+          <w:sz w:val="28"/>
+          <w:szCs w:val="28"/>
+          <w:lang w:val="uk-UA"/>
+        </w:rPr>
+      </w:pPr>
+      <w:r>
+        <w:rPr>
+          <w:rFonts w:ascii="Times New Roman" w:hAnsi="Times New Roman" w:cs="Times New Roman"/>
+          <w:sz w:val="28"/>
+          <w:szCs w:val="28"/>
+          <w:lang w:val="uk-UA"/>
+        </w:rPr>
         <w:t xml:space="preserve">2) </w:t>
       </w:r>
       <w:r>
@@ -1952,13 +1974,13 @@
           <w:lang w:val="uk-UA"/>
         </w:rPr>
         <w:drawing>
-          <wp:anchor distT="0" distB="0" distL="114300" distR="114300" simplePos="0" relativeHeight="251660288" behindDoc="1" locked="0" layoutInCell="1" allowOverlap="1" wp14:anchorId="40D38EC3" wp14:editId="3D5BC8AB">
+          <wp:anchor distT="0" distB="0" distL="114300" distR="114300" simplePos="0" relativeHeight="251660288" behindDoc="1" locked="0" layoutInCell="1" allowOverlap="1" wp14:anchorId="40D38EC3" wp14:editId="69299C08">
             <wp:simplePos x="0" y="0"/>
             <wp:positionH relativeFrom="margin">
-              <wp:posOffset>532766</wp:posOffset>
+              <wp:posOffset>542926</wp:posOffset>
             </wp:positionH>
             <wp:positionV relativeFrom="paragraph">
-              <wp:posOffset>81915</wp:posOffset>
+              <wp:posOffset>158115</wp:posOffset>
             </wp:positionV>
             <wp:extent cx="4829849" cy="1324160"/>
             <wp:effectExtent l="76200" t="76200" r="123190" b="142875"/>
@@ -2128,13 +2150,13 @@
           <w:lang w:val="uk-UA"/>
         </w:rPr>
         <w:drawing>
-          <wp:anchor distT="0" distB="0" distL="114300" distR="114300" simplePos="0" relativeHeight="251661312" behindDoc="1" locked="0" layoutInCell="1" allowOverlap="1" wp14:anchorId="19F64A4A" wp14:editId="67BACD66">
+          <wp:anchor distT="0" distB="0" distL="114300" distR="114300" simplePos="0" relativeHeight="251661312" behindDoc="1" locked="0" layoutInCell="1" allowOverlap="1" wp14:anchorId="19F64A4A" wp14:editId="3F15EE65">
             <wp:simplePos x="0" y="0"/>
             <wp:positionH relativeFrom="margin">
-              <wp:posOffset>513080</wp:posOffset>
+              <wp:posOffset>513715</wp:posOffset>
             </wp:positionH>
             <wp:positionV relativeFrom="paragraph">
-              <wp:posOffset>45085</wp:posOffset>
+              <wp:posOffset>102235</wp:posOffset>
             </wp:positionV>
             <wp:extent cx="4858428" cy="1476581"/>
             <wp:effectExtent l="76200" t="76200" r="132715" b="142875"/>
@@ -2668,15 +2690,2539 @@
       <w:pPr>
         <w:rPr>
           <w:rFonts w:ascii="Times New Roman" w:hAnsi="Times New Roman" w:cs="Times New Roman"/>
-          <w:sz w:val="28"/>
-          <w:szCs w:val="28"/>
-          <w:lang w:val="en-US"/>
-        </w:rPr>
-      </w:pPr>
+          <w:b/>
+          <w:bCs/>
+          <w:sz w:val="32"/>
+          <w:szCs w:val="32"/>
+          <w:lang w:val="ru-RU"/>
+        </w:rPr>
+      </w:pPr>
+      <w:proofErr w:type="spellStart"/>
+      <w:r>
+        <w:rPr>
+          <w:rFonts w:ascii="Times New Roman" w:hAnsi="Times New Roman" w:cs="Times New Roman"/>
+          <w:b/>
+          <w:bCs/>
+          <w:sz w:val="32"/>
+          <w:szCs w:val="32"/>
+          <w:lang w:val="ru-RU"/>
+        </w:rPr>
+        <w:t>Завдання</w:t>
+      </w:r>
+      <w:proofErr w:type="spellEnd"/>
+      <w:r>
+        <w:rPr>
+          <w:rFonts w:ascii="Times New Roman" w:hAnsi="Times New Roman" w:cs="Times New Roman"/>
+          <w:b/>
+          <w:bCs/>
+          <w:sz w:val="32"/>
+          <w:szCs w:val="32"/>
+          <w:lang w:val="ru-RU"/>
+        </w:rPr>
+        <w:t xml:space="preserve"> 3.2</w:t>
+      </w:r>
+      <w:r>
+        <w:rPr>
+          <w:rFonts w:ascii="Times New Roman" w:hAnsi="Times New Roman" w:cs="Times New Roman"/>
+          <w:b/>
+          <w:bCs/>
+          <w:sz w:val="32"/>
+          <w:szCs w:val="32"/>
+          <w:lang w:val="ru-RU"/>
+        </w:rPr>
+        <w:t xml:space="preserve"> (</w:t>
+      </w:r>
+      <w:proofErr w:type="spellStart"/>
+      <w:r>
+        <w:rPr>
+          <w:rFonts w:ascii="Times New Roman" w:hAnsi="Times New Roman" w:cs="Times New Roman"/>
+          <w:b/>
+          <w:bCs/>
+          <w:sz w:val="32"/>
+          <w:szCs w:val="32"/>
+          <w:lang w:val="ru-RU"/>
+        </w:rPr>
+        <w:t>Парольний</w:t>
+      </w:r>
+      <w:proofErr w:type="spellEnd"/>
+      <w:r>
+        <w:rPr>
+          <w:rFonts w:ascii="Times New Roman" w:hAnsi="Times New Roman" w:cs="Times New Roman"/>
+          <w:b/>
+          <w:bCs/>
+          <w:sz w:val="32"/>
+          <w:szCs w:val="32"/>
+          <w:lang w:val="ru-RU"/>
+        </w:rPr>
+        <w:t xml:space="preserve"> доступ до </w:t>
+      </w:r>
+      <w:proofErr w:type="spellStart"/>
+      <w:r>
+        <w:rPr>
+          <w:rFonts w:ascii="Times New Roman" w:hAnsi="Times New Roman" w:cs="Times New Roman"/>
+          <w:b/>
+          <w:bCs/>
+          <w:sz w:val="32"/>
+          <w:szCs w:val="32"/>
+          <w:lang w:val="ru-RU"/>
+        </w:rPr>
+        <w:t>привілейованого</w:t>
+      </w:r>
+      <w:proofErr w:type="spellEnd"/>
+      <w:r>
+        <w:rPr>
+          <w:rFonts w:ascii="Times New Roman" w:hAnsi="Times New Roman" w:cs="Times New Roman"/>
+          <w:b/>
+          <w:bCs/>
+          <w:sz w:val="32"/>
+          <w:szCs w:val="32"/>
+          <w:lang w:val="ru-RU"/>
+        </w:rPr>
+        <w:t xml:space="preserve"> режиму на</w:t>
+      </w:r>
+      <w:r>
+        <w:rPr>
+          <w:rFonts w:ascii="Times New Roman" w:hAnsi="Times New Roman" w:cs="Times New Roman"/>
+          <w:b/>
+          <w:bCs/>
+          <w:sz w:val="32"/>
+          <w:szCs w:val="32"/>
+          <w:lang w:val="ru-RU"/>
+        </w:rPr>
+        <w:t xml:space="preserve"> </w:t>
+      </w:r>
+      <w:proofErr w:type="spellStart"/>
+      <w:r>
+        <w:rPr>
+          <w:rFonts w:ascii="Times New Roman" w:hAnsi="Times New Roman" w:cs="Times New Roman"/>
+          <w:b/>
+          <w:bCs/>
+          <w:sz w:val="32"/>
+          <w:szCs w:val="32"/>
+          <w:lang w:val="ru-RU"/>
+        </w:rPr>
+        <w:t>комутаторах</w:t>
+      </w:r>
+      <w:proofErr w:type="spellEnd"/>
+      <w:r>
+        <w:rPr>
+          <w:rFonts w:ascii="Times New Roman" w:hAnsi="Times New Roman" w:cs="Times New Roman"/>
+          <w:b/>
+          <w:bCs/>
+          <w:sz w:val="32"/>
+          <w:szCs w:val="32"/>
+          <w:lang w:val="ru-RU"/>
+        </w:rPr>
+        <w:t>)</w:t>
+      </w:r>
+    </w:p>
+    <w:p>
+      <w:pPr>
+        <w:rPr>
+          <w:rFonts w:ascii="Times New Roman" w:hAnsi="Times New Roman" w:cs="Times New Roman"/>
+          <w:b/>
+          <w:bCs/>
+          <w:sz w:val="32"/>
+          <w:szCs w:val="32"/>
+          <w:lang w:val="ru-RU"/>
+        </w:rPr>
+      </w:pPr>
+      <w:r>
+        <w:rPr>
+          <w:rFonts w:ascii="Times New Roman" w:hAnsi="Times New Roman" w:cs="Times New Roman"/>
+          <w:b/>
+          <w:bCs/>
+          <w:sz w:val="32"/>
+          <w:szCs w:val="32"/>
+          <w:lang w:val="ru-RU"/>
+        </w:rPr>
+        <w:drawing>
+          <wp:anchor distT="0" distB="0" distL="114300" distR="114300" simplePos="0" relativeHeight="251665408" behindDoc="1" locked="0" layoutInCell="1" allowOverlap="1" wp14:anchorId="1B9D6F0B" wp14:editId="1FF8946D">
+            <wp:simplePos x="0" y="0"/>
+            <wp:positionH relativeFrom="margin">
+              <wp:align>center</wp:align>
+            </wp:positionH>
+            <wp:positionV relativeFrom="paragraph">
+              <wp:posOffset>73660</wp:posOffset>
+            </wp:positionV>
+            <wp:extent cx="6097270" cy="3718560"/>
+            <wp:effectExtent l="76200" t="76200" r="132080" b="129540"/>
+            <wp:wrapSquare wrapText="bothSides"/>
+            <wp:docPr id="8" name="Picture 8"/>
+            <wp:cNvGraphicFramePr>
+              <a:graphicFrameLocks xmlns:a="http://schemas.openxmlformats.org/drawingml/2006/main" noChangeAspect="1"/>
+            </wp:cNvGraphicFramePr>
+            <a:graphic xmlns:a="http://schemas.openxmlformats.org/drawingml/2006/main">
+              <a:graphicData uri="http://schemas.openxmlformats.org/drawingml/2006/picture">
+                <pic:pic xmlns:pic="http://schemas.openxmlformats.org/drawingml/2006/picture">
+                  <pic:nvPicPr>
+                    <pic:cNvPr id="1" name=""/>
+                    <pic:cNvPicPr/>
+                  </pic:nvPicPr>
+                  <pic:blipFill>
+                    <a:blip r:embed="rId10">
+                      <a:extLst>
+                        <a:ext uri="{28A0092B-C50C-407E-A947-70E740481C1C}">
+                          <a14:useLocalDpi xmlns:a14="http://schemas.microsoft.com/office/drawing/2010/main" val="0"/>
+                        </a:ext>
+                      </a:extLst>
+                    </a:blip>
+                    <a:stretch>
+                      <a:fillRect/>
+                    </a:stretch>
+                  </pic:blipFill>
+                  <pic:spPr>
+                    <a:xfrm>
+                      <a:off x="0" y="0"/>
+                      <a:ext cx="6097270" cy="3718560"/>
+                    </a:xfrm>
+                    <a:prstGeom prst="rect">
+                      <a:avLst/>
+                    </a:prstGeom>
+                    <a:ln w="38100" cap="sq">
+                      <a:solidFill>
+                        <a:srgbClr val="000000"/>
+                      </a:solidFill>
+                      <a:prstDash val="solid"/>
+                      <a:miter lim="800000"/>
+                    </a:ln>
+                    <a:effectLst>
+                      <a:outerShdw blurRad="50800" dist="38100" dir="2700000" algn="tl" rotWithShape="0">
+                        <a:srgbClr val="000000">
+                          <a:alpha val="43000"/>
+                        </a:srgbClr>
+                      </a:outerShdw>
+                    </a:effectLst>
+                  </pic:spPr>
+                </pic:pic>
+              </a:graphicData>
+            </a:graphic>
+          </wp:anchor>
+        </w:drawing>
+      </w:r>
+    </w:p>
+    <w:p>
+      <w:pPr>
+        <w:rPr>
+          <w:rFonts w:ascii="Times New Roman" w:hAnsi="Times New Roman" w:cs="Times New Roman"/>
+          <w:b/>
+          <w:bCs/>
+          <w:sz w:val="32"/>
+          <w:szCs w:val="32"/>
+          <w:lang w:val="uk-UA"/>
+        </w:rPr>
+      </w:pPr>
+      <w:r>
+        <w:rPr>
+          <w:rFonts w:ascii="Times New Roman" w:hAnsi="Times New Roman" w:cs="Times New Roman"/>
+          <w:b/>
+          <w:bCs/>
+          <w:sz w:val="32"/>
+          <w:szCs w:val="32"/>
+          <w:lang w:val="ru-RU"/>
+        </w:rPr>
+        <w:t>1</w:t>
+      </w:r>
+      <w:r>
+        <w:rPr>
+          <w:rFonts w:ascii="Times New Roman" w:hAnsi="Times New Roman" w:cs="Times New Roman"/>
+          <w:b/>
+          <w:bCs/>
+          <w:sz w:val="32"/>
+          <w:szCs w:val="32"/>
+          <w:lang w:val="en-US"/>
+        </w:rPr>
+        <w:t xml:space="preserve">, </w:t>
+      </w:r>
+      <w:r>
+        <w:rPr>
+          <w:rFonts w:ascii="Times New Roman" w:hAnsi="Times New Roman" w:cs="Times New Roman"/>
+          <w:b/>
+          <w:bCs/>
+          <w:sz w:val="32"/>
+          <w:szCs w:val="32"/>
+          <w:lang w:val="uk-UA"/>
+        </w:rPr>
+        <w:t xml:space="preserve">2) </w:t>
+      </w:r>
+    </w:p>
+    <w:p>
+      <w:pPr>
+        <w:rPr>
+          <w:rFonts w:ascii="Times New Roman" w:hAnsi="Times New Roman" w:cs="Times New Roman"/>
+          <w:b/>
+          <w:bCs/>
+          <w:sz w:val="32"/>
+          <w:szCs w:val="32"/>
+          <w:lang w:val="ru-RU"/>
+        </w:rPr>
+      </w:pPr>
+      <w:r>
+        <w:rPr>
+          <w:rFonts w:ascii="Times New Roman" w:hAnsi="Times New Roman" w:cs="Times New Roman"/>
+          <w:sz w:val="28"/>
+          <w:szCs w:val="28"/>
+          <w:lang w:val="uk-UA"/>
+        </w:rPr>
+        <w:drawing>
+          <wp:anchor distT="0" distB="0" distL="114300" distR="114300" simplePos="0" relativeHeight="251666432" behindDoc="1" locked="0" layoutInCell="1" allowOverlap="1" wp14:anchorId="266617F9" wp14:editId="67E945A4">
+            <wp:simplePos x="0" y="0"/>
+            <wp:positionH relativeFrom="margin">
+              <wp:posOffset>248285</wp:posOffset>
+            </wp:positionH>
+            <wp:positionV relativeFrom="paragraph">
+              <wp:posOffset>107315</wp:posOffset>
+            </wp:positionV>
+            <wp:extent cx="5544185" cy="1838325"/>
+            <wp:effectExtent l="76200" t="76200" r="132715" b="142875"/>
+            <wp:wrapNone/>
+            <wp:docPr id="9" name="Picture 9"/>
+            <wp:cNvGraphicFramePr>
+              <a:graphicFrameLocks xmlns:a="http://schemas.openxmlformats.org/drawingml/2006/main" noChangeAspect="1"/>
+            </wp:cNvGraphicFramePr>
+            <a:graphic xmlns:a="http://schemas.openxmlformats.org/drawingml/2006/main">
+              <a:graphicData uri="http://schemas.openxmlformats.org/drawingml/2006/picture">
+                <pic:pic xmlns:pic="http://schemas.openxmlformats.org/drawingml/2006/picture">
+                  <pic:nvPicPr>
+                    <pic:cNvPr id="1" name=""/>
+                    <pic:cNvPicPr/>
+                  </pic:nvPicPr>
+                  <pic:blipFill>
+                    <a:blip r:embed="rId11">
+                      <a:extLst>
+                        <a:ext uri="{28A0092B-C50C-407E-A947-70E740481C1C}">
+                          <a14:useLocalDpi xmlns:a14="http://schemas.microsoft.com/office/drawing/2010/main" val="0"/>
+                        </a:ext>
+                      </a:extLst>
+                    </a:blip>
+                    <a:stretch>
+                      <a:fillRect/>
+                    </a:stretch>
+                  </pic:blipFill>
+                  <pic:spPr>
+                    <a:xfrm>
+                      <a:off x="0" y="0"/>
+                      <a:ext cx="5544185" cy="1838325"/>
+                    </a:xfrm>
+                    <a:prstGeom prst="rect">
+                      <a:avLst/>
+                    </a:prstGeom>
+                    <a:ln w="38100" cap="sq">
+                      <a:solidFill>
+                        <a:srgbClr val="000000"/>
+                      </a:solidFill>
+                      <a:prstDash val="solid"/>
+                      <a:miter lim="800000"/>
+                    </a:ln>
+                    <a:effectLst>
+                      <a:outerShdw blurRad="50800" dist="38100" dir="2700000" algn="tl" rotWithShape="0">
+                        <a:srgbClr val="000000">
+                          <a:alpha val="43000"/>
+                        </a:srgbClr>
+                      </a:outerShdw>
+                    </a:effectLst>
+                  </pic:spPr>
+                </pic:pic>
+              </a:graphicData>
+            </a:graphic>
+          </wp:anchor>
+        </w:drawing>
+      </w:r>
+    </w:p>
+    <w:p>
+      <w:pPr>
+        <w:rPr>
+          <w:rFonts w:ascii="Times New Roman" w:hAnsi="Times New Roman" w:cs="Times New Roman"/>
+          <w:sz w:val="32"/>
+          <w:szCs w:val="32"/>
+          <w:lang w:val="ru-RU"/>
+        </w:rPr>
+      </w:pPr>
+    </w:p>
+    <w:p>
+      <w:pPr>
+        <w:rPr>
+          <w:rFonts w:ascii="Times New Roman" w:hAnsi="Times New Roman" w:cs="Times New Roman"/>
+          <w:sz w:val="32"/>
+          <w:szCs w:val="32"/>
+          <w:lang w:val="ru-RU"/>
+        </w:rPr>
+      </w:pPr>
+    </w:p>
+    <w:p>
+      <w:pPr>
+        <w:rPr>
+          <w:rFonts w:ascii="Times New Roman" w:hAnsi="Times New Roman" w:cs="Times New Roman"/>
+          <w:sz w:val="32"/>
+          <w:szCs w:val="32"/>
+          <w:lang w:val="ru-RU"/>
+        </w:rPr>
+      </w:pPr>
+    </w:p>
+    <w:p>
+      <w:pPr>
+        <w:rPr>
+          <w:rFonts w:ascii="Times New Roman" w:hAnsi="Times New Roman" w:cs="Times New Roman"/>
+          <w:sz w:val="32"/>
+          <w:szCs w:val="32"/>
+          <w:lang w:val="ru-RU"/>
+        </w:rPr>
+      </w:pPr>
+    </w:p>
+    <w:p>
+      <w:pPr>
+        <w:rPr>
+          <w:rFonts w:ascii="Times New Roman" w:hAnsi="Times New Roman" w:cs="Times New Roman"/>
+          <w:b/>
+          <w:bCs/>
+          <w:sz w:val="32"/>
+          <w:szCs w:val="32"/>
+          <w:lang w:val="ru-RU"/>
+        </w:rPr>
+      </w:pPr>
+    </w:p>
+    <w:p>
+      <w:pPr>
+        <w:rPr>
+          <w:rFonts w:ascii="Times New Roman" w:hAnsi="Times New Roman" w:cs="Times New Roman"/>
+          <w:sz w:val="32"/>
+          <w:szCs w:val="32"/>
+          <w:lang w:val="en-US"/>
+        </w:rPr>
+      </w:pPr>
+    </w:p>
+    <w:p>
+      <w:pPr>
+        <w:rPr>
+          <w:rFonts w:ascii="Times New Roman" w:hAnsi="Times New Roman" w:cs="Times New Roman"/>
+          <w:sz w:val="32"/>
+          <w:szCs w:val="32"/>
+          <w:lang w:val="en-US"/>
+        </w:rPr>
+      </w:pPr>
+    </w:p>
+    <w:p>
+      <w:pPr>
+        <w:rPr>
+          <w:rFonts w:ascii="Times New Roman" w:hAnsi="Times New Roman" w:cs="Times New Roman"/>
+          <w:sz w:val="32"/>
+          <w:szCs w:val="32"/>
+          <w:lang w:val="en-US"/>
+        </w:rPr>
+      </w:pPr>
+    </w:p>
+    <w:p>
+      <w:pPr>
+        <w:rPr>
+          <w:rFonts w:ascii="Times New Roman" w:hAnsi="Times New Roman" w:cs="Times New Roman"/>
+          <w:sz w:val="32"/>
+          <w:szCs w:val="32"/>
+          <w:lang w:val="en-US"/>
+        </w:rPr>
+      </w:pPr>
+    </w:p>
+    <w:p>
+      <w:pPr>
+        <w:rPr>
+          <w:rFonts w:ascii="Times New Roman" w:hAnsi="Times New Roman" w:cs="Times New Roman"/>
+          <w:b/>
+          <w:bCs/>
+          <w:sz w:val="32"/>
+          <w:szCs w:val="32"/>
+          <w:lang w:val="en-US"/>
+        </w:rPr>
+      </w:pPr>
+      <w:r>
+        <w:rPr>
+          <w:rFonts w:ascii="Times New Roman" w:hAnsi="Times New Roman" w:cs="Times New Roman"/>
+          <w:b/>
+          <w:bCs/>
+          <w:sz w:val="32"/>
+          <w:szCs w:val="32"/>
+          <w:lang w:val="en-US"/>
+        </w:rPr>
+        <w:lastRenderedPageBreak/>
+        <w:t xml:space="preserve">3) </w:t>
+      </w:r>
+    </w:p>
+    <w:p>
+      <w:pPr>
+        <w:rPr>
+          <w:rFonts w:ascii="Times New Roman" w:hAnsi="Times New Roman" w:cs="Times New Roman"/>
+          <w:sz w:val="32"/>
+          <w:szCs w:val="32"/>
+          <w:lang w:val="en-US"/>
+        </w:rPr>
+      </w:pPr>
+      <w:r>
+        <w:rPr>
+          <w:rFonts w:ascii="Times New Roman" w:hAnsi="Times New Roman" w:cs="Times New Roman"/>
+          <w:sz w:val="28"/>
+          <w:szCs w:val="28"/>
+          <w:lang w:val="en-US"/>
+        </w:rPr>
+        <w:drawing>
+          <wp:anchor distT="0" distB="0" distL="114300" distR="114300" simplePos="0" relativeHeight="251667456" behindDoc="1" locked="0" layoutInCell="1" allowOverlap="1" wp14:anchorId="43E238CB" wp14:editId="292CE83D">
+            <wp:simplePos x="0" y="0"/>
+            <wp:positionH relativeFrom="margin">
+              <wp:posOffset>600710</wp:posOffset>
+            </wp:positionH>
+            <wp:positionV relativeFrom="paragraph">
+              <wp:posOffset>316230</wp:posOffset>
+            </wp:positionV>
+            <wp:extent cx="4829810" cy="2009775"/>
+            <wp:effectExtent l="76200" t="76200" r="142240" b="142875"/>
+            <wp:wrapNone/>
+            <wp:docPr id="11" name="Picture 11"/>
+            <wp:cNvGraphicFramePr>
+              <a:graphicFrameLocks xmlns:a="http://schemas.openxmlformats.org/drawingml/2006/main" noChangeAspect="1"/>
+            </wp:cNvGraphicFramePr>
+            <a:graphic xmlns:a="http://schemas.openxmlformats.org/drawingml/2006/main">
+              <a:graphicData uri="http://schemas.openxmlformats.org/drawingml/2006/picture">
+                <pic:pic xmlns:pic="http://schemas.openxmlformats.org/drawingml/2006/picture">
+                  <pic:nvPicPr>
+                    <pic:cNvPr id="1" name=""/>
+                    <pic:cNvPicPr/>
+                  </pic:nvPicPr>
+                  <pic:blipFill>
+                    <a:blip r:embed="rId12">
+                      <a:extLst>
+                        <a:ext uri="{28A0092B-C50C-407E-A947-70E740481C1C}">
+                          <a14:useLocalDpi xmlns:a14="http://schemas.microsoft.com/office/drawing/2010/main" val="0"/>
+                        </a:ext>
+                      </a:extLst>
+                    </a:blip>
+                    <a:stretch>
+                      <a:fillRect/>
+                    </a:stretch>
+                  </pic:blipFill>
+                  <pic:spPr>
+                    <a:xfrm>
+                      <a:off x="0" y="0"/>
+                      <a:ext cx="4829810" cy="2009775"/>
+                    </a:xfrm>
+                    <a:prstGeom prst="rect">
+                      <a:avLst/>
+                    </a:prstGeom>
+                    <a:ln w="38100" cap="sq">
+                      <a:solidFill>
+                        <a:srgbClr val="000000"/>
+                      </a:solidFill>
+                      <a:prstDash val="solid"/>
+                      <a:miter lim="800000"/>
+                    </a:ln>
+                    <a:effectLst>
+                      <a:outerShdw blurRad="50800" dist="38100" dir="2700000" algn="tl" rotWithShape="0">
+                        <a:srgbClr val="000000">
+                          <a:alpha val="43000"/>
+                        </a:srgbClr>
+                      </a:outerShdw>
+                    </a:effectLst>
+                  </pic:spPr>
+                </pic:pic>
+              </a:graphicData>
+            </a:graphic>
+          </wp:anchor>
+        </w:drawing>
+      </w:r>
+      <w:r>
+        <w:rPr>
+          <w:rFonts w:ascii="Times New Roman" w:hAnsi="Times New Roman" w:cs="Times New Roman"/>
+          <w:sz w:val="28"/>
+          <w:szCs w:val="28"/>
+          <w:lang w:val="en-US"/>
+        </w:rPr>
+        <w:t xml:space="preserve">1 switch: </w:t>
+      </w:r>
+    </w:p>
+    <w:p>
+      <w:pPr>
+        <w:rPr>
+          <w:rFonts w:ascii="Times New Roman" w:hAnsi="Times New Roman" w:cs="Times New Roman"/>
+          <w:sz w:val="32"/>
+          <w:szCs w:val="32"/>
+          <w:lang w:val="en-US"/>
+        </w:rPr>
+      </w:pPr>
+    </w:p>
+    <w:p>
+      <w:pPr>
+        <w:rPr>
+          <w:rFonts w:ascii="Times New Roman" w:hAnsi="Times New Roman" w:cs="Times New Roman"/>
+          <w:sz w:val="32"/>
+          <w:szCs w:val="32"/>
+          <w:lang w:val="en-US"/>
+        </w:rPr>
+      </w:pPr>
+    </w:p>
+    <w:p>
+      <w:pPr>
+        <w:rPr>
+          <w:rFonts w:ascii="Times New Roman" w:hAnsi="Times New Roman" w:cs="Times New Roman"/>
+          <w:sz w:val="32"/>
+          <w:szCs w:val="32"/>
+          <w:lang w:val="en-US"/>
+        </w:rPr>
+      </w:pPr>
+    </w:p>
+    <w:p>
+      <w:pPr>
+        <w:jc w:val="right"/>
+        <w:rPr>
+          <w:rFonts w:ascii="Times New Roman" w:hAnsi="Times New Roman" w:cs="Times New Roman"/>
+          <w:sz w:val="32"/>
+          <w:szCs w:val="32"/>
+          <w:lang w:val="en-US"/>
+        </w:rPr>
+      </w:pPr>
+    </w:p>
+    <w:p>
+      <w:pPr>
+        <w:jc w:val="right"/>
+        <w:rPr>
+          <w:rFonts w:ascii="Times New Roman" w:hAnsi="Times New Roman" w:cs="Times New Roman"/>
+          <w:sz w:val="32"/>
+          <w:szCs w:val="32"/>
+          <w:lang w:val="en-US"/>
+        </w:rPr>
+      </w:pPr>
+    </w:p>
+    <w:p>
+      <w:pPr>
+        <w:jc w:val="right"/>
+        <w:rPr>
+          <w:rFonts w:ascii="Times New Roman" w:hAnsi="Times New Roman" w:cs="Times New Roman"/>
+          <w:sz w:val="32"/>
+          <w:szCs w:val="32"/>
+          <w:lang w:val="en-US"/>
+        </w:rPr>
+      </w:pPr>
+    </w:p>
+    <w:p>
+      <w:pPr>
+        <w:rPr>
+          <w:rFonts w:ascii="Times New Roman" w:hAnsi="Times New Roman" w:cs="Times New Roman"/>
+          <w:sz w:val="32"/>
+          <w:szCs w:val="32"/>
+          <w:lang w:val="en-US"/>
+        </w:rPr>
+      </w:pPr>
+      <w:r>
+        <w:rPr>
+          <w:rFonts w:ascii="Times New Roman" w:hAnsi="Times New Roman" w:cs="Times New Roman"/>
+          <w:sz w:val="28"/>
+          <w:szCs w:val="28"/>
+          <w:lang w:val="en-US"/>
+        </w:rPr>
+        <w:drawing>
+          <wp:anchor distT="0" distB="0" distL="114300" distR="114300" simplePos="0" relativeHeight="251668480" behindDoc="1" locked="0" layoutInCell="1" allowOverlap="1" wp14:anchorId="5C592FA8" wp14:editId="689B2935">
+            <wp:simplePos x="0" y="0"/>
+            <wp:positionH relativeFrom="margin">
+              <wp:posOffset>591820</wp:posOffset>
+            </wp:positionH>
+            <wp:positionV relativeFrom="paragraph">
+              <wp:posOffset>344805</wp:posOffset>
+            </wp:positionV>
+            <wp:extent cx="4839375" cy="1848108"/>
+            <wp:effectExtent l="76200" t="76200" r="132715" b="133350"/>
+            <wp:wrapNone/>
+            <wp:docPr id="12" name="Picture 12"/>
+            <wp:cNvGraphicFramePr>
+              <a:graphicFrameLocks xmlns:a="http://schemas.openxmlformats.org/drawingml/2006/main" noChangeAspect="1"/>
+            </wp:cNvGraphicFramePr>
+            <a:graphic xmlns:a="http://schemas.openxmlformats.org/drawingml/2006/main">
+              <a:graphicData uri="http://schemas.openxmlformats.org/drawingml/2006/picture">
+                <pic:pic xmlns:pic="http://schemas.openxmlformats.org/drawingml/2006/picture">
+                  <pic:nvPicPr>
+                    <pic:cNvPr id="1" name=""/>
+                    <pic:cNvPicPr/>
+                  </pic:nvPicPr>
+                  <pic:blipFill>
+                    <a:blip r:embed="rId13">
+                      <a:extLst>
+                        <a:ext uri="{28A0092B-C50C-407E-A947-70E740481C1C}">
+                          <a14:useLocalDpi xmlns:a14="http://schemas.microsoft.com/office/drawing/2010/main" val="0"/>
+                        </a:ext>
+                      </a:extLst>
+                    </a:blip>
+                    <a:stretch>
+                      <a:fillRect/>
+                    </a:stretch>
+                  </pic:blipFill>
+                  <pic:spPr>
+                    <a:xfrm>
+                      <a:off x="0" y="0"/>
+                      <a:ext cx="4839375" cy="1848108"/>
+                    </a:xfrm>
+                    <a:prstGeom prst="rect">
+                      <a:avLst/>
+                    </a:prstGeom>
+                    <a:ln w="38100" cap="sq">
+                      <a:solidFill>
+                        <a:srgbClr val="000000"/>
+                      </a:solidFill>
+                      <a:prstDash val="solid"/>
+                      <a:miter lim="800000"/>
+                    </a:ln>
+                    <a:effectLst>
+                      <a:outerShdw blurRad="50800" dist="38100" dir="2700000" algn="tl" rotWithShape="0">
+                        <a:srgbClr val="000000">
+                          <a:alpha val="43000"/>
+                        </a:srgbClr>
+                      </a:outerShdw>
+                    </a:effectLst>
+                  </pic:spPr>
+                </pic:pic>
+              </a:graphicData>
+            </a:graphic>
+          </wp:anchor>
+        </w:drawing>
+      </w:r>
+      <w:r>
+        <w:rPr>
+          <w:rFonts w:ascii="Times New Roman" w:hAnsi="Times New Roman" w:cs="Times New Roman"/>
+          <w:sz w:val="28"/>
+          <w:szCs w:val="28"/>
+          <w:lang w:val="en-US"/>
+        </w:rPr>
+        <w:t xml:space="preserve">2 </w:t>
+      </w:r>
+      <w:proofErr w:type="gramStart"/>
+      <w:r>
+        <w:rPr>
+          <w:rFonts w:ascii="Times New Roman" w:hAnsi="Times New Roman" w:cs="Times New Roman"/>
+          <w:sz w:val="28"/>
+          <w:szCs w:val="28"/>
+          <w:lang w:val="en-US"/>
+        </w:rPr>
+        <w:t>switch</w:t>
+      </w:r>
+      <w:proofErr w:type="gramEnd"/>
+      <w:r>
+        <w:rPr>
+          <w:rFonts w:ascii="Times New Roman" w:hAnsi="Times New Roman" w:cs="Times New Roman"/>
+          <w:sz w:val="32"/>
+          <w:szCs w:val="32"/>
+          <w:lang w:val="en-US"/>
+        </w:rPr>
+        <w:t>:</w:t>
+      </w:r>
+    </w:p>
+    <w:p>
+      <w:pPr>
+        <w:rPr>
+          <w:rFonts w:ascii="Times New Roman" w:hAnsi="Times New Roman" w:cs="Times New Roman"/>
+          <w:sz w:val="32"/>
+          <w:szCs w:val="32"/>
+          <w:lang w:val="en-US"/>
+        </w:rPr>
+      </w:pPr>
+    </w:p>
+    <w:p>
+      <w:pPr>
+        <w:rPr>
+          <w:rFonts w:ascii="Times New Roman" w:hAnsi="Times New Roman" w:cs="Times New Roman"/>
+          <w:sz w:val="32"/>
+          <w:szCs w:val="32"/>
+          <w:lang w:val="en-US"/>
+        </w:rPr>
+      </w:pPr>
+    </w:p>
+    <w:p>
+      <w:pPr>
+        <w:rPr>
+          <w:rFonts w:ascii="Times New Roman" w:hAnsi="Times New Roman" w:cs="Times New Roman"/>
+          <w:sz w:val="32"/>
+          <w:szCs w:val="32"/>
+          <w:lang w:val="en-US"/>
+        </w:rPr>
+      </w:pPr>
+    </w:p>
+    <w:p>
+      <w:pPr>
+        <w:rPr>
+          <w:rFonts w:ascii="Times New Roman" w:hAnsi="Times New Roman" w:cs="Times New Roman"/>
+          <w:sz w:val="32"/>
+          <w:szCs w:val="32"/>
+          <w:lang w:val="en-US"/>
+        </w:rPr>
+      </w:pPr>
+    </w:p>
+    <w:p>
+      <w:pPr>
+        <w:rPr>
+          <w:rFonts w:ascii="Times New Roman" w:hAnsi="Times New Roman" w:cs="Times New Roman"/>
+          <w:sz w:val="32"/>
+          <w:szCs w:val="32"/>
+          <w:lang w:val="en-US"/>
+        </w:rPr>
+      </w:pPr>
+    </w:p>
+    <w:p>
+      <w:pPr>
+        <w:rPr>
+          <w:rFonts w:ascii="Times New Roman" w:hAnsi="Times New Roman" w:cs="Times New Roman"/>
+          <w:sz w:val="32"/>
+          <w:szCs w:val="32"/>
+          <w:lang w:val="en-US"/>
+        </w:rPr>
+      </w:pPr>
+    </w:p>
+    <w:p>
+      <w:pPr>
+        <w:rPr>
+          <w:rFonts w:ascii="Times New Roman" w:hAnsi="Times New Roman" w:cs="Times New Roman"/>
+          <w:sz w:val="28"/>
+          <w:szCs w:val="28"/>
+          <w:lang w:val="en-US"/>
+        </w:rPr>
+      </w:pPr>
+      <w:r>
+        <w:rPr>
+          <w:rFonts w:ascii="Times New Roman" w:hAnsi="Times New Roman" w:cs="Times New Roman"/>
+          <w:sz w:val="28"/>
+          <w:szCs w:val="28"/>
+          <w:lang w:val="en-US"/>
+        </w:rPr>
+        <w:t>3</w:t>
+      </w:r>
+      <w:r>
+        <w:rPr>
+          <w:rFonts w:ascii="Times New Roman" w:hAnsi="Times New Roman" w:cs="Times New Roman"/>
+          <w:sz w:val="28"/>
+          <w:szCs w:val="28"/>
+          <w:lang w:val="en-US"/>
+        </w:rPr>
+        <w:t xml:space="preserve"> </w:t>
+      </w:r>
+      <w:proofErr w:type="gramStart"/>
+      <w:r>
+        <w:rPr>
+          <w:rFonts w:ascii="Times New Roman" w:hAnsi="Times New Roman" w:cs="Times New Roman"/>
+          <w:sz w:val="28"/>
+          <w:szCs w:val="28"/>
+          <w:lang w:val="en-US"/>
+        </w:rPr>
+        <w:t>switch</w:t>
+      </w:r>
+      <w:proofErr w:type="gramEnd"/>
+      <w:r>
+        <w:rPr>
+          <w:rFonts w:ascii="Times New Roman" w:hAnsi="Times New Roman" w:cs="Times New Roman"/>
+          <w:sz w:val="28"/>
+          <w:szCs w:val="28"/>
+          <w:lang w:val="en-US"/>
+        </w:rPr>
+        <w:t xml:space="preserve">: </w:t>
+      </w:r>
+    </w:p>
+    <w:p>
+      <w:pPr>
+        <w:rPr>
+          <w:rFonts w:ascii="Times New Roman" w:hAnsi="Times New Roman" w:cs="Times New Roman"/>
+          <w:sz w:val="32"/>
+          <w:szCs w:val="32"/>
+          <w:lang w:val="en-US"/>
+        </w:rPr>
+      </w:pPr>
+      <w:r>
+        <w:rPr>
+          <w:rFonts w:ascii="Times New Roman" w:hAnsi="Times New Roman" w:cs="Times New Roman"/>
+          <w:sz w:val="32"/>
+          <w:szCs w:val="32"/>
+          <w:lang w:val="en-US"/>
+        </w:rPr>
+        <w:drawing>
+          <wp:anchor distT="0" distB="0" distL="114300" distR="114300" simplePos="0" relativeHeight="251669504" behindDoc="1" locked="0" layoutInCell="1" allowOverlap="1" wp14:anchorId="5FCE470A" wp14:editId="1AF470BB">
+            <wp:simplePos x="0" y="0"/>
+            <wp:positionH relativeFrom="margin">
+              <wp:align>center</wp:align>
+            </wp:positionH>
+            <wp:positionV relativeFrom="paragraph">
+              <wp:posOffset>-635</wp:posOffset>
+            </wp:positionV>
+            <wp:extent cx="4848902" cy="1867161"/>
+            <wp:effectExtent l="76200" t="76200" r="123190" b="133350"/>
+            <wp:wrapNone/>
+            <wp:docPr id="13" name="Picture 13"/>
+            <wp:cNvGraphicFramePr>
+              <a:graphicFrameLocks xmlns:a="http://schemas.openxmlformats.org/drawingml/2006/main" noChangeAspect="1"/>
+            </wp:cNvGraphicFramePr>
+            <a:graphic xmlns:a="http://schemas.openxmlformats.org/drawingml/2006/main">
+              <a:graphicData uri="http://schemas.openxmlformats.org/drawingml/2006/picture">
+                <pic:pic xmlns:pic="http://schemas.openxmlformats.org/drawingml/2006/picture">
+                  <pic:nvPicPr>
+                    <pic:cNvPr id="1" name=""/>
+                    <pic:cNvPicPr/>
+                  </pic:nvPicPr>
+                  <pic:blipFill>
+                    <a:blip r:embed="rId14">
+                      <a:extLst>
+                        <a:ext uri="{28A0092B-C50C-407E-A947-70E740481C1C}">
+                          <a14:useLocalDpi xmlns:a14="http://schemas.microsoft.com/office/drawing/2010/main" val="0"/>
+                        </a:ext>
+                      </a:extLst>
+                    </a:blip>
+                    <a:stretch>
+                      <a:fillRect/>
+                    </a:stretch>
+                  </pic:blipFill>
+                  <pic:spPr>
+                    <a:xfrm>
+                      <a:off x="0" y="0"/>
+                      <a:ext cx="4848902" cy="1867161"/>
+                    </a:xfrm>
+                    <a:prstGeom prst="rect">
+                      <a:avLst/>
+                    </a:prstGeom>
+                    <a:ln w="38100" cap="sq">
+                      <a:solidFill>
+                        <a:srgbClr val="000000"/>
+                      </a:solidFill>
+                      <a:prstDash val="solid"/>
+                      <a:miter lim="800000"/>
+                    </a:ln>
+                    <a:effectLst>
+                      <a:outerShdw blurRad="50800" dist="38100" dir="2700000" algn="tl" rotWithShape="0">
+                        <a:srgbClr val="000000">
+                          <a:alpha val="43000"/>
+                        </a:srgbClr>
+                      </a:outerShdw>
+                    </a:effectLst>
+                  </pic:spPr>
+                </pic:pic>
+              </a:graphicData>
+            </a:graphic>
+          </wp:anchor>
+        </w:drawing>
+      </w:r>
+    </w:p>
+    <w:p>
+      <w:pPr>
+        <w:rPr>
+          <w:rFonts w:ascii="Times New Roman" w:hAnsi="Times New Roman" w:cs="Times New Roman"/>
+          <w:sz w:val="32"/>
+          <w:szCs w:val="32"/>
+          <w:lang w:val="en-US"/>
+        </w:rPr>
+      </w:pPr>
+    </w:p>
+    <w:p>
+      <w:pPr>
+        <w:rPr>
+          <w:rFonts w:ascii="Times New Roman" w:hAnsi="Times New Roman" w:cs="Times New Roman"/>
+          <w:sz w:val="32"/>
+          <w:szCs w:val="32"/>
+          <w:lang w:val="en-US"/>
+        </w:rPr>
+      </w:pPr>
+    </w:p>
+    <w:p>
+      <w:pPr>
+        <w:rPr>
+          <w:rFonts w:ascii="Times New Roman" w:hAnsi="Times New Roman" w:cs="Times New Roman"/>
+          <w:sz w:val="32"/>
+          <w:szCs w:val="32"/>
+          <w:lang w:val="en-US"/>
+        </w:rPr>
+      </w:pPr>
+    </w:p>
+    <w:p>
+      <w:pPr>
+        <w:rPr>
+          <w:rFonts w:ascii="Times New Roman" w:hAnsi="Times New Roman" w:cs="Times New Roman"/>
+          <w:sz w:val="32"/>
+          <w:szCs w:val="32"/>
+          <w:lang w:val="en-US"/>
+        </w:rPr>
+      </w:pPr>
+    </w:p>
+    <w:p>
+      <w:pPr>
+        <w:jc w:val="right"/>
+        <w:rPr>
+          <w:rFonts w:ascii="Times New Roman" w:hAnsi="Times New Roman" w:cs="Times New Roman"/>
+          <w:sz w:val="32"/>
+          <w:szCs w:val="32"/>
+          <w:lang w:val="en-US"/>
+        </w:rPr>
+      </w:pPr>
+    </w:p>
+    <w:p>
+      <w:pPr>
+        <w:jc w:val="right"/>
+        <w:rPr>
+          <w:rFonts w:ascii="Times New Roman" w:hAnsi="Times New Roman" w:cs="Times New Roman"/>
+          <w:sz w:val="32"/>
+          <w:szCs w:val="32"/>
+          <w:lang w:val="en-US"/>
+        </w:rPr>
+      </w:pPr>
+    </w:p>
+    <w:p>
+      <w:pPr>
+        <w:jc w:val="right"/>
+        <w:rPr>
+          <w:rFonts w:ascii="Times New Roman" w:hAnsi="Times New Roman" w:cs="Times New Roman"/>
+          <w:sz w:val="32"/>
+          <w:szCs w:val="32"/>
+          <w:lang w:val="en-US"/>
+        </w:rPr>
+      </w:pPr>
+    </w:p>
+    <w:p>
+      <w:pPr>
+        <w:jc w:val="right"/>
+        <w:rPr>
+          <w:rFonts w:ascii="Times New Roman" w:hAnsi="Times New Roman" w:cs="Times New Roman"/>
+          <w:sz w:val="32"/>
+          <w:szCs w:val="32"/>
+          <w:lang w:val="en-US"/>
+        </w:rPr>
+      </w:pPr>
+    </w:p>
+    <w:p>
+      <w:pPr>
+        <w:jc w:val="right"/>
+        <w:rPr>
+          <w:rFonts w:ascii="Times New Roman" w:hAnsi="Times New Roman" w:cs="Times New Roman"/>
+          <w:sz w:val="32"/>
+          <w:szCs w:val="32"/>
+          <w:lang w:val="en-US"/>
+        </w:rPr>
+      </w:pPr>
+    </w:p>
+    <w:p>
+      <w:pPr>
+        <w:rPr>
+          <w:rFonts w:ascii="Times New Roman" w:hAnsi="Times New Roman" w:cs="Times New Roman"/>
+          <w:b/>
+          <w:bCs/>
+          <w:sz w:val="32"/>
+          <w:szCs w:val="32"/>
+          <w:lang w:val="en-US"/>
+        </w:rPr>
+      </w:pPr>
+      <w:r>
+        <w:rPr>
+          <w:rFonts w:ascii="Times New Roman" w:hAnsi="Times New Roman" w:cs="Times New Roman"/>
+          <w:b/>
+          <w:bCs/>
+          <w:sz w:val="32"/>
+          <w:szCs w:val="32"/>
+          <w:lang w:val="en-US"/>
+        </w:rPr>
+        <w:lastRenderedPageBreak/>
+        <w:drawing>
+          <wp:anchor distT="0" distB="0" distL="114300" distR="114300" simplePos="0" relativeHeight="251670528" behindDoc="1" locked="0" layoutInCell="1" allowOverlap="1" wp14:anchorId="3E9E37CC" wp14:editId="1FC94E33">
+            <wp:simplePos x="0" y="0"/>
+            <wp:positionH relativeFrom="margin">
+              <wp:posOffset>1124585</wp:posOffset>
+            </wp:positionH>
+            <wp:positionV relativeFrom="paragraph">
+              <wp:posOffset>659130</wp:posOffset>
+            </wp:positionV>
+            <wp:extent cx="3790950" cy="1352550"/>
+            <wp:effectExtent l="76200" t="76200" r="133350" b="133350"/>
+            <wp:wrapNone/>
+            <wp:docPr id="14" name="Picture 14"/>
+            <wp:cNvGraphicFramePr>
+              <a:graphicFrameLocks xmlns:a="http://schemas.openxmlformats.org/drawingml/2006/main" noChangeAspect="1"/>
+            </wp:cNvGraphicFramePr>
+            <a:graphic xmlns:a="http://schemas.openxmlformats.org/drawingml/2006/main">
+              <a:graphicData uri="http://schemas.openxmlformats.org/drawingml/2006/picture">
+                <pic:pic xmlns:pic="http://schemas.openxmlformats.org/drawingml/2006/picture">
+                  <pic:nvPicPr>
+                    <pic:cNvPr id="1" name=""/>
+                    <pic:cNvPicPr/>
+                  </pic:nvPicPr>
+                  <pic:blipFill>
+                    <a:blip r:embed="rId15">
+                      <a:extLst>
+                        <a:ext uri="{28A0092B-C50C-407E-A947-70E740481C1C}">
+                          <a14:useLocalDpi xmlns:a14="http://schemas.microsoft.com/office/drawing/2010/main" val="0"/>
+                        </a:ext>
+                      </a:extLst>
+                    </a:blip>
+                    <a:stretch>
+                      <a:fillRect/>
+                    </a:stretch>
+                  </pic:blipFill>
+                  <pic:spPr>
+                    <a:xfrm>
+                      <a:off x="0" y="0"/>
+                      <a:ext cx="3790950" cy="1352550"/>
+                    </a:xfrm>
+                    <a:prstGeom prst="rect">
+                      <a:avLst/>
+                    </a:prstGeom>
+                    <a:ln w="38100" cap="sq">
+                      <a:solidFill>
+                        <a:srgbClr val="000000"/>
+                      </a:solidFill>
+                      <a:prstDash val="solid"/>
+                      <a:miter lim="800000"/>
+                    </a:ln>
+                    <a:effectLst>
+                      <a:outerShdw blurRad="50800" dist="38100" dir="2700000" algn="tl" rotWithShape="0">
+                        <a:srgbClr val="000000">
+                          <a:alpha val="43000"/>
+                        </a:srgbClr>
+                      </a:outerShdw>
+                    </a:effectLst>
+                  </pic:spPr>
+                </pic:pic>
+              </a:graphicData>
+            </a:graphic>
+          </wp:anchor>
+        </w:drawing>
+      </w:r>
+      <w:r>
+        <w:rPr>
+          <w:rFonts w:ascii="Times New Roman" w:hAnsi="Times New Roman" w:cs="Times New Roman"/>
+          <w:b/>
+          <w:bCs/>
+          <w:sz w:val="32"/>
+          <w:szCs w:val="32"/>
+          <w:lang w:val="en-US"/>
+        </w:rPr>
+        <w:t xml:space="preserve">4) </w:t>
+      </w:r>
+    </w:p>
+    <w:p>
+      <w:pPr>
+        <w:rPr>
+          <w:rFonts w:ascii="Times New Roman" w:hAnsi="Times New Roman" w:cs="Times New Roman"/>
+          <w:sz w:val="28"/>
+          <w:szCs w:val="28"/>
+          <w:lang w:val="en-US"/>
+        </w:rPr>
+      </w:pPr>
+      <w:r>
+        <w:rPr>
+          <w:rFonts w:ascii="Times New Roman" w:hAnsi="Times New Roman" w:cs="Times New Roman"/>
+          <w:sz w:val="28"/>
+          <w:szCs w:val="28"/>
+          <w:lang w:val="en-US"/>
+        </w:rPr>
+        <w:t>1 switch:</w:t>
+      </w:r>
+    </w:p>
+    <w:p>
+      <w:pPr>
+        <w:rPr>
+          <w:rFonts w:ascii="Times New Roman" w:hAnsi="Times New Roman" w:cs="Times New Roman"/>
+          <w:sz w:val="32"/>
+          <w:szCs w:val="32"/>
+          <w:lang w:val="en-US"/>
+        </w:rPr>
+      </w:pPr>
+    </w:p>
+    <w:p>
+      <w:pPr>
+        <w:rPr>
+          <w:rFonts w:ascii="Times New Roman" w:hAnsi="Times New Roman" w:cs="Times New Roman"/>
+          <w:sz w:val="32"/>
+          <w:szCs w:val="32"/>
+          <w:lang w:val="en-US"/>
+        </w:rPr>
+      </w:pPr>
+    </w:p>
+    <w:p>
+      <w:pPr>
+        <w:rPr>
+          <w:rFonts w:ascii="Times New Roman" w:hAnsi="Times New Roman" w:cs="Times New Roman"/>
+          <w:sz w:val="32"/>
+          <w:szCs w:val="32"/>
+          <w:lang w:val="en-US"/>
+        </w:rPr>
+      </w:pPr>
+    </w:p>
+    <w:p>
+      <w:pPr>
+        <w:rPr>
+          <w:rFonts w:ascii="Times New Roman" w:hAnsi="Times New Roman" w:cs="Times New Roman"/>
+          <w:sz w:val="32"/>
+          <w:szCs w:val="32"/>
+          <w:lang w:val="en-US"/>
+        </w:rPr>
+      </w:pPr>
+    </w:p>
+    <w:p>
+      <w:pPr>
+        <w:rPr>
+          <w:rFonts w:ascii="Times New Roman" w:hAnsi="Times New Roman" w:cs="Times New Roman"/>
+          <w:sz w:val="32"/>
+          <w:szCs w:val="32"/>
+          <w:lang w:val="en-US"/>
+        </w:rPr>
+      </w:pPr>
+    </w:p>
+    <w:p>
+      <w:pPr>
+        <w:rPr>
+          <w:rFonts w:ascii="Times New Roman" w:hAnsi="Times New Roman" w:cs="Times New Roman"/>
+          <w:sz w:val="28"/>
+          <w:szCs w:val="28"/>
+          <w:lang w:val="en-US"/>
+        </w:rPr>
+      </w:pPr>
+      <w:r>
+        <w:rPr>
+          <w:rFonts w:ascii="Times New Roman" w:hAnsi="Times New Roman" w:cs="Times New Roman"/>
+          <w:sz w:val="28"/>
+          <w:szCs w:val="28"/>
+          <w:lang w:val="en-US"/>
+        </w:rPr>
+        <w:t xml:space="preserve">2 </w:t>
+      </w:r>
+      <w:proofErr w:type="gramStart"/>
+      <w:r>
+        <w:rPr>
+          <w:rFonts w:ascii="Times New Roman" w:hAnsi="Times New Roman" w:cs="Times New Roman"/>
+          <w:sz w:val="28"/>
+          <w:szCs w:val="28"/>
+          <w:lang w:val="en-US"/>
+        </w:rPr>
+        <w:t>switch</w:t>
+      </w:r>
+      <w:proofErr w:type="gramEnd"/>
+      <w:r>
+        <w:rPr>
+          <w:rFonts w:ascii="Times New Roman" w:hAnsi="Times New Roman" w:cs="Times New Roman"/>
+          <w:sz w:val="28"/>
+          <w:szCs w:val="28"/>
+          <w:lang w:val="en-US"/>
+        </w:rPr>
+        <w:t xml:space="preserve">: </w:t>
+      </w:r>
+    </w:p>
+    <w:p>
+      <w:pPr>
+        <w:rPr>
+          <w:rFonts w:ascii="Times New Roman" w:hAnsi="Times New Roman" w:cs="Times New Roman"/>
+          <w:sz w:val="32"/>
+          <w:szCs w:val="32"/>
+          <w:lang w:val="en-US"/>
+        </w:rPr>
+      </w:pPr>
+      <w:r>
+        <w:rPr>
+          <w:rFonts w:ascii="Times New Roman" w:hAnsi="Times New Roman" w:cs="Times New Roman"/>
+          <w:sz w:val="32"/>
+          <w:szCs w:val="32"/>
+          <w:lang w:val="en-US"/>
+        </w:rPr>
+        <w:drawing>
+          <wp:anchor distT="0" distB="0" distL="114300" distR="114300" simplePos="0" relativeHeight="251671552" behindDoc="1" locked="0" layoutInCell="1" allowOverlap="1" wp14:anchorId="10465E40" wp14:editId="18A3617C">
+            <wp:simplePos x="0" y="0"/>
+            <wp:positionH relativeFrom="margin">
+              <wp:align>center</wp:align>
+            </wp:positionH>
+            <wp:positionV relativeFrom="paragraph">
+              <wp:posOffset>635</wp:posOffset>
+            </wp:positionV>
+            <wp:extent cx="4105848" cy="1333686"/>
+            <wp:effectExtent l="76200" t="76200" r="142875" b="133350"/>
+            <wp:wrapNone/>
+            <wp:docPr id="15" name="Picture 15"/>
+            <wp:cNvGraphicFramePr>
+              <a:graphicFrameLocks xmlns:a="http://schemas.openxmlformats.org/drawingml/2006/main" noChangeAspect="1"/>
+            </wp:cNvGraphicFramePr>
+            <a:graphic xmlns:a="http://schemas.openxmlformats.org/drawingml/2006/main">
+              <a:graphicData uri="http://schemas.openxmlformats.org/drawingml/2006/picture">
+                <pic:pic xmlns:pic="http://schemas.openxmlformats.org/drawingml/2006/picture">
+                  <pic:nvPicPr>
+                    <pic:cNvPr id="1" name=""/>
+                    <pic:cNvPicPr/>
+                  </pic:nvPicPr>
+                  <pic:blipFill>
+                    <a:blip r:embed="rId16">
+                      <a:extLst>
+                        <a:ext uri="{28A0092B-C50C-407E-A947-70E740481C1C}">
+                          <a14:useLocalDpi xmlns:a14="http://schemas.microsoft.com/office/drawing/2010/main" val="0"/>
+                        </a:ext>
+                      </a:extLst>
+                    </a:blip>
+                    <a:stretch>
+                      <a:fillRect/>
+                    </a:stretch>
+                  </pic:blipFill>
+                  <pic:spPr>
+                    <a:xfrm>
+                      <a:off x="0" y="0"/>
+                      <a:ext cx="4105848" cy="1333686"/>
+                    </a:xfrm>
+                    <a:prstGeom prst="rect">
+                      <a:avLst/>
+                    </a:prstGeom>
+                    <a:ln w="38100" cap="sq">
+                      <a:solidFill>
+                        <a:srgbClr val="000000"/>
+                      </a:solidFill>
+                      <a:prstDash val="solid"/>
+                      <a:miter lim="800000"/>
+                    </a:ln>
+                    <a:effectLst>
+                      <a:outerShdw blurRad="50800" dist="38100" dir="2700000" algn="tl" rotWithShape="0">
+                        <a:srgbClr val="000000">
+                          <a:alpha val="43000"/>
+                        </a:srgbClr>
+                      </a:outerShdw>
+                    </a:effectLst>
+                  </pic:spPr>
+                </pic:pic>
+              </a:graphicData>
+            </a:graphic>
+          </wp:anchor>
+        </w:drawing>
+      </w:r>
+    </w:p>
+    <w:p>
+      <w:pPr>
+        <w:rPr>
+          <w:rFonts w:ascii="Times New Roman" w:hAnsi="Times New Roman" w:cs="Times New Roman"/>
+          <w:sz w:val="32"/>
+          <w:szCs w:val="32"/>
+          <w:lang w:val="en-US"/>
+        </w:rPr>
+      </w:pPr>
+    </w:p>
+    <w:p>
+      <w:pPr>
+        <w:rPr>
+          <w:rFonts w:ascii="Times New Roman" w:hAnsi="Times New Roman" w:cs="Times New Roman"/>
+          <w:sz w:val="32"/>
+          <w:szCs w:val="32"/>
+          <w:lang w:val="en-US"/>
+        </w:rPr>
+      </w:pPr>
+    </w:p>
+    <w:p>
+      <w:pPr>
+        <w:rPr>
+          <w:rFonts w:ascii="Times New Roman" w:hAnsi="Times New Roman" w:cs="Times New Roman"/>
+          <w:sz w:val="32"/>
+          <w:szCs w:val="32"/>
+          <w:lang w:val="en-US"/>
+        </w:rPr>
+      </w:pPr>
+    </w:p>
+    <w:p>
+      <w:pPr>
+        <w:rPr>
+          <w:rFonts w:ascii="Times New Roman" w:hAnsi="Times New Roman" w:cs="Times New Roman"/>
+          <w:sz w:val="32"/>
+          <w:szCs w:val="32"/>
+          <w:lang w:val="en-US"/>
+        </w:rPr>
+      </w:pPr>
+    </w:p>
+    <w:p>
+      <w:pPr>
+        <w:rPr>
+          <w:rFonts w:ascii="Times New Roman" w:hAnsi="Times New Roman" w:cs="Times New Roman"/>
+          <w:sz w:val="32"/>
+          <w:szCs w:val="32"/>
+          <w:lang w:val="en-US"/>
+        </w:rPr>
+      </w:pPr>
+      <w:r>
+        <w:rPr>
+          <w:rFonts w:ascii="Times New Roman" w:hAnsi="Times New Roman" w:cs="Times New Roman"/>
+          <w:sz w:val="28"/>
+          <w:szCs w:val="28"/>
+          <w:lang w:val="en-US"/>
+        </w:rPr>
+        <w:t xml:space="preserve">3 </w:t>
+      </w:r>
+      <w:proofErr w:type="gramStart"/>
+      <w:r>
+        <w:rPr>
+          <w:rFonts w:ascii="Times New Roman" w:hAnsi="Times New Roman" w:cs="Times New Roman"/>
+          <w:sz w:val="28"/>
+          <w:szCs w:val="28"/>
+          <w:lang w:val="en-US"/>
+        </w:rPr>
+        <w:t>switch</w:t>
+      </w:r>
+      <w:proofErr w:type="gramEnd"/>
+      <w:r>
+        <w:rPr>
+          <w:rFonts w:ascii="Times New Roman" w:hAnsi="Times New Roman" w:cs="Times New Roman"/>
+          <w:sz w:val="32"/>
+          <w:szCs w:val="32"/>
+          <w:lang w:val="en-US"/>
+        </w:rPr>
+        <w:t xml:space="preserve">: </w:t>
+      </w:r>
+    </w:p>
+    <w:p>
+      <w:pPr>
+        <w:rPr>
+          <w:rFonts w:ascii="Times New Roman" w:hAnsi="Times New Roman" w:cs="Times New Roman"/>
+          <w:sz w:val="32"/>
+          <w:szCs w:val="32"/>
+          <w:lang w:val="en-US"/>
+        </w:rPr>
+      </w:pPr>
+      <w:r>
+        <w:rPr>
+          <w:rFonts w:ascii="Times New Roman" w:hAnsi="Times New Roman" w:cs="Times New Roman"/>
+          <w:sz w:val="32"/>
+          <w:szCs w:val="32"/>
+          <w:lang w:val="en-US"/>
+        </w:rPr>
+        <w:drawing>
+          <wp:anchor distT="0" distB="0" distL="114300" distR="114300" simplePos="0" relativeHeight="251672576" behindDoc="1" locked="0" layoutInCell="1" allowOverlap="1" wp14:anchorId="2C3B0E5C" wp14:editId="35BC2DE3">
+            <wp:simplePos x="0" y="0"/>
+            <wp:positionH relativeFrom="margin">
+              <wp:align>center</wp:align>
+            </wp:positionH>
+            <wp:positionV relativeFrom="paragraph">
+              <wp:posOffset>2540</wp:posOffset>
+            </wp:positionV>
+            <wp:extent cx="4029637" cy="1352739"/>
+            <wp:effectExtent l="76200" t="76200" r="123825" b="133350"/>
+            <wp:wrapNone/>
+            <wp:docPr id="16" name="Picture 16"/>
+            <wp:cNvGraphicFramePr>
+              <a:graphicFrameLocks xmlns:a="http://schemas.openxmlformats.org/drawingml/2006/main" noChangeAspect="1"/>
+            </wp:cNvGraphicFramePr>
+            <a:graphic xmlns:a="http://schemas.openxmlformats.org/drawingml/2006/main">
+              <a:graphicData uri="http://schemas.openxmlformats.org/drawingml/2006/picture">
+                <pic:pic xmlns:pic="http://schemas.openxmlformats.org/drawingml/2006/picture">
+                  <pic:nvPicPr>
+                    <pic:cNvPr id="1" name=""/>
+                    <pic:cNvPicPr/>
+                  </pic:nvPicPr>
+                  <pic:blipFill>
+                    <a:blip r:embed="rId17">
+                      <a:extLst>
+                        <a:ext uri="{28A0092B-C50C-407E-A947-70E740481C1C}">
+                          <a14:useLocalDpi xmlns:a14="http://schemas.microsoft.com/office/drawing/2010/main" val="0"/>
+                        </a:ext>
+                      </a:extLst>
+                    </a:blip>
+                    <a:stretch>
+                      <a:fillRect/>
+                    </a:stretch>
+                  </pic:blipFill>
+                  <pic:spPr>
+                    <a:xfrm>
+                      <a:off x="0" y="0"/>
+                      <a:ext cx="4029637" cy="1352739"/>
+                    </a:xfrm>
+                    <a:prstGeom prst="rect">
+                      <a:avLst/>
+                    </a:prstGeom>
+                    <a:ln w="38100" cap="sq">
+                      <a:solidFill>
+                        <a:srgbClr val="000000"/>
+                      </a:solidFill>
+                      <a:prstDash val="solid"/>
+                      <a:miter lim="800000"/>
+                    </a:ln>
+                    <a:effectLst>
+                      <a:outerShdw blurRad="50800" dist="38100" dir="2700000" algn="tl" rotWithShape="0">
+                        <a:srgbClr val="000000">
+                          <a:alpha val="43000"/>
+                        </a:srgbClr>
+                      </a:outerShdw>
+                    </a:effectLst>
+                  </pic:spPr>
+                </pic:pic>
+              </a:graphicData>
+            </a:graphic>
+          </wp:anchor>
+        </w:drawing>
+      </w:r>
+    </w:p>
+    <w:p>
+      <w:pPr>
+        <w:rPr>
+          <w:rFonts w:ascii="Times New Roman" w:hAnsi="Times New Roman" w:cs="Times New Roman"/>
+          <w:sz w:val="32"/>
+          <w:szCs w:val="32"/>
+          <w:lang w:val="en-US"/>
+        </w:rPr>
+      </w:pPr>
+    </w:p>
+    <w:p>
+      <w:pPr>
+        <w:rPr>
+          <w:rFonts w:ascii="Times New Roman" w:hAnsi="Times New Roman" w:cs="Times New Roman"/>
+          <w:sz w:val="32"/>
+          <w:szCs w:val="32"/>
+          <w:lang w:val="en-US"/>
+        </w:rPr>
+      </w:pPr>
+    </w:p>
+    <w:p>
+      <w:pPr>
+        <w:rPr>
+          <w:rFonts w:ascii="Times New Roman" w:hAnsi="Times New Roman" w:cs="Times New Roman"/>
+          <w:sz w:val="32"/>
+          <w:szCs w:val="32"/>
+          <w:lang w:val="en-US"/>
+        </w:rPr>
+      </w:pPr>
+    </w:p>
+    <w:p>
+      <w:pPr>
+        <w:rPr>
+          <w:rFonts w:ascii="Times New Roman" w:hAnsi="Times New Roman" w:cs="Times New Roman"/>
+          <w:sz w:val="32"/>
+          <w:szCs w:val="32"/>
+          <w:lang w:val="en-US"/>
+        </w:rPr>
+      </w:pPr>
+    </w:p>
+    <w:p>
+      <w:pPr>
+        <w:rPr>
+          <w:rFonts w:ascii="Times New Roman" w:hAnsi="Times New Roman" w:cs="Times New Roman"/>
+          <w:sz w:val="32"/>
+          <w:szCs w:val="32"/>
+          <w:lang w:val="en-US"/>
+        </w:rPr>
+      </w:pPr>
+    </w:p>
+    <w:p>
+      <w:pPr>
+        <w:rPr>
+          <w:rFonts w:ascii="Times New Roman" w:hAnsi="Times New Roman" w:cs="Times New Roman"/>
+          <w:b/>
+          <w:bCs/>
+          <w:sz w:val="32"/>
+          <w:szCs w:val="32"/>
+          <w:lang w:val="en-US"/>
+        </w:rPr>
+      </w:pPr>
+      <w:r>
+        <w:rPr>
+          <w:rFonts w:ascii="Times New Roman" w:hAnsi="Times New Roman" w:cs="Times New Roman"/>
+          <w:b/>
+          <w:bCs/>
+          <w:sz w:val="32"/>
+          <w:szCs w:val="32"/>
+          <w:lang w:val="en-US"/>
+        </w:rPr>
+        <w:drawing>
+          <wp:anchor distT="0" distB="0" distL="114300" distR="114300" simplePos="0" relativeHeight="251673600" behindDoc="1" locked="0" layoutInCell="1" allowOverlap="1" wp14:anchorId="0DB0CBDD" wp14:editId="2A56882A">
+            <wp:simplePos x="0" y="0"/>
+            <wp:positionH relativeFrom="margin">
+              <wp:align>center</wp:align>
+            </wp:positionH>
+            <wp:positionV relativeFrom="paragraph">
+              <wp:posOffset>356235</wp:posOffset>
+            </wp:positionV>
+            <wp:extent cx="3352800" cy="390525"/>
+            <wp:effectExtent l="76200" t="76200" r="133350" b="142875"/>
+            <wp:wrapNone/>
+            <wp:docPr id="17" name="Picture 17"/>
+            <wp:cNvGraphicFramePr>
+              <a:graphicFrameLocks xmlns:a="http://schemas.openxmlformats.org/drawingml/2006/main" noChangeAspect="1"/>
+            </wp:cNvGraphicFramePr>
+            <a:graphic xmlns:a="http://schemas.openxmlformats.org/drawingml/2006/main">
+              <a:graphicData uri="http://schemas.openxmlformats.org/drawingml/2006/picture">
+                <pic:pic xmlns:pic="http://schemas.openxmlformats.org/drawingml/2006/picture">
+                  <pic:nvPicPr>
+                    <pic:cNvPr id="1" name=""/>
+                    <pic:cNvPicPr/>
+                  </pic:nvPicPr>
+                  <pic:blipFill>
+                    <a:blip r:embed="rId18">
+                      <a:extLst>
+                        <a:ext uri="{28A0092B-C50C-407E-A947-70E740481C1C}">
+                          <a14:useLocalDpi xmlns:a14="http://schemas.microsoft.com/office/drawing/2010/main" val="0"/>
+                        </a:ext>
+                      </a:extLst>
+                    </a:blip>
+                    <a:stretch>
+                      <a:fillRect/>
+                    </a:stretch>
+                  </pic:blipFill>
+                  <pic:spPr>
+                    <a:xfrm>
+                      <a:off x="0" y="0"/>
+                      <a:ext cx="3352800" cy="390525"/>
+                    </a:xfrm>
+                    <a:prstGeom prst="rect">
+                      <a:avLst/>
+                    </a:prstGeom>
+                    <a:ln w="38100" cap="sq">
+                      <a:solidFill>
+                        <a:srgbClr val="000000"/>
+                      </a:solidFill>
+                      <a:prstDash val="solid"/>
+                      <a:miter lim="800000"/>
+                    </a:ln>
+                    <a:effectLst>
+                      <a:outerShdw blurRad="50800" dist="38100" dir="2700000" algn="tl" rotWithShape="0">
+                        <a:srgbClr val="000000">
+                          <a:alpha val="43000"/>
+                        </a:srgbClr>
+                      </a:outerShdw>
+                    </a:effectLst>
+                  </pic:spPr>
+                </pic:pic>
+              </a:graphicData>
+            </a:graphic>
+          </wp:anchor>
+        </w:drawing>
+      </w:r>
+      <w:r>
+        <w:rPr>
+          <w:rFonts w:ascii="Times New Roman" w:hAnsi="Times New Roman" w:cs="Times New Roman"/>
+          <w:b/>
+          <w:bCs/>
+          <w:sz w:val="32"/>
+          <w:szCs w:val="32"/>
+          <w:lang w:val="en-US"/>
+        </w:rPr>
+        <w:t xml:space="preserve">5) </w:t>
+      </w:r>
+    </w:p>
+    <w:p>
+      <w:pPr>
+        <w:tabs>
+          <w:tab w:val="left" w:pos="4140"/>
+        </w:tabs>
+        <w:rPr>
+          <w:rFonts w:ascii="Times New Roman" w:hAnsi="Times New Roman" w:cs="Times New Roman"/>
+          <w:sz w:val="32"/>
+          <w:szCs w:val="32"/>
+          <w:lang w:val="en-US"/>
+        </w:rPr>
+      </w:pPr>
+      <w:r>
+        <w:rPr>
+          <w:rFonts w:ascii="Times New Roman" w:hAnsi="Times New Roman" w:cs="Times New Roman"/>
+          <w:sz w:val="28"/>
+          <w:szCs w:val="28"/>
+          <w:lang w:val="en-US"/>
+        </w:rPr>
+        <w:t>1 PC:</w:t>
+      </w:r>
+      <w:r>
+        <w:rPr>
+          <w:rFonts w:ascii="Times New Roman" w:hAnsi="Times New Roman" w:cs="Times New Roman"/>
+          <w:sz w:val="28"/>
+          <w:szCs w:val="28"/>
+          <w:lang w:val="en-US"/>
+        </w:rPr>
+        <w:t xml:space="preserve"> </w:t>
+      </w:r>
+      <w:r>
+        <w:rPr>
+          <w:rFonts w:ascii="Times New Roman" w:hAnsi="Times New Roman" w:cs="Times New Roman"/>
+          <w:sz w:val="32"/>
+          <w:szCs w:val="32"/>
+          <w:lang w:val="en-US"/>
+        </w:rPr>
+        <w:tab/>
+      </w:r>
+    </w:p>
+    <w:p>
+      <w:pPr>
+        <w:rPr>
+          <w:rFonts w:ascii="Times New Roman" w:hAnsi="Times New Roman" w:cs="Times New Roman"/>
+          <w:sz w:val="32"/>
+          <w:szCs w:val="32"/>
+          <w:lang w:val="en-US"/>
+        </w:rPr>
+      </w:pPr>
+    </w:p>
+    <w:p>
+      <w:pPr>
+        <w:rPr>
+          <w:rFonts w:ascii="Times New Roman" w:hAnsi="Times New Roman" w:cs="Times New Roman"/>
+          <w:sz w:val="32"/>
+          <w:szCs w:val="32"/>
+          <w:lang w:val="en-US"/>
+        </w:rPr>
+      </w:pPr>
+      <w:r>
+        <w:rPr>
+          <w:rFonts w:ascii="Times New Roman" w:hAnsi="Times New Roman" w:cs="Times New Roman"/>
+          <w:sz w:val="28"/>
+          <w:szCs w:val="28"/>
+          <w:lang w:val="en-US"/>
+        </w:rPr>
+        <w:t>2 PC:</w:t>
+      </w:r>
+      <w:r>
+        <w:rPr>
+          <w:rFonts w:ascii="Times New Roman" w:hAnsi="Times New Roman" w:cs="Times New Roman"/>
+          <w:sz w:val="28"/>
+          <w:szCs w:val="28"/>
+          <w:lang w:val="en-US"/>
+        </w:rPr>
+        <w:t xml:space="preserve"> </w:t>
+      </w:r>
+      <w:r>
+        <w:rPr>
+          <w:rFonts w:ascii="Times New Roman" w:hAnsi="Times New Roman" w:cs="Times New Roman"/>
+          <w:sz w:val="32"/>
+          <w:szCs w:val="32"/>
+          <w:lang w:val="en-US"/>
+        </w:rPr>
+        <w:drawing>
+          <wp:anchor distT="0" distB="0" distL="114300" distR="114300" simplePos="0" relativeHeight="251674624" behindDoc="1" locked="0" layoutInCell="1" allowOverlap="1" wp14:anchorId="1C101935" wp14:editId="7623F982">
+            <wp:simplePos x="0" y="0"/>
+            <wp:positionH relativeFrom="margin">
+              <wp:align>center</wp:align>
+            </wp:positionH>
+            <wp:positionV relativeFrom="paragraph">
+              <wp:posOffset>0</wp:posOffset>
+            </wp:positionV>
+            <wp:extent cx="3352800" cy="390525"/>
+            <wp:effectExtent l="76200" t="76200" r="133350" b="142875"/>
+            <wp:wrapNone/>
+            <wp:docPr id="18" name="Picture 18"/>
+            <wp:cNvGraphicFramePr>
+              <a:graphicFrameLocks xmlns:a="http://schemas.openxmlformats.org/drawingml/2006/main" noChangeAspect="1"/>
+            </wp:cNvGraphicFramePr>
+            <a:graphic xmlns:a="http://schemas.openxmlformats.org/drawingml/2006/main">
+              <a:graphicData uri="http://schemas.openxmlformats.org/drawingml/2006/picture">
+                <pic:pic xmlns:pic="http://schemas.openxmlformats.org/drawingml/2006/picture">
+                  <pic:nvPicPr>
+                    <pic:cNvPr id="1" name=""/>
+                    <pic:cNvPicPr/>
+                  </pic:nvPicPr>
+                  <pic:blipFill>
+                    <a:blip r:embed="rId19">
+                      <a:extLst>
+                        <a:ext uri="{28A0092B-C50C-407E-A947-70E740481C1C}">
+                          <a14:useLocalDpi xmlns:a14="http://schemas.microsoft.com/office/drawing/2010/main" val="0"/>
+                        </a:ext>
+                      </a:extLst>
+                    </a:blip>
+                    <a:stretch>
+                      <a:fillRect/>
+                    </a:stretch>
+                  </pic:blipFill>
+                  <pic:spPr>
+                    <a:xfrm>
+                      <a:off x="0" y="0"/>
+                      <a:ext cx="3352800" cy="390525"/>
+                    </a:xfrm>
+                    <a:prstGeom prst="rect">
+                      <a:avLst/>
+                    </a:prstGeom>
+                    <a:ln w="38100" cap="sq">
+                      <a:solidFill>
+                        <a:srgbClr val="000000"/>
+                      </a:solidFill>
+                      <a:prstDash val="solid"/>
+                      <a:miter lim="800000"/>
+                    </a:ln>
+                    <a:effectLst>
+                      <a:outerShdw blurRad="50800" dist="38100" dir="2700000" algn="tl" rotWithShape="0">
+                        <a:srgbClr val="000000">
+                          <a:alpha val="43000"/>
+                        </a:srgbClr>
+                      </a:outerShdw>
+                    </a:effectLst>
+                  </pic:spPr>
+                </pic:pic>
+              </a:graphicData>
+            </a:graphic>
+          </wp:anchor>
+        </w:drawing>
+      </w:r>
+    </w:p>
+    <w:p>
+      <w:pPr>
+        <w:rPr>
+          <w:rFonts w:ascii="Times New Roman" w:hAnsi="Times New Roman" w:cs="Times New Roman"/>
+          <w:sz w:val="32"/>
+          <w:szCs w:val="32"/>
+          <w:lang w:val="en-US"/>
+        </w:rPr>
+      </w:pPr>
+    </w:p>
+    <w:p>
+      <w:pPr>
+        <w:rPr>
+          <w:rFonts w:ascii="Times New Roman" w:hAnsi="Times New Roman" w:cs="Times New Roman"/>
+          <w:sz w:val="32"/>
+          <w:szCs w:val="32"/>
+          <w:lang w:val="en-US"/>
+        </w:rPr>
+      </w:pPr>
+    </w:p>
+    <w:p>
+      <w:pPr>
+        <w:rPr>
+          <w:rFonts w:ascii="Times New Roman" w:hAnsi="Times New Roman" w:cs="Times New Roman"/>
+          <w:sz w:val="32"/>
+          <w:szCs w:val="32"/>
+          <w:lang w:val="en-US"/>
+        </w:rPr>
+      </w:pPr>
+      <w:r>
+        <w:rPr>
+          <w:rFonts w:ascii="Times New Roman" w:hAnsi="Times New Roman" w:cs="Times New Roman"/>
+          <w:sz w:val="28"/>
+          <w:szCs w:val="28"/>
+          <w:lang w:val="en-US"/>
+        </w:rPr>
+        <w:lastRenderedPageBreak/>
+        <w:t>3 PC:</w:t>
+      </w:r>
+      <w:r>
+        <w:rPr>
+          <w:rFonts w:ascii="Times New Roman" w:hAnsi="Times New Roman" w:cs="Times New Roman"/>
+          <w:sz w:val="28"/>
+          <w:szCs w:val="28"/>
+          <w:lang w:val="en-US"/>
+        </w:rPr>
+        <w:t xml:space="preserve"> </w:t>
+      </w:r>
+      <w:r>
+        <w:rPr>
+          <w:rFonts w:ascii="Times New Roman" w:hAnsi="Times New Roman" w:cs="Times New Roman"/>
+          <w:sz w:val="32"/>
+          <w:szCs w:val="32"/>
+          <w:lang w:val="en-US"/>
+        </w:rPr>
+        <w:drawing>
+          <wp:anchor distT="0" distB="0" distL="114300" distR="114300" simplePos="0" relativeHeight="251675648" behindDoc="1" locked="0" layoutInCell="1" allowOverlap="1" wp14:anchorId="3732782D" wp14:editId="5F95D4CB">
+            <wp:simplePos x="0" y="0"/>
+            <wp:positionH relativeFrom="margin">
+              <wp:align>center</wp:align>
+            </wp:positionH>
+            <wp:positionV relativeFrom="paragraph">
+              <wp:posOffset>1905</wp:posOffset>
+            </wp:positionV>
+            <wp:extent cx="3362325" cy="371475"/>
+            <wp:effectExtent l="76200" t="76200" r="142875" b="142875"/>
+            <wp:wrapNone/>
+            <wp:docPr id="19" name="Picture 19"/>
+            <wp:cNvGraphicFramePr>
+              <a:graphicFrameLocks xmlns:a="http://schemas.openxmlformats.org/drawingml/2006/main" noChangeAspect="1"/>
+            </wp:cNvGraphicFramePr>
+            <a:graphic xmlns:a="http://schemas.openxmlformats.org/drawingml/2006/main">
+              <a:graphicData uri="http://schemas.openxmlformats.org/drawingml/2006/picture">
+                <pic:pic xmlns:pic="http://schemas.openxmlformats.org/drawingml/2006/picture">
+                  <pic:nvPicPr>
+                    <pic:cNvPr id="1" name=""/>
+                    <pic:cNvPicPr/>
+                  </pic:nvPicPr>
+                  <pic:blipFill>
+                    <a:blip r:embed="rId20">
+                      <a:extLst>
+                        <a:ext uri="{28A0092B-C50C-407E-A947-70E740481C1C}">
+                          <a14:useLocalDpi xmlns:a14="http://schemas.microsoft.com/office/drawing/2010/main" val="0"/>
+                        </a:ext>
+                      </a:extLst>
+                    </a:blip>
+                    <a:stretch>
+                      <a:fillRect/>
+                    </a:stretch>
+                  </pic:blipFill>
+                  <pic:spPr>
+                    <a:xfrm>
+                      <a:off x="0" y="0"/>
+                      <a:ext cx="3362325" cy="371475"/>
+                    </a:xfrm>
+                    <a:prstGeom prst="rect">
+                      <a:avLst/>
+                    </a:prstGeom>
+                    <a:ln w="38100" cap="sq">
+                      <a:solidFill>
+                        <a:srgbClr val="000000"/>
+                      </a:solidFill>
+                      <a:prstDash val="solid"/>
+                      <a:miter lim="800000"/>
+                    </a:ln>
+                    <a:effectLst>
+                      <a:outerShdw blurRad="50800" dist="38100" dir="2700000" algn="tl" rotWithShape="0">
+                        <a:srgbClr val="000000">
+                          <a:alpha val="43000"/>
+                        </a:srgbClr>
+                      </a:outerShdw>
+                    </a:effectLst>
+                  </pic:spPr>
+                </pic:pic>
+              </a:graphicData>
+            </a:graphic>
+          </wp:anchor>
+        </w:drawing>
+      </w:r>
+    </w:p>
+    <w:p>
+      <w:pPr>
+        <w:rPr>
+          <w:rFonts w:ascii="Times New Roman" w:hAnsi="Times New Roman" w:cs="Times New Roman"/>
+          <w:sz w:val="32"/>
+          <w:szCs w:val="32"/>
+          <w:lang w:val="en-US"/>
+        </w:rPr>
+      </w:pPr>
+    </w:p>
+    <w:p>
+      <w:pPr>
+        <w:rPr>
+          <w:rFonts w:ascii="Times New Roman" w:hAnsi="Times New Roman" w:cs="Times New Roman"/>
+          <w:sz w:val="32"/>
+          <w:szCs w:val="32"/>
+          <w:lang w:val="en-US"/>
+        </w:rPr>
+      </w:pPr>
+      <w:r>
+        <w:rPr>
+          <w:rFonts w:ascii="Times New Roman" w:hAnsi="Times New Roman" w:cs="Times New Roman"/>
+          <w:sz w:val="28"/>
+          <w:szCs w:val="28"/>
+          <w:lang w:val="en-US"/>
+        </w:rPr>
+        <w:t>4 PC:</w:t>
+      </w:r>
+      <w:r>
+        <w:rPr>
+          <w:noProof/>
+          <w:sz w:val="20"/>
+          <w:szCs w:val="20"/>
+        </w:rPr>
+        <w:t xml:space="preserve"> </w:t>
+      </w:r>
+      <w:r>
+        <w:rPr>
+          <w:rFonts w:ascii="Times New Roman" w:hAnsi="Times New Roman" w:cs="Times New Roman"/>
+          <w:sz w:val="32"/>
+          <w:szCs w:val="32"/>
+          <w:lang w:val="en-US"/>
+        </w:rPr>
+        <w:drawing>
+          <wp:anchor distT="0" distB="0" distL="114300" distR="114300" simplePos="0" relativeHeight="251676672" behindDoc="1" locked="0" layoutInCell="1" allowOverlap="1" wp14:anchorId="72188FC5" wp14:editId="4298A932">
+            <wp:simplePos x="0" y="0"/>
+            <wp:positionH relativeFrom="margin">
+              <wp:align>center</wp:align>
+            </wp:positionH>
+            <wp:positionV relativeFrom="paragraph">
+              <wp:posOffset>-635</wp:posOffset>
+            </wp:positionV>
+            <wp:extent cx="3343275" cy="400050"/>
+            <wp:effectExtent l="76200" t="76200" r="142875" b="133350"/>
+            <wp:wrapNone/>
+            <wp:docPr id="20" name="Picture 20"/>
+            <wp:cNvGraphicFramePr>
+              <a:graphicFrameLocks xmlns:a="http://schemas.openxmlformats.org/drawingml/2006/main" noChangeAspect="1"/>
+            </wp:cNvGraphicFramePr>
+            <a:graphic xmlns:a="http://schemas.openxmlformats.org/drawingml/2006/main">
+              <a:graphicData uri="http://schemas.openxmlformats.org/drawingml/2006/picture">
+                <pic:pic xmlns:pic="http://schemas.openxmlformats.org/drawingml/2006/picture">
+                  <pic:nvPicPr>
+                    <pic:cNvPr id="1" name=""/>
+                    <pic:cNvPicPr/>
+                  </pic:nvPicPr>
+                  <pic:blipFill>
+                    <a:blip r:embed="rId21">
+                      <a:extLst>
+                        <a:ext uri="{28A0092B-C50C-407E-A947-70E740481C1C}">
+                          <a14:useLocalDpi xmlns:a14="http://schemas.microsoft.com/office/drawing/2010/main" val="0"/>
+                        </a:ext>
+                      </a:extLst>
+                    </a:blip>
+                    <a:stretch>
+                      <a:fillRect/>
+                    </a:stretch>
+                  </pic:blipFill>
+                  <pic:spPr>
+                    <a:xfrm>
+                      <a:off x="0" y="0"/>
+                      <a:ext cx="3343275" cy="400050"/>
+                    </a:xfrm>
+                    <a:prstGeom prst="rect">
+                      <a:avLst/>
+                    </a:prstGeom>
+                    <a:ln w="38100" cap="sq">
+                      <a:solidFill>
+                        <a:srgbClr val="000000"/>
+                      </a:solidFill>
+                      <a:prstDash val="solid"/>
+                      <a:miter lim="800000"/>
+                    </a:ln>
+                    <a:effectLst>
+                      <a:outerShdw blurRad="50800" dist="38100" dir="2700000" algn="tl" rotWithShape="0">
+                        <a:srgbClr val="000000">
+                          <a:alpha val="43000"/>
+                        </a:srgbClr>
+                      </a:outerShdw>
+                    </a:effectLst>
+                  </pic:spPr>
+                </pic:pic>
+              </a:graphicData>
+            </a:graphic>
+          </wp:anchor>
+        </w:drawing>
+      </w:r>
+    </w:p>
+    <w:p>
+      <w:pPr>
+        <w:rPr>
+          <w:rFonts w:ascii="Times New Roman" w:hAnsi="Times New Roman" w:cs="Times New Roman"/>
+          <w:sz w:val="32"/>
+          <w:szCs w:val="32"/>
+          <w:lang w:val="en-US"/>
+        </w:rPr>
+      </w:pPr>
+    </w:p>
+    <w:p>
+      <w:pPr>
+        <w:rPr>
+          <w:rFonts w:ascii="Times New Roman" w:hAnsi="Times New Roman" w:cs="Times New Roman"/>
+          <w:sz w:val="32"/>
+          <w:szCs w:val="32"/>
+          <w:lang w:val="en-US"/>
+        </w:rPr>
+      </w:pPr>
+    </w:p>
+    <w:p>
+      <w:pPr>
+        <w:rPr>
+          <w:rFonts w:ascii="Times New Roman" w:hAnsi="Times New Roman" w:cs="Times New Roman"/>
+          <w:b/>
+          <w:bCs/>
+          <w:sz w:val="32"/>
+          <w:szCs w:val="32"/>
+          <w:lang w:val="en-US"/>
+        </w:rPr>
+      </w:pPr>
+      <w:r>
+        <w:rPr>
+          <w:rFonts w:ascii="Times New Roman" w:hAnsi="Times New Roman" w:cs="Times New Roman"/>
+          <w:b/>
+          <w:bCs/>
+          <w:sz w:val="32"/>
+          <w:szCs w:val="32"/>
+          <w:lang w:val="en-US"/>
+        </w:rPr>
+        <w:t xml:space="preserve">6) </w:t>
+      </w:r>
+    </w:p>
+    <w:p>
+      <w:pPr>
+        <w:rPr>
+          <w:rFonts w:ascii="Times New Roman" w:hAnsi="Times New Roman" w:cs="Times New Roman"/>
+          <w:sz w:val="32"/>
+          <w:szCs w:val="32"/>
+          <w:lang w:val="en-US"/>
+        </w:rPr>
+      </w:pPr>
+      <w:r>
+        <w:rPr>
+          <w:rFonts w:ascii="Times New Roman" w:hAnsi="Times New Roman" w:cs="Times New Roman"/>
+          <w:sz w:val="32"/>
+          <w:szCs w:val="32"/>
+          <w:lang w:val="en-US"/>
+        </w:rPr>
+        <w:drawing>
+          <wp:anchor distT="0" distB="0" distL="114300" distR="114300" simplePos="0" relativeHeight="251677696" behindDoc="1" locked="0" layoutInCell="1" allowOverlap="1" wp14:anchorId="36B8B030" wp14:editId="43AF2F3D">
+            <wp:simplePos x="0" y="0"/>
+            <wp:positionH relativeFrom="margin">
+              <wp:align>center</wp:align>
+            </wp:positionH>
+            <wp:positionV relativeFrom="paragraph">
+              <wp:posOffset>0</wp:posOffset>
+            </wp:positionV>
+            <wp:extent cx="3915321" cy="5534797"/>
+            <wp:effectExtent l="152400" t="152400" r="371475" b="370840"/>
+            <wp:wrapNone/>
+            <wp:docPr id="21" name="Picture 21"/>
+            <wp:cNvGraphicFramePr>
+              <a:graphicFrameLocks xmlns:a="http://schemas.openxmlformats.org/drawingml/2006/main" noChangeAspect="1"/>
+            </wp:cNvGraphicFramePr>
+            <a:graphic xmlns:a="http://schemas.openxmlformats.org/drawingml/2006/main">
+              <a:graphicData uri="http://schemas.openxmlformats.org/drawingml/2006/picture">
+                <pic:pic xmlns:pic="http://schemas.openxmlformats.org/drawingml/2006/picture">
+                  <pic:nvPicPr>
+                    <pic:cNvPr id="1" name=""/>
+                    <pic:cNvPicPr/>
+                  </pic:nvPicPr>
+                  <pic:blipFill>
+                    <a:blip r:embed="rId22">
+                      <a:extLst>
+                        <a:ext uri="{28A0092B-C50C-407E-A947-70E740481C1C}">
+                          <a14:useLocalDpi xmlns:a14="http://schemas.microsoft.com/office/drawing/2010/main" val="0"/>
+                        </a:ext>
+                      </a:extLst>
+                    </a:blip>
+                    <a:stretch>
+                      <a:fillRect/>
+                    </a:stretch>
+                  </pic:blipFill>
+                  <pic:spPr>
+                    <a:xfrm>
+                      <a:off x="0" y="0"/>
+                      <a:ext cx="3915321" cy="5534797"/>
+                    </a:xfrm>
+                    <a:prstGeom prst="rect">
+                      <a:avLst/>
+                    </a:prstGeom>
+                    <a:ln>
+                      <a:noFill/>
+                    </a:ln>
+                    <a:effectLst>
+                      <a:outerShdw blurRad="292100" dist="139700" dir="2700000" algn="tl" rotWithShape="0">
+                        <a:srgbClr val="333333">
+                          <a:alpha val="65000"/>
+                        </a:srgbClr>
+                      </a:outerShdw>
+                    </a:effectLst>
+                  </pic:spPr>
+                </pic:pic>
+              </a:graphicData>
+            </a:graphic>
+          </wp:anchor>
+        </w:drawing>
+      </w:r>
+    </w:p>
+    <w:p>
+      <w:pPr>
+        <w:rPr>
+          <w:rFonts w:ascii="Times New Roman" w:hAnsi="Times New Roman" w:cs="Times New Roman"/>
+          <w:sz w:val="32"/>
+          <w:szCs w:val="32"/>
+          <w:lang w:val="en-US"/>
+        </w:rPr>
+      </w:pPr>
+    </w:p>
+    <w:p>
+      <w:pPr>
+        <w:rPr>
+          <w:rFonts w:ascii="Times New Roman" w:hAnsi="Times New Roman" w:cs="Times New Roman"/>
+          <w:sz w:val="32"/>
+          <w:szCs w:val="32"/>
+          <w:lang w:val="en-US"/>
+        </w:rPr>
+      </w:pPr>
+    </w:p>
+    <w:p>
+      <w:pPr>
+        <w:rPr>
+          <w:rFonts w:ascii="Times New Roman" w:hAnsi="Times New Roman" w:cs="Times New Roman"/>
+          <w:sz w:val="32"/>
+          <w:szCs w:val="32"/>
+          <w:lang w:val="en-US"/>
+        </w:rPr>
+      </w:pPr>
+    </w:p>
+    <w:p>
+      <w:pPr>
+        <w:rPr>
+          <w:rFonts w:ascii="Times New Roman" w:hAnsi="Times New Roman" w:cs="Times New Roman"/>
+          <w:sz w:val="32"/>
+          <w:szCs w:val="32"/>
+          <w:lang w:val="en-US"/>
+        </w:rPr>
+      </w:pPr>
+    </w:p>
+    <w:p>
+      <w:pPr>
+        <w:rPr>
+          <w:rFonts w:ascii="Times New Roman" w:hAnsi="Times New Roman" w:cs="Times New Roman"/>
+          <w:sz w:val="32"/>
+          <w:szCs w:val="32"/>
+          <w:lang w:val="en-US"/>
+        </w:rPr>
+      </w:pPr>
+    </w:p>
+    <w:p>
+      <w:pPr>
+        <w:rPr>
+          <w:rFonts w:ascii="Times New Roman" w:hAnsi="Times New Roman" w:cs="Times New Roman"/>
+          <w:sz w:val="32"/>
+          <w:szCs w:val="32"/>
+          <w:lang w:val="en-US"/>
+        </w:rPr>
+      </w:pPr>
+    </w:p>
+    <w:p>
+      <w:pPr>
+        <w:rPr>
+          <w:rFonts w:ascii="Times New Roman" w:hAnsi="Times New Roman" w:cs="Times New Roman"/>
+          <w:sz w:val="32"/>
+          <w:szCs w:val="32"/>
+          <w:lang w:val="en-US"/>
+        </w:rPr>
+      </w:pPr>
+    </w:p>
+    <w:p>
+      <w:pPr>
+        <w:rPr>
+          <w:rFonts w:ascii="Times New Roman" w:hAnsi="Times New Roman" w:cs="Times New Roman"/>
+          <w:sz w:val="32"/>
+          <w:szCs w:val="32"/>
+          <w:lang w:val="en-US"/>
+        </w:rPr>
+      </w:pPr>
+    </w:p>
+    <w:p>
+      <w:pPr>
+        <w:rPr>
+          <w:rFonts w:ascii="Times New Roman" w:hAnsi="Times New Roman" w:cs="Times New Roman"/>
+          <w:sz w:val="32"/>
+          <w:szCs w:val="32"/>
+          <w:lang w:val="en-US"/>
+        </w:rPr>
+      </w:pPr>
+    </w:p>
+    <w:p>
+      <w:pPr>
+        <w:rPr>
+          <w:rFonts w:ascii="Times New Roman" w:hAnsi="Times New Roman" w:cs="Times New Roman"/>
+          <w:sz w:val="32"/>
+          <w:szCs w:val="32"/>
+          <w:lang w:val="en-US"/>
+        </w:rPr>
+      </w:pPr>
+    </w:p>
+    <w:p>
+      <w:pPr>
+        <w:rPr>
+          <w:rFonts w:ascii="Times New Roman" w:hAnsi="Times New Roman" w:cs="Times New Roman"/>
+          <w:sz w:val="32"/>
+          <w:szCs w:val="32"/>
+          <w:lang w:val="en-US"/>
+        </w:rPr>
+      </w:pPr>
+    </w:p>
+    <w:p>
+      <w:pPr>
+        <w:rPr>
+          <w:rFonts w:ascii="Times New Roman" w:hAnsi="Times New Roman" w:cs="Times New Roman"/>
+          <w:sz w:val="32"/>
+          <w:szCs w:val="32"/>
+          <w:lang w:val="en-US"/>
+        </w:rPr>
+      </w:pPr>
+    </w:p>
+    <w:p>
+      <w:pPr>
+        <w:rPr>
+          <w:rFonts w:ascii="Times New Roman" w:hAnsi="Times New Roman" w:cs="Times New Roman"/>
+          <w:sz w:val="32"/>
+          <w:szCs w:val="32"/>
+          <w:lang w:val="en-US"/>
+        </w:rPr>
+      </w:pPr>
+    </w:p>
+    <w:p>
+      <w:pPr>
+        <w:rPr>
+          <w:rFonts w:ascii="Times New Roman" w:hAnsi="Times New Roman" w:cs="Times New Roman"/>
+          <w:sz w:val="32"/>
+          <w:szCs w:val="32"/>
+          <w:lang w:val="en-US"/>
+        </w:rPr>
+      </w:pPr>
+    </w:p>
+    <w:p>
+      <w:pPr>
+        <w:rPr>
+          <w:rFonts w:ascii="Times New Roman" w:hAnsi="Times New Roman" w:cs="Times New Roman"/>
+          <w:sz w:val="32"/>
+          <w:szCs w:val="32"/>
+          <w:lang w:val="en-US"/>
+        </w:rPr>
+      </w:pPr>
+    </w:p>
+    <w:p>
+      <w:pPr>
+        <w:rPr>
+          <w:rFonts w:ascii="Times New Roman" w:hAnsi="Times New Roman" w:cs="Times New Roman"/>
+          <w:sz w:val="32"/>
+          <w:szCs w:val="32"/>
+          <w:lang w:val="en-US"/>
+        </w:rPr>
+      </w:pPr>
+    </w:p>
+    <w:p>
+      <w:pPr>
+        <w:rPr>
+          <w:rFonts w:ascii="Times New Roman" w:hAnsi="Times New Roman" w:cs="Times New Roman"/>
+          <w:b/>
+          <w:bCs/>
+          <w:sz w:val="32"/>
+          <w:szCs w:val="32"/>
+          <w:lang w:val="ru-RU"/>
+        </w:rPr>
+      </w:pPr>
+    </w:p>
+    <w:p>
+      <w:pPr>
+        <w:rPr>
+          <w:rFonts w:ascii="Times New Roman" w:hAnsi="Times New Roman" w:cs="Times New Roman"/>
+          <w:b/>
+          <w:bCs/>
+          <w:sz w:val="32"/>
+          <w:szCs w:val="32"/>
+          <w:lang w:val="ru-RU"/>
+        </w:rPr>
+      </w:pPr>
+    </w:p>
+    <w:p>
+      <w:pPr>
+        <w:rPr>
+          <w:rFonts w:ascii="Times New Roman" w:hAnsi="Times New Roman" w:cs="Times New Roman"/>
+          <w:b/>
+          <w:bCs/>
+          <w:sz w:val="32"/>
+          <w:szCs w:val="32"/>
+          <w:lang w:val="ru-RU"/>
+        </w:rPr>
+      </w:pPr>
+    </w:p>
+    <w:p>
+      <w:pPr>
+        <w:rPr>
+          <w:rFonts w:ascii="Times New Roman" w:hAnsi="Times New Roman" w:cs="Times New Roman"/>
+          <w:b/>
+          <w:bCs/>
+          <w:sz w:val="32"/>
+          <w:szCs w:val="32"/>
+          <w:lang w:val="ru-RU"/>
+        </w:rPr>
+      </w:pPr>
+      <w:r>
+        <w:rPr>
+          <w:rFonts w:ascii="Times New Roman" w:hAnsi="Times New Roman" w:cs="Times New Roman"/>
+          <w:b/>
+          <w:bCs/>
+          <w:sz w:val="32"/>
+          <w:szCs w:val="32"/>
+          <w:lang w:val="ru-RU"/>
+        </w:rPr>
+        <w:lastRenderedPageBreak/>
+        <w:t>7)</w:t>
+      </w:r>
+    </w:p>
+    <w:p>
+      <w:pPr>
+        <w:rPr>
+          <w:rFonts w:ascii="Times New Roman" w:hAnsi="Times New Roman" w:cs="Times New Roman"/>
+          <w:sz w:val="28"/>
+          <w:szCs w:val="28"/>
+          <w:lang w:val="uk-UA"/>
+        </w:rPr>
+      </w:pPr>
+      <w:r>
+        <w:rPr>
+          <w:rFonts w:ascii="Times New Roman" w:hAnsi="Times New Roman" w:cs="Times New Roman"/>
+          <w:sz w:val="28"/>
+          <w:szCs w:val="28"/>
+          <w:lang w:val="ru-RU"/>
+        </w:rPr>
+        <w:t xml:space="preserve">1. </w:t>
+      </w:r>
+      <w:r>
+        <w:rPr>
+          <w:rFonts w:ascii="Times New Roman" w:hAnsi="Times New Roman" w:cs="Times New Roman"/>
+          <w:sz w:val="28"/>
+          <w:szCs w:val="28"/>
+          <w:lang w:val="uk-UA"/>
+        </w:rPr>
+        <w:t xml:space="preserve">Змінюємо фільтри симуляції, залишивши лише протокол </w:t>
+      </w:r>
+      <w:r>
+        <w:rPr>
+          <w:rFonts w:ascii="Times New Roman" w:hAnsi="Times New Roman" w:cs="Times New Roman"/>
+          <w:sz w:val="28"/>
+          <w:szCs w:val="28"/>
+          <w:lang w:val="uk-UA"/>
+        </w:rPr>
+        <w:t>ІСМР</w:t>
+      </w:r>
+    </w:p>
+    <w:p>
+      <w:pPr>
+        <w:rPr>
+          <w:rFonts w:ascii="Times New Roman" w:hAnsi="Times New Roman" w:cs="Times New Roman"/>
+          <w:sz w:val="28"/>
+          <w:szCs w:val="28"/>
+          <w:lang w:val="uk-UA"/>
+        </w:rPr>
+      </w:pPr>
+      <w:r>
+        <w:rPr>
+          <w:rFonts w:ascii="Times New Roman" w:hAnsi="Times New Roman" w:cs="Times New Roman"/>
+          <w:sz w:val="28"/>
+          <w:szCs w:val="28"/>
+          <w:lang w:val="uk-UA"/>
+        </w:rPr>
+        <w:drawing>
+          <wp:anchor distT="0" distB="0" distL="114300" distR="114300" simplePos="0" relativeHeight="251678720" behindDoc="1" locked="0" layoutInCell="1" allowOverlap="1" wp14:anchorId="181ECE6F" wp14:editId="18CE0F95">
+            <wp:simplePos x="0" y="0"/>
+            <wp:positionH relativeFrom="margin">
+              <wp:align>center</wp:align>
+            </wp:positionH>
+            <wp:positionV relativeFrom="paragraph">
+              <wp:posOffset>1905</wp:posOffset>
+            </wp:positionV>
+            <wp:extent cx="2991267" cy="1038370"/>
+            <wp:effectExtent l="76200" t="76200" r="133350" b="142875"/>
+            <wp:wrapNone/>
+            <wp:docPr id="22" name="Picture 22"/>
+            <wp:cNvGraphicFramePr>
+              <a:graphicFrameLocks xmlns:a="http://schemas.openxmlformats.org/drawingml/2006/main" noChangeAspect="1"/>
+            </wp:cNvGraphicFramePr>
+            <a:graphic xmlns:a="http://schemas.openxmlformats.org/drawingml/2006/main">
+              <a:graphicData uri="http://schemas.openxmlformats.org/drawingml/2006/picture">
+                <pic:pic xmlns:pic="http://schemas.openxmlformats.org/drawingml/2006/picture">
+                  <pic:nvPicPr>
+                    <pic:cNvPr id="1" name=""/>
+                    <pic:cNvPicPr/>
+                  </pic:nvPicPr>
+                  <pic:blipFill>
+                    <a:blip r:embed="rId23">
+                      <a:extLst>
+                        <a:ext uri="{28A0092B-C50C-407E-A947-70E740481C1C}">
+                          <a14:useLocalDpi xmlns:a14="http://schemas.microsoft.com/office/drawing/2010/main" val="0"/>
+                        </a:ext>
+                      </a:extLst>
+                    </a:blip>
+                    <a:stretch>
+                      <a:fillRect/>
+                    </a:stretch>
+                  </pic:blipFill>
+                  <pic:spPr>
+                    <a:xfrm>
+                      <a:off x="0" y="0"/>
+                      <a:ext cx="2991267" cy="1038370"/>
+                    </a:xfrm>
+                    <a:prstGeom prst="rect">
+                      <a:avLst/>
+                    </a:prstGeom>
+                    <a:ln w="38100" cap="sq">
+                      <a:solidFill>
+                        <a:srgbClr val="000000"/>
+                      </a:solidFill>
+                      <a:prstDash val="solid"/>
+                      <a:miter lim="800000"/>
+                    </a:ln>
+                    <a:effectLst>
+                      <a:outerShdw blurRad="50800" dist="38100" dir="2700000" algn="tl" rotWithShape="0">
+                        <a:srgbClr val="000000">
+                          <a:alpha val="43000"/>
+                        </a:srgbClr>
+                      </a:outerShdw>
+                    </a:effectLst>
+                  </pic:spPr>
+                </pic:pic>
+              </a:graphicData>
+            </a:graphic>
+          </wp:anchor>
+        </w:drawing>
+      </w:r>
+    </w:p>
+    <w:p>
+      <w:pPr>
+        <w:rPr>
+          <w:rFonts w:ascii="Times New Roman" w:hAnsi="Times New Roman" w:cs="Times New Roman"/>
+          <w:sz w:val="28"/>
+          <w:szCs w:val="28"/>
+          <w:lang w:val="uk-UA"/>
+        </w:rPr>
+      </w:pPr>
+    </w:p>
+    <w:p>
+      <w:pPr>
+        <w:rPr>
+          <w:rFonts w:ascii="Times New Roman" w:hAnsi="Times New Roman" w:cs="Times New Roman"/>
+          <w:sz w:val="28"/>
+          <w:szCs w:val="28"/>
+          <w:lang w:val="uk-UA"/>
+        </w:rPr>
+      </w:pPr>
+    </w:p>
+    <w:p>
+      <w:pPr>
+        <w:rPr>
+          <w:rFonts w:ascii="Times New Roman" w:hAnsi="Times New Roman" w:cs="Times New Roman"/>
+          <w:sz w:val="28"/>
+          <w:szCs w:val="28"/>
+          <w:lang w:val="uk-UA"/>
+        </w:rPr>
+      </w:pPr>
+    </w:p>
+    <w:p>
+      <w:pPr>
+        <w:rPr>
+          <w:rFonts w:ascii="Times New Roman" w:hAnsi="Times New Roman" w:cs="Times New Roman"/>
+          <w:sz w:val="28"/>
+          <w:szCs w:val="28"/>
+          <w:lang w:val="uk-UA"/>
+        </w:rPr>
+      </w:pPr>
+      <w:r>
+        <w:rPr>
+          <w:rFonts w:ascii="Times New Roman" w:hAnsi="Times New Roman" w:cs="Times New Roman"/>
+          <w:sz w:val="28"/>
+          <w:szCs w:val="28"/>
+          <w:lang w:val="uk-UA"/>
+        </w:rPr>
+        <w:t xml:space="preserve">2. </w:t>
+      </w:r>
+      <w:r>
+        <w:rPr>
+          <w:rFonts w:ascii="Times New Roman" w:hAnsi="Times New Roman" w:cs="Times New Roman"/>
+          <w:sz w:val="28"/>
+          <w:szCs w:val="28"/>
+          <w:lang w:val="uk-UA"/>
+        </w:rPr>
+        <w:t xml:space="preserve">Записуємо виконання </w:t>
+      </w:r>
+    </w:p>
+    <w:p>
+      <w:pPr>
+        <w:rPr>
+          <w:rFonts w:ascii="Times New Roman" w:hAnsi="Times New Roman" w:cs="Times New Roman"/>
+          <w:sz w:val="28"/>
+          <w:szCs w:val="28"/>
+          <w:lang w:val="uk-UA"/>
+        </w:rPr>
+      </w:pPr>
+      <w:r>
+        <w:rPr>
+          <w:rFonts w:ascii="Times New Roman" w:hAnsi="Times New Roman" w:cs="Times New Roman"/>
+          <w:sz w:val="28"/>
+          <w:szCs w:val="28"/>
+          <w:lang w:val="uk-UA"/>
+        </w:rPr>
+        <w:object w:dxaOrig="7125" w:dyaOrig="810" w14:anchorId="11159BED">
+          <v:shapetype id="_x0000_t75" coordsize="21600,21600" o:spt="75" o:preferrelative="t" path="m@4@5l@4@11@9@11@9@5xe" filled="f" stroked="f">
+            <v:stroke joinstyle="miter"/>
+            <v:formulas>
+              <v:f eqn="if lineDrawn pixelLineWidth 0"/>
+              <v:f eqn="sum @0 1 0"/>
+              <v:f eqn="sum 0 0 @1"/>
+              <v:f eqn="prod @2 1 2"/>
+              <v:f eqn="prod @3 21600 pixelWidth"/>
+              <v:f eqn="prod @3 21600 pixelHeight"/>
+              <v:f eqn="sum @0 0 1"/>
+              <v:f eqn="prod @6 1 2"/>
+              <v:f eqn="prod @7 21600 pixelWidth"/>
+              <v:f eqn="sum @8 21600 0"/>
+              <v:f eqn="prod @7 21600 pixelHeight"/>
+              <v:f eqn="sum @10 21600 0"/>
+            </v:formulas>
+            <v:path o:extrusionok="f" gradientshapeok="t" o:connecttype="rect"/>
+            <o:lock v:ext="edit" aspectratio="t"/>
+          </v:shapetype>
+          <v:shape id="_x0000_i1031" type="#_x0000_t75" style="width:356.25pt;height:40.5pt" o:ole="">
+            <v:imagedata r:id="rId24" o:title=""/>
+          </v:shape>
+          <o:OLEObject Type="Embed" ProgID="Package" ShapeID="_x0000_i1031" DrawAspect="Content" ObjectID="_1706021317" r:id="rId25"/>
+        </w:object>
+      </w:r>
     </w:p>
     <w:sectPr>
       <w:pgSz w:w="11906" w:h="16838"/>
-      <w:pgMar w:top="1134" w:right="850" w:bottom="1134" w:left="1701" w:header="708" w:footer="708" w:gutter="0"/>
+      <w:pgMar w:top="1152" w:right="1152" w:bottom="1152" w:left="1152" w:header="706" w:footer="706" w:gutter="0"/>
       <w:cols w:space="708"/>
       <w:docGrid w:linePitch="360"/>
     </w:sectPr>

</xml_diff>

<commit_message>
BoP first lab python code
</commit_message>
<xml_diff>
--- a/FoCSN/lab3/Звіт3_ОКСМ.docx
+++ b/FoCSN/lab3/Звіт3_ОКСМ.docx
@@ -284,7 +284,7 @@
           <w:spacing w:val="1"/>
           <w:sz w:val="28"/>
           <w:szCs w:val="24"/>
-          <w:lang w:val="en-US"/>
+          <w:lang w:val="ru-RU"/>
         </w:rPr>
         <w:t>3</w:t>
       </w:r>
@@ -1356,6 +1356,7 @@
       <w:r>
         <w:rPr>
           <w:rFonts w:ascii="Times New Roman" w:hAnsi="Times New Roman" w:cs="Times New Roman"/>
+          <w:noProof/>
           <w:sz w:val="28"/>
           <w:szCs w:val="28"/>
           <w:lang w:val="uk-UA"/>
@@ -1747,12 +1748,13 @@
           <w:rFonts w:ascii="Times New Roman" w:hAnsi="Times New Roman" w:cs="Times New Roman"/>
           <w:sz w:val="28"/>
           <w:szCs w:val="28"/>
-          <w:lang w:val="en-US"/>
-        </w:rPr>
-      </w:pPr>
-      <w:r>
-        <w:rPr>
-          <w:rFonts w:ascii="Times New Roman" w:hAnsi="Times New Roman" w:cs="Times New Roman"/>
+          <w:lang w:val="ru-RU"/>
+        </w:rPr>
+      </w:pPr>
+      <w:r>
+        <w:rPr>
+          <w:rFonts w:ascii="Times New Roman" w:hAnsi="Times New Roman" w:cs="Times New Roman"/>
+          <w:noProof/>
           <w:sz w:val="28"/>
           <w:szCs w:val="28"/>
           <w:lang w:val="en-US"/>
@@ -1969,6 +1971,7 @@
       <w:r>
         <w:rPr>
           <w:rFonts w:ascii="Times New Roman" w:hAnsi="Times New Roman" w:cs="Times New Roman"/>
+          <w:noProof/>
           <w:sz w:val="28"/>
           <w:szCs w:val="28"/>
           <w:lang w:val="uk-UA"/>
@@ -2145,6 +2148,7 @@
           <w:rFonts w:ascii="Times New Roman" w:hAnsi="Times New Roman" w:cs="Times New Roman"/>
           <w:b/>
           <w:bCs/>
+          <w:noProof/>
           <w:sz w:val="28"/>
           <w:szCs w:val="28"/>
           <w:lang w:val="uk-UA"/>
@@ -2272,7 +2276,7 @@
           <w:rFonts w:ascii="Times New Roman" w:hAnsi="Times New Roman" w:cs="Times New Roman"/>
           <w:sz w:val="28"/>
           <w:szCs w:val="28"/>
-          <w:lang w:val="en-US"/>
+          <w:lang w:val="ru-RU"/>
         </w:rPr>
       </w:pPr>
       <w:r>
@@ -2320,12 +2324,13 @@
           <w:rFonts w:ascii="Times New Roman" w:hAnsi="Times New Roman" w:cs="Times New Roman"/>
           <w:sz w:val="28"/>
           <w:szCs w:val="28"/>
-          <w:lang w:val="en-US"/>
-        </w:rPr>
-      </w:pPr>
-      <w:r>
-        <w:rPr>
-          <w:rFonts w:ascii="Times New Roman" w:hAnsi="Times New Roman" w:cs="Times New Roman"/>
+          <w:lang w:val="ru-RU"/>
+        </w:rPr>
+      </w:pPr>
+      <w:r>
+        <w:rPr>
+          <w:rFonts w:ascii="Times New Roman" w:hAnsi="Times New Roman" w:cs="Times New Roman"/>
+          <w:noProof/>
           <w:sz w:val="28"/>
           <w:szCs w:val="28"/>
           <w:lang w:val="en-US"/>
@@ -2401,57 +2406,57 @@
           <w:rFonts w:ascii="Times New Roman" w:hAnsi="Times New Roman" w:cs="Times New Roman"/>
           <w:sz w:val="28"/>
           <w:szCs w:val="28"/>
-          <w:lang w:val="en-US"/>
-        </w:rPr>
-      </w:pPr>
-    </w:p>
-    <w:p>
-      <w:pPr>
-        <w:rPr>
-          <w:rFonts w:ascii="Times New Roman" w:hAnsi="Times New Roman" w:cs="Times New Roman"/>
-          <w:sz w:val="28"/>
-          <w:szCs w:val="28"/>
-          <w:lang w:val="en-US"/>
-        </w:rPr>
-      </w:pPr>
-    </w:p>
-    <w:p>
-      <w:pPr>
-        <w:rPr>
-          <w:rFonts w:ascii="Times New Roman" w:hAnsi="Times New Roman" w:cs="Times New Roman"/>
-          <w:sz w:val="28"/>
-          <w:szCs w:val="28"/>
-          <w:lang w:val="en-US"/>
-        </w:rPr>
-      </w:pPr>
-    </w:p>
-    <w:p>
-      <w:pPr>
-        <w:rPr>
-          <w:rFonts w:ascii="Times New Roman" w:hAnsi="Times New Roman" w:cs="Times New Roman"/>
-          <w:sz w:val="28"/>
-          <w:szCs w:val="28"/>
-          <w:lang w:val="en-US"/>
-        </w:rPr>
-      </w:pPr>
-    </w:p>
-    <w:p>
-      <w:pPr>
-        <w:rPr>
-          <w:rFonts w:ascii="Times New Roman" w:hAnsi="Times New Roman" w:cs="Times New Roman"/>
-          <w:sz w:val="28"/>
-          <w:szCs w:val="28"/>
-          <w:lang w:val="en-US"/>
-        </w:rPr>
-      </w:pPr>
-    </w:p>
-    <w:p>
-      <w:pPr>
-        <w:rPr>
-          <w:rFonts w:ascii="Times New Roman" w:hAnsi="Times New Roman" w:cs="Times New Roman"/>
-          <w:sz w:val="28"/>
-          <w:szCs w:val="28"/>
-          <w:lang w:val="en-US"/>
+          <w:lang w:val="ru-RU"/>
+        </w:rPr>
+      </w:pPr>
+    </w:p>
+    <w:p>
+      <w:pPr>
+        <w:rPr>
+          <w:rFonts w:ascii="Times New Roman" w:hAnsi="Times New Roman" w:cs="Times New Roman"/>
+          <w:sz w:val="28"/>
+          <w:szCs w:val="28"/>
+          <w:lang w:val="ru-RU"/>
+        </w:rPr>
+      </w:pPr>
+    </w:p>
+    <w:p>
+      <w:pPr>
+        <w:rPr>
+          <w:rFonts w:ascii="Times New Roman" w:hAnsi="Times New Roman" w:cs="Times New Roman"/>
+          <w:sz w:val="28"/>
+          <w:szCs w:val="28"/>
+          <w:lang w:val="ru-RU"/>
+        </w:rPr>
+      </w:pPr>
+    </w:p>
+    <w:p>
+      <w:pPr>
+        <w:rPr>
+          <w:rFonts w:ascii="Times New Roman" w:hAnsi="Times New Roman" w:cs="Times New Roman"/>
+          <w:sz w:val="28"/>
+          <w:szCs w:val="28"/>
+          <w:lang w:val="ru-RU"/>
+        </w:rPr>
+      </w:pPr>
+    </w:p>
+    <w:p>
+      <w:pPr>
+        <w:rPr>
+          <w:rFonts w:ascii="Times New Roman" w:hAnsi="Times New Roman" w:cs="Times New Roman"/>
+          <w:sz w:val="28"/>
+          <w:szCs w:val="28"/>
+          <w:lang w:val="ru-RU"/>
+        </w:rPr>
+      </w:pPr>
+    </w:p>
+    <w:p>
+      <w:pPr>
+        <w:rPr>
+          <w:rFonts w:ascii="Times New Roman" w:hAnsi="Times New Roman" w:cs="Times New Roman"/>
+          <w:sz w:val="28"/>
+          <w:szCs w:val="28"/>
+          <w:lang w:val="ru-RU"/>
         </w:rPr>
       </w:pPr>
     </w:p>
@@ -2462,25 +2467,25 @@
           <w:rFonts w:ascii="Times New Roman" w:hAnsi="Times New Roman" w:cs="Times New Roman"/>
           <w:sz w:val="28"/>
           <w:szCs w:val="28"/>
-          <w:lang w:val="en-US"/>
-        </w:rPr>
-      </w:pPr>
-    </w:p>
-    <w:p>
-      <w:pPr>
-        <w:rPr>
-          <w:rFonts w:ascii="Times New Roman" w:hAnsi="Times New Roman" w:cs="Times New Roman"/>
-          <w:sz w:val="28"/>
-          <w:szCs w:val="28"/>
-          <w:lang w:val="en-US"/>
-        </w:rPr>
-      </w:pPr>
-      <w:r>
-        <w:rPr>
-          <w:rFonts w:ascii="Times New Roman" w:hAnsi="Times New Roman" w:cs="Times New Roman"/>
-          <w:sz w:val="28"/>
-          <w:szCs w:val="28"/>
-          <w:lang w:val="en-US"/>
+          <w:lang w:val="ru-RU"/>
+        </w:rPr>
+      </w:pPr>
+    </w:p>
+    <w:p>
+      <w:pPr>
+        <w:rPr>
+          <w:rFonts w:ascii="Times New Roman" w:hAnsi="Times New Roman" w:cs="Times New Roman"/>
+          <w:sz w:val="28"/>
+          <w:szCs w:val="28"/>
+          <w:lang w:val="ru-RU"/>
+        </w:rPr>
+      </w:pPr>
+      <w:r>
+        <w:rPr>
+          <w:rFonts w:ascii="Times New Roman" w:hAnsi="Times New Roman" w:cs="Times New Roman"/>
+          <w:sz w:val="28"/>
+          <w:szCs w:val="28"/>
+          <w:lang w:val="ru-RU"/>
         </w:rPr>
         <w:t xml:space="preserve">5) </w:t>
       </w:r>
@@ -2513,7 +2518,6 @@
         </w:rPr>
         <w:t xml:space="preserve">, щоб під час вимкнення електромережі вони не скинулися (використовуючи клавіші </w:t>
       </w:r>
-      <w:proofErr w:type="spellStart"/>
       <w:r>
         <w:rPr>
           <w:rFonts w:ascii="Times New Roman" w:hAnsi="Times New Roman" w:cs="Times New Roman"/>
@@ -2528,7 +2532,7 @@
           <w:rFonts w:ascii="Times New Roman" w:hAnsi="Times New Roman" w:cs="Times New Roman"/>
           <w:sz w:val="28"/>
           <w:szCs w:val="28"/>
-          <w:lang w:val="en-US"/>
+          <w:lang w:val="ru-RU"/>
         </w:rPr>
         <w:t>+</w:t>
       </w:r>
@@ -2541,33 +2545,48 @@
         </w:rPr>
         <w:t>N</w:t>
       </w:r>
-      <w:proofErr w:type="spellEnd"/>
-      <w:r>
-        <w:rPr>
-          <w:rFonts w:ascii="Times New Roman" w:hAnsi="Times New Roman" w:cs="Times New Roman"/>
-          <w:sz w:val="28"/>
-          <w:szCs w:val="28"/>
-          <w:lang w:val="en-US"/>
+      <w:r>
+        <w:rPr>
+          <w:rFonts w:ascii="Times New Roman" w:hAnsi="Times New Roman" w:cs="Times New Roman"/>
+          <w:sz w:val="28"/>
+          <w:szCs w:val="28"/>
+          <w:lang w:val="ru-RU"/>
         </w:rPr>
         <w:t xml:space="preserve">, </w:t>
       </w:r>
-      <w:proofErr w:type="spellStart"/>
-      <w:r>
-        <w:rPr>
-          <w:rFonts w:ascii="Times New Roman" w:hAnsi="Times New Roman" w:cs="Times New Roman"/>
-          <w:sz w:val="28"/>
-          <w:szCs w:val="28"/>
-          <w:lang w:val="en-US"/>
-        </w:rPr>
-        <w:t>Ctrl+P</w:t>
-      </w:r>
-      <w:proofErr w:type="spellEnd"/>
-      <w:r>
-        <w:rPr>
-          <w:rFonts w:ascii="Times New Roman" w:hAnsi="Times New Roman" w:cs="Times New Roman"/>
-          <w:sz w:val="28"/>
-          <w:szCs w:val="28"/>
-          <w:lang w:val="en-US"/>
+      <w:r>
+        <w:rPr>
+          <w:rFonts w:ascii="Times New Roman" w:hAnsi="Times New Roman" w:cs="Times New Roman"/>
+          <w:sz w:val="28"/>
+          <w:szCs w:val="28"/>
+          <w:lang w:val="en-US"/>
+        </w:rPr>
+        <w:t>Ctrl</w:t>
+      </w:r>
+      <w:r>
+        <w:rPr>
+          <w:rFonts w:ascii="Times New Roman" w:hAnsi="Times New Roman" w:cs="Times New Roman"/>
+          <w:sz w:val="28"/>
+          <w:szCs w:val="28"/>
+          <w:lang w:val="ru-RU"/>
+        </w:rPr>
+        <w:t>+</w:t>
+      </w:r>
+      <w:r>
+        <w:rPr>
+          <w:rFonts w:ascii="Times New Roman" w:hAnsi="Times New Roman" w:cs="Times New Roman"/>
+          <w:sz w:val="28"/>
+          <w:szCs w:val="28"/>
+          <w:lang w:val="en-US"/>
+        </w:rPr>
+        <w:t>P</w:t>
+      </w:r>
+      <w:r>
+        <w:rPr>
+          <w:rFonts w:ascii="Times New Roman" w:hAnsi="Times New Roman" w:cs="Times New Roman"/>
+          <w:sz w:val="28"/>
+          <w:szCs w:val="28"/>
+          <w:lang w:val="ru-RU"/>
         </w:rPr>
         <w:t>)</w:t>
       </w:r>
@@ -2578,12 +2597,13 @@
           <w:rFonts w:ascii="Times New Roman" w:hAnsi="Times New Roman" w:cs="Times New Roman"/>
           <w:sz w:val="28"/>
           <w:szCs w:val="28"/>
-          <w:lang w:val="en-US"/>
-        </w:rPr>
-      </w:pPr>
-      <w:r>
-        <w:rPr>
-          <w:rFonts w:ascii="Times New Roman" w:hAnsi="Times New Roman" w:cs="Times New Roman"/>
+          <w:lang w:val="ru-RU"/>
+        </w:rPr>
+      </w:pPr>
+      <w:r>
+        <w:rPr>
+          <w:rFonts w:ascii="Times New Roman" w:hAnsi="Times New Roman" w:cs="Times New Roman"/>
+          <w:noProof/>
           <w:sz w:val="28"/>
           <w:szCs w:val="28"/>
           <w:lang w:val="en-US"/>
@@ -2660,7 +2680,7 @@
           <w:rFonts w:ascii="Times New Roman" w:hAnsi="Times New Roman" w:cs="Times New Roman"/>
           <w:sz w:val="28"/>
           <w:szCs w:val="28"/>
-          <w:lang w:val="en-US"/>
+          <w:lang w:val="ru-RU"/>
         </w:rPr>
       </w:pPr>
     </w:p>
@@ -2671,7 +2691,7 @@
           <w:rFonts w:ascii="Times New Roman" w:hAnsi="Times New Roman" w:cs="Times New Roman"/>
           <w:sz w:val="28"/>
           <w:szCs w:val="28"/>
-          <w:lang w:val="en-US"/>
+          <w:lang w:val="ru-RU"/>
         </w:rPr>
       </w:pPr>
     </w:p>
@@ -2682,7 +2702,7 @@
           <w:rFonts w:ascii="Times New Roman" w:hAnsi="Times New Roman" w:cs="Times New Roman"/>
           <w:sz w:val="28"/>
           <w:szCs w:val="28"/>
-          <w:lang w:val="en-US"/>
+          <w:lang w:val="ru-RU"/>
         </w:rPr>
       </w:pPr>
     </w:p>
@@ -2719,8 +2739,9 @@
           <w:szCs w:val="32"/>
           <w:lang w:val="ru-RU"/>
         </w:rPr>
-        <w:t xml:space="preserve"> 3.2</w:t>
-      </w:r>
+        <w:t xml:space="preserve"> 3.2 (</w:t>
+      </w:r>
+      <w:proofErr w:type="spellStart"/>
       <w:r>
         <w:rPr>
           <w:rFonts w:ascii="Times New Roman" w:hAnsi="Times New Roman" w:cs="Times New Roman"/>
@@ -2730,9 +2751,9 @@
           <w:szCs w:val="32"/>
           <w:lang w:val="ru-RU"/>
         </w:rPr>
-        <w:t xml:space="preserve"> (</w:t>
-      </w:r>
-      <w:proofErr w:type="spellStart"/>
+        <w:t>Парольний</w:t>
+      </w:r>
+      <w:proofErr w:type="spellEnd"/>
       <w:r>
         <w:rPr>
           <w:rFonts w:ascii="Times New Roman" w:hAnsi="Times New Roman" w:cs="Times New Roman"/>
@@ -2742,9 +2763,9 @@
           <w:szCs w:val="32"/>
           <w:lang w:val="ru-RU"/>
         </w:rPr>
-        <w:t>Парольний</w:t>
-      </w:r>
-      <w:proofErr w:type="spellEnd"/>
+        <w:t xml:space="preserve"> доступ до </w:t>
+      </w:r>
+      <w:proofErr w:type="spellStart"/>
       <w:r>
         <w:rPr>
           <w:rFonts w:ascii="Times New Roman" w:hAnsi="Times New Roman" w:cs="Times New Roman"/>
@@ -2754,9 +2775,9 @@
           <w:szCs w:val="32"/>
           <w:lang w:val="ru-RU"/>
         </w:rPr>
-        <w:t xml:space="preserve"> доступ до </w:t>
-      </w:r>
-      <w:proofErr w:type="spellStart"/>
+        <w:t>привілейованого</w:t>
+      </w:r>
+      <w:proofErr w:type="spellEnd"/>
       <w:r>
         <w:rPr>
           <w:rFonts w:ascii="Times New Roman" w:hAnsi="Times New Roman" w:cs="Times New Roman"/>
@@ -2766,9 +2787,9 @@
           <w:szCs w:val="32"/>
           <w:lang w:val="ru-RU"/>
         </w:rPr>
-        <w:t>привілейованого</w:t>
-      </w:r>
-      <w:proofErr w:type="spellEnd"/>
+        <w:t xml:space="preserve"> режиму на </w:t>
+      </w:r>
+      <w:proofErr w:type="spellStart"/>
       <w:r>
         <w:rPr>
           <w:rFonts w:ascii="Times New Roman" w:hAnsi="Times New Roman" w:cs="Times New Roman"/>
@@ -2778,8 +2799,9 @@
           <w:szCs w:val="32"/>
           <w:lang w:val="ru-RU"/>
         </w:rPr>
-        <w:t xml:space="preserve"> режиму на</w:t>
-      </w:r>
+        <w:t>комутаторах</w:t>
+      </w:r>
+      <w:proofErr w:type="spellEnd"/>
       <w:r>
         <w:rPr>
           <w:rFonts w:ascii="Times New Roman" w:hAnsi="Times New Roman" w:cs="Times New Roman"/>
@@ -2789,10 +2811,11 @@
           <w:szCs w:val="32"/>
           <w:lang w:val="ru-RU"/>
         </w:rPr>
-        <w:t xml:space="preserve"> </w:t>
-      </w:r>
-      <w:proofErr w:type="spellStart"/>
-      <w:r>
+        <w:t>)</w:t>
+      </w:r>
+    </w:p>
+    <w:p>
+      <w:pPr>
         <w:rPr>
           <w:rFonts w:ascii="Times New Roman" w:hAnsi="Times New Roman" w:cs="Times New Roman"/>
           <w:b/>
@@ -2801,37 +2824,13 @@
           <w:szCs w:val="32"/>
           <w:lang w:val="ru-RU"/>
         </w:rPr>
-        <w:t>комутаторах</w:t>
-      </w:r>
-      <w:proofErr w:type="spellEnd"/>
+      </w:pPr>
       <w:r>
         <w:rPr>
           <w:rFonts w:ascii="Times New Roman" w:hAnsi="Times New Roman" w:cs="Times New Roman"/>
           <w:b/>
           <w:bCs/>
-          <w:sz w:val="32"/>
-          <w:szCs w:val="32"/>
-          <w:lang w:val="ru-RU"/>
-        </w:rPr>
-        <w:t>)</w:t>
-      </w:r>
-    </w:p>
-    <w:p>
-      <w:pPr>
-        <w:rPr>
-          <w:rFonts w:ascii="Times New Roman" w:hAnsi="Times New Roman" w:cs="Times New Roman"/>
-          <w:b/>
-          <w:bCs/>
-          <w:sz w:val="32"/>
-          <w:szCs w:val="32"/>
-          <w:lang w:val="ru-RU"/>
-        </w:rPr>
-      </w:pPr>
-      <w:r>
-        <w:rPr>
-          <w:rFonts w:ascii="Times New Roman" w:hAnsi="Times New Roman" w:cs="Times New Roman"/>
-          <w:b/>
-          <w:bCs/>
+          <w:noProof/>
           <w:sz w:val="32"/>
           <w:szCs w:val="32"/>
           <w:lang w:val="ru-RU"/>
@@ -2960,6 +2959,7 @@
       <w:r>
         <w:rPr>
           <w:rFonts w:ascii="Times New Roman" w:hAnsi="Times New Roman" w:cs="Times New Roman"/>
+          <w:noProof/>
           <w:sz w:val="28"/>
           <w:szCs w:val="28"/>
           <w:lang w:val="uk-UA"/>
@@ -3157,6 +3157,7 @@
       <w:r>
         <w:rPr>
           <w:rFonts w:ascii="Times New Roman" w:hAnsi="Times New Roman" w:cs="Times New Roman"/>
+          <w:noProof/>
           <w:sz w:val="28"/>
           <w:szCs w:val="28"/>
           <w:lang w:val="en-US"/>
@@ -3310,6 +3311,7 @@
       <w:r>
         <w:rPr>
           <w:rFonts w:ascii="Times New Roman" w:hAnsi="Times New Roman" w:cs="Times New Roman"/>
+          <w:noProof/>
           <w:sz w:val="28"/>
           <w:szCs w:val="28"/>
           <w:lang w:val="en-US"/>
@@ -3484,16 +3486,7 @@
           <w:szCs w:val="28"/>
           <w:lang w:val="en-US"/>
         </w:rPr>
-        <w:t>3</w:t>
-      </w:r>
-      <w:r>
-        <w:rPr>
-          <w:rFonts w:ascii="Times New Roman" w:hAnsi="Times New Roman" w:cs="Times New Roman"/>
-          <w:sz w:val="28"/>
-          <w:szCs w:val="28"/>
-          <w:lang w:val="en-US"/>
-        </w:rPr>
-        <w:t xml:space="preserve"> </w:t>
+        <w:t xml:space="preserve">3 </w:t>
       </w:r>
       <w:proofErr w:type="gramStart"/>
       <w:r>
@@ -3528,6 +3521,7 @@
       <w:r>
         <w:rPr>
           <w:rFonts w:ascii="Times New Roman" w:hAnsi="Times New Roman" w:cs="Times New Roman"/>
+          <w:noProof/>
           <w:sz w:val="32"/>
           <w:szCs w:val="32"/>
           <w:lang w:val="en-US"/>
@@ -3708,6 +3702,7 @@
           <w:rFonts w:ascii="Times New Roman" w:hAnsi="Times New Roman" w:cs="Times New Roman"/>
           <w:b/>
           <w:bCs/>
+          <w:noProof/>
           <w:sz w:val="32"/>
           <w:szCs w:val="32"/>
           <w:lang w:val="en-US"/>
@@ -3909,6 +3904,7 @@
       <w:r>
         <w:rPr>
           <w:rFonts w:ascii="Times New Roman" w:hAnsi="Times New Roman" w:cs="Times New Roman"/>
+          <w:noProof/>
           <w:sz w:val="32"/>
           <w:szCs w:val="32"/>
           <w:lang w:val="en-US"/>
@@ -4069,6 +4065,7 @@
       <w:r>
         <w:rPr>
           <w:rFonts w:ascii="Times New Roman" w:hAnsi="Times New Roman" w:cs="Times New Roman"/>
+          <w:noProof/>
           <w:sz w:val="32"/>
           <w:szCs w:val="32"/>
           <w:lang w:val="en-US"/>
@@ -4204,6 +4201,7 @@
           <w:rFonts w:ascii="Times New Roman" w:hAnsi="Times New Roman" w:cs="Times New Roman"/>
           <w:b/>
           <w:bCs/>
+          <w:noProof/>
           <w:sz w:val="32"/>
           <w:szCs w:val="32"/>
           <w:lang w:val="en-US"/>
@@ -4364,6 +4362,7 @@
       <w:r>
         <w:rPr>
           <w:rFonts w:ascii="Times New Roman" w:hAnsi="Times New Roman" w:cs="Times New Roman"/>
+          <w:noProof/>
           <w:sz w:val="32"/>
           <w:szCs w:val="32"/>
           <w:lang w:val="en-US"/>
@@ -4484,6 +4483,7 @@
       <w:r>
         <w:rPr>
           <w:rFonts w:ascii="Times New Roman" w:hAnsi="Times New Roman" w:cs="Times New Roman"/>
+          <w:noProof/>
           <w:sz w:val="32"/>
           <w:szCs w:val="32"/>
           <w:lang w:val="en-US"/>
@@ -4569,17 +4569,35 @@
           <w:rFonts w:ascii="Times New Roman" w:hAnsi="Times New Roman" w:cs="Times New Roman"/>
           <w:sz w:val="32"/>
           <w:szCs w:val="32"/>
-          <w:lang w:val="en-US"/>
-        </w:rPr>
-      </w:pPr>
-      <w:r>
-        <w:rPr>
-          <w:rFonts w:ascii="Times New Roman" w:hAnsi="Times New Roman" w:cs="Times New Roman"/>
-          <w:sz w:val="28"/>
-          <w:szCs w:val="28"/>
-          <w:lang w:val="en-US"/>
-        </w:rPr>
-        <w:t>4 PC:</w:t>
+          <w:lang w:val="ru-RU"/>
+        </w:rPr>
+      </w:pPr>
+      <w:r>
+        <w:rPr>
+          <w:rFonts w:ascii="Times New Roman" w:hAnsi="Times New Roman" w:cs="Times New Roman"/>
+          <w:sz w:val="28"/>
+          <w:szCs w:val="28"/>
+          <w:lang w:val="ru-RU"/>
+        </w:rPr>
+        <w:t xml:space="preserve">4 </w:t>
+      </w:r>
+      <w:r>
+        <w:rPr>
+          <w:rFonts w:ascii="Times New Roman" w:hAnsi="Times New Roman" w:cs="Times New Roman"/>
+          <w:sz w:val="28"/>
+          <w:szCs w:val="28"/>
+          <w:lang w:val="en-US"/>
+        </w:rPr>
+        <w:t>PC</w:t>
+      </w:r>
+      <w:r>
+        <w:rPr>
+          <w:rFonts w:ascii="Times New Roman" w:hAnsi="Times New Roman" w:cs="Times New Roman"/>
+          <w:sz w:val="28"/>
+          <w:szCs w:val="28"/>
+          <w:lang w:val="ru-RU"/>
+        </w:rPr>
+        <w:t>:</w:t>
       </w:r>
       <w:r>
         <w:rPr>
@@ -4592,6 +4610,7 @@
       <w:r>
         <w:rPr>
           <w:rFonts w:ascii="Times New Roman" w:hAnsi="Times New Roman" w:cs="Times New Roman"/>
+          <w:noProof/>
           <w:sz w:val="32"/>
           <w:szCs w:val="32"/>
           <w:lang w:val="en-US"/>
@@ -4667,17 +4686,17 @@
           <w:rFonts w:ascii="Times New Roman" w:hAnsi="Times New Roman" w:cs="Times New Roman"/>
           <w:sz w:val="32"/>
           <w:szCs w:val="32"/>
-          <w:lang w:val="en-US"/>
-        </w:rPr>
-      </w:pPr>
-    </w:p>
-    <w:p>
-      <w:pPr>
-        <w:rPr>
-          <w:rFonts w:ascii="Times New Roman" w:hAnsi="Times New Roman" w:cs="Times New Roman"/>
-          <w:sz w:val="32"/>
-          <w:szCs w:val="32"/>
-          <w:lang w:val="en-US"/>
+          <w:lang w:val="ru-RU"/>
+        </w:rPr>
+      </w:pPr>
+    </w:p>
+    <w:p>
+      <w:pPr>
+        <w:rPr>
+          <w:rFonts w:ascii="Times New Roman" w:hAnsi="Times New Roman" w:cs="Times New Roman"/>
+          <w:sz w:val="32"/>
+          <w:szCs w:val="32"/>
+          <w:lang w:val="ru-RU"/>
         </w:rPr>
       </w:pPr>
     </w:p>
@@ -4689,7 +4708,7 @@
           <w:bCs/>
           <w:sz w:val="32"/>
           <w:szCs w:val="32"/>
-          <w:lang w:val="en-US"/>
+          <w:lang w:val="ru-RU"/>
         </w:rPr>
       </w:pPr>
       <w:r>
@@ -4699,7 +4718,7 @@
           <w:bCs/>
           <w:sz w:val="32"/>
           <w:szCs w:val="32"/>
-          <w:lang w:val="en-US"/>
+          <w:lang w:val="ru-RU"/>
         </w:rPr>
         <w:t xml:space="preserve">6) </w:t>
       </w:r>
@@ -4710,12 +4729,13 @@
           <w:rFonts w:ascii="Times New Roman" w:hAnsi="Times New Roman" w:cs="Times New Roman"/>
           <w:sz w:val="32"/>
           <w:szCs w:val="32"/>
-          <w:lang w:val="en-US"/>
-        </w:rPr>
-      </w:pPr>
-      <w:r>
-        <w:rPr>
-          <w:rFonts w:ascii="Times New Roman" w:hAnsi="Times New Roman" w:cs="Times New Roman"/>
+          <w:lang w:val="ru-RU"/>
+        </w:rPr>
+      </w:pPr>
+      <w:r>
+        <w:rPr>
+          <w:rFonts w:ascii="Times New Roman" w:hAnsi="Times New Roman" w:cs="Times New Roman"/>
+          <w:noProof/>
           <w:sz w:val="32"/>
           <w:szCs w:val="32"/>
           <w:lang w:val="en-US"/>
@@ -4787,157 +4807,157 @@
           <w:rFonts w:ascii="Times New Roman" w:hAnsi="Times New Roman" w:cs="Times New Roman"/>
           <w:sz w:val="32"/>
           <w:szCs w:val="32"/>
-          <w:lang w:val="en-US"/>
-        </w:rPr>
-      </w:pPr>
-    </w:p>
-    <w:p>
-      <w:pPr>
-        <w:rPr>
-          <w:rFonts w:ascii="Times New Roman" w:hAnsi="Times New Roman" w:cs="Times New Roman"/>
-          <w:sz w:val="32"/>
-          <w:szCs w:val="32"/>
-          <w:lang w:val="en-US"/>
-        </w:rPr>
-      </w:pPr>
-    </w:p>
-    <w:p>
-      <w:pPr>
-        <w:rPr>
-          <w:rFonts w:ascii="Times New Roman" w:hAnsi="Times New Roman" w:cs="Times New Roman"/>
-          <w:sz w:val="32"/>
-          <w:szCs w:val="32"/>
-          <w:lang w:val="en-US"/>
-        </w:rPr>
-      </w:pPr>
-    </w:p>
-    <w:p>
-      <w:pPr>
-        <w:rPr>
-          <w:rFonts w:ascii="Times New Roman" w:hAnsi="Times New Roman" w:cs="Times New Roman"/>
-          <w:sz w:val="32"/>
-          <w:szCs w:val="32"/>
-          <w:lang w:val="en-US"/>
-        </w:rPr>
-      </w:pPr>
-    </w:p>
-    <w:p>
-      <w:pPr>
-        <w:rPr>
-          <w:rFonts w:ascii="Times New Roman" w:hAnsi="Times New Roman" w:cs="Times New Roman"/>
-          <w:sz w:val="32"/>
-          <w:szCs w:val="32"/>
-          <w:lang w:val="en-US"/>
-        </w:rPr>
-      </w:pPr>
-    </w:p>
-    <w:p>
-      <w:pPr>
-        <w:rPr>
-          <w:rFonts w:ascii="Times New Roman" w:hAnsi="Times New Roman" w:cs="Times New Roman"/>
-          <w:sz w:val="32"/>
-          <w:szCs w:val="32"/>
-          <w:lang w:val="en-US"/>
-        </w:rPr>
-      </w:pPr>
-    </w:p>
-    <w:p>
-      <w:pPr>
-        <w:rPr>
-          <w:rFonts w:ascii="Times New Roman" w:hAnsi="Times New Roman" w:cs="Times New Roman"/>
-          <w:sz w:val="32"/>
-          <w:szCs w:val="32"/>
-          <w:lang w:val="en-US"/>
-        </w:rPr>
-      </w:pPr>
-    </w:p>
-    <w:p>
-      <w:pPr>
-        <w:rPr>
-          <w:rFonts w:ascii="Times New Roman" w:hAnsi="Times New Roman" w:cs="Times New Roman"/>
-          <w:sz w:val="32"/>
-          <w:szCs w:val="32"/>
-          <w:lang w:val="en-US"/>
-        </w:rPr>
-      </w:pPr>
-    </w:p>
-    <w:p>
-      <w:pPr>
-        <w:rPr>
-          <w:rFonts w:ascii="Times New Roman" w:hAnsi="Times New Roman" w:cs="Times New Roman"/>
-          <w:sz w:val="32"/>
-          <w:szCs w:val="32"/>
-          <w:lang w:val="en-US"/>
-        </w:rPr>
-      </w:pPr>
-    </w:p>
-    <w:p>
-      <w:pPr>
-        <w:rPr>
-          <w:rFonts w:ascii="Times New Roman" w:hAnsi="Times New Roman" w:cs="Times New Roman"/>
-          <w:sz w:val="32"/>
-          <w:szCs w:val="32"/>
-          <w:lang w:val="en-US"/>
-        </w:rPr>
-      </w:pPr>
-    </w:p>
-    <w:p>
-      <w:pPr>
-        <w:rPr>
-          <w:rFonts w:ascii="Times New Roman" w:hAnsi="Times New Roman" w:cs="Times New Roman"/>
-          <w:sz w:val="32"/>
-          <w:szCs w:val="32"/>
-          <w:lang w:val="en-US"/>
-        </w:rPr>
-      </w:pPr>
-    </w:p>
-    <w:p>
-      <w:pPr>
-        <w:rPr>
-          <w:rFonts w:ascii="Times New Roman" w:hAnsi="Times New Roman" w:cs="Times New Roman"/>
-          <w:sz w:val="32"/>
-          <w:szCs w:val="32"/>
-          <w:lang w:val="en-US"/>
-        </w:rPr>
-      </w:pPr>
-    </w:p>
-    <w:p>
-      <w:pPr>
-        <w:rPr>
-          <w:rFonts w:ascii="Times New Roman" w:hAnsi="Times New Roman" w:cs="Times New Roman"/>
-          <w:sz w:val="32"/>
-          <w:szCs w:val="32"/>
-          <w:lang w:val="en-US"/>
-        </w:rPr>
-      </w:pPr>
-    </w:p>
-    <w:p>
-      <w:pPr>
-        <w:rPr>
-          <w:rFonts w:ascii="Times New Roman" w:hAnsi="Times New Roman" w:cs="Times New Roman"/>
-          <w:sz w:val="32"/>
-          <w:szCs w:val="32"/>
-          <w:lang w:val="en-US"/>
-        </w:rPr>
-      </w:pPr>
-    </w:p>
-    <w:p>
-      <w:pPr>
-        <w:rPr>
-          <w:rFonts w:ascii="Times New Roman" w:hAnsi="Times New Roman" w:cs="Times New Roman"/>
-          <w:sz w:val="32"/>
-          <w:szCs w:val="32"/>
-          <w:lang w:val="en-US"/>
-        </w:rPr>
-      </w:pPr>
-    </w:p>
-    <w:p>
-      <w:pPr>
-        <w:rPr>
-          <w:rFonts w:ascii="Times New Roman" w:hAnsi="Times New Roman" w:cs="Times New Roman"/>
-          <w:sz w:val="32"/>
-          <w:szCs w:val="32"/>
-          <w:lang w:val="en-US"/>
+          <w:lang w:val="ru-RU"/>
+        </w:rPr>
+      </w:pPr>
+    </w:p>
+    <w:p>
+      <w:pPr>
+        <w:rPr>
+          <w:rFonts w:ascii="Times New Roman" w:hAnsi="Times New Roman" w:cs="Times New Roman"/>
+          <w:sz w:val="32"/>
+          <w:szCs w:val="32"/>
+          <w:lang w:val="ru-RU"/>
+        </w:rPr>
+      </w:pPr>
+    </w:p>
+    <w:p>
+      <w:pPr>
+        <w:rPr>
+          <w:rFonts w:ascii="Times New Roman" w:hAnsi="Times New Roman" w:cs="Times New Roman"/>
+          <w:sz w:val="32"/>
+          <w:szCs w:val="32"/>
+          <w:lang w:val="ru-RU"/>
+        </w:rPr>
+      </w:pPr>
+    </w:p>
+    <w:p>
+      <w:pPr>
+        <w:rPr>
+          <w:rFonts w:ascii="Times New Roman" w:hAnsi="Times New Roman" w:cs="Times New Roman"/>
+          <w:sz w:val="32"/>
+          <w:szCs w:val="32"/>
+          <w:lang w:val="ru-RU"/>
+        </w:rPr>
+      </w:pPr>
+    </w:p>
+    <w:p>
+      <w:pPr>
+        <w:rPr>
+          <w:rFonts w:ascii="Times New Roman" w:hAnsi="Times New Roman" w:cs="Times New Roman"/>
+          <w:sz w:val="32"/>
+          <w:szCs w:val="32"/>
+          <w:lang w:val="ru-RU"/>
+        </w:rPr>
+      </w:pPr>
+    </w:p>
+    <w:p>
+      <w:pPr>
+        <w:rPr>
+          <w:rFonts w:ascii="Times New Roman" w:hAnsi="Times New Roman" w:cs="Times New Roman"/>
+          <w:sz w:val="32"/>
+          <w:szCs w:val="32"/>
+          <w:lang w:val="ru-RU"/>
+        </w:rPr>
+      </w:pPr>
+    </w:p>
+    <w:p>
+      <w:pPr>
+        <w:rPr>
+          <w:rFonts w:ascii="Times New Roman" w:hAnsi="Times New Roman" w:cs="Times New Roman"/>
+          <w:sz w:val="32"/>
+          <w:szCs w:val="32"/>
+          <w:lang w:val="ru-RU"/>
+        </w:rPr>
+      </w:pPr>
+    </w:p>
+    <w:p>
+      <w:pPr>
+        <w:rPr>
+          <w:rFonts w:ascii="Times New Roman" w:hAnsi="Times New Roman" w:cs="Times New Roman"/>
+          <w:sz w:val="32"/>
+          <w:szCs w:val="32"/>
+          <w:lang w:val="ru-RU"/>
+        </w:rPr>
+      </w:pPr>
+    </w:p>
+    <w:p>
+      <w:pPr>
+        <w:rPr>
+          <w:rFonts w:ascii="Times New Roman" w:hAnsi="Times New Roman" w:cs="Times New Roman"/>
+          <w:sz w:val="32"/>
+          <w:szCs w:val="32"/>
+          <w:lang w:val="ru-RU"/>
+        </w:rPr>
+      </w:pPr>
+    </w:p>
+    <w:p>
+      <w:pPr>
+        <w:rPr>
+          <w:rFonts w:ascii="Times New Roman" w:hAnsi="Times New Roman" w:cs="Times New Roman"/>
+          <w:sz w:val="32"/>
+          <w:szCs w:val="32"/>
+          <w:lang w:val="ru-RU"/>
+        </w:rPr>
+      </w:pPr>
+    </w:p>
+    <w:p>
+      <w:pPr>
+        <w:rPr>
+          <w:rFonts w:ascii="Times New Roman" w:hAnsi="Times New Roman" w:cs="Times New Roman"/>
+          <w:sz w:val="32"/>
+          <w:szCs w:val="32"/>
+          <w:lang w:val="ru-RU"/>
+        </w:rPr>
+      </w:pPr>
+    </w:p>
+    <w:p>
+      <w:pPr>
+        <w:rPr>
+          <w:rFonts w:ascii="Times New Roman" w:hAnsi="Times New Roman" w:cs="Times New Roman"/>
+          <w:sz w:val="32"/>
+          <w:szCs w:val="32"/>
+          <w:lang w:val="ru-RU"/>
+        </w:rPr>
+      </w:pPr>
+    </w:p>
+    <w:p>
+      <w:pPr>
+        <w:rPr>
+          <w:rFonts w:ascii="Times New Roman" w:hAnsi="Times New Roman" w:cs="Times New Roman"/>
+          <w:sz w:val="32"/>
+          <w:szCs w:val="32"/>
+          <w:lang w:val="ru-RU"/>
+        </w:rPr>
+      </w:pPr>
+    </w:p>
+    <w:p>
+      <w:pPr>
+        <w:rPr>
+          <w:rFonts w:ascii="Times New Roman" w:hAnsi="Times New Roman" w:cs="Times New Roman"/>
+          <w:sz w:val="32"/>
+          <w:szCs w:val="32"/>
+          <w:lang w:val="ru-RU"/>
+        </w:rPr>
+      </w:pPr>
+    </w:p>
+    <w:p>
+      <w:pPr>
+        <w:rPr>
+          <w:rFonts w:ascii="Times New Roman" w:hAnsi="Times New Roman" w:cs="Times New Roman"/>
+          <w:sz w:val="32"/>
+          <w:szCs w:val="32"/>
+          <w:lang w:val="ru-RU"/>
+        </w:rPr>
+      </w:pPr>
+    </w:p>
+    <w:p>
+      <w:pPr>
+        <w:rPr>
+          <w:rFonts w:ascii="Times New Roman" w:hAnsi="Times New Roman" w:cs="Times New Roman"/>
+          <w:sz w:val="32"/>
+          <w:szCs w:val="32"/>
+          <w:lang w:val="ru-RU"/>
         </w:rPr>
       </w:pPr>
     </w:p>
@@ -5050,6 +5070,7 @@
       <w:r>
         <w:rPr>
           <w:rFonts w:ascii="Times New Roman" w:hAnsi="Times New Roman" w:cs="Times New Roman"/>
+          <w:noProof/>
           <w:sz w:val="28"/>
           <w:szCs w:val="28"/>
           <w:lang w:val="uk-UA"/>
@@ -5213,11 +5234,109 @@
             <v:path o:extrusionok="f" gradientshapeok="t" o:connecttype="rect"/>
             <o:lock v:ext="edit" aspectratio="t"/>
           </v:shapetype>
-          <v:shape id="_x0000_i1031" type="#_x0000_t75" style="width:356.25pt;height:40.5pt" o:ole="">
+          <v:shape id="_x0000_i1027" type="#_x0000_t75" style="width:356.25pt;height:40.7pt" o:ole="">
             <v:imagedata r:id="rId24" o:title=""/>
           </v:shape>
-          <o:OLEObject Type="Embed" ProgID="Package" ShapeID="_x0000_i1031" DrawAspect="Content" ObjectID="_1706021317" r:id="rId25"/>
+          <o:OLEObject Type="Embed" ProgID="Package" ShapeID="_x0000_i1027" DrawAspect="Content" ObjectID="_1707047448" r:id="rId25"/>
         </w:object>
+      </w:r>
+    </w:p>
+    <w:p>
+      <w:pPr>
+        <w:rPr>
+          <w:rFonts w:ascii="Times New Roman" w:hAnsi="Times New Roman" w:cs="Times New Roman"/>
+          <w:sz w:val="28"/>
+          <w:szCs w:val="28"/>
+          <w:lang w:val="uk-UA"/>
+        </w:rPr>
+      </w:pPr>
+    </w:p>
+    <w:p>
+      <w:pPr>
+        <w:rPr>
+          <w:rFonts w:ascii="Times New Roman" w:hAnsi="Times New Roman" w:cs="Times New Roman"/>
+          <w:sz w:val="28"/>
+          <w:szCs w:val="28"/>
+          <w:lang w:val="uk-UA"/>
+        </w:rPr>
+      </w:pPr>
+    </w:p>
+    <w:p>
+      <w:pPr>
+        <w:rPr>
+          <w:rFonts w:ascii="Times New Roman" w:hAnsi="Times New Roman" w:cs="Times New Roman"/>
+          <w:sz w:val="28"/>
+          <w:szCs w:val="28"/>
+          <w:lang w:val="uk-UA"/>
+        </w:rPr>
+      </w:pPr>
+      <w:r>
+        <w:rPr>
+          <w:rFonts w:ascii="Times New Roman" w:hAnsi="Times New Roman" w:cs="Times New Roman"/>
+          <w:sz w:val="28"/>
+          <w:szCs w:val="28"/>
+          <w:lang w:val="uk-UA"/>
+        </w:rPr>
+        <w:t>Висновок</w:t>
+      </w:r>
+    </w:p>
+    <w:p>
+      <w:pPr>
+        <w:rPr>
+          <w:rFonts w:ascii="Times New Roman" w:hAnsi="Times New Roman" w:cs="Times New Roman"/>
+          <w:sz w:val="28"/>
+          <w:szCs w:val="28"/>
+          <w:lang w:val="uk-UA"/>
+        </w:rPr>
+      </w:pPr>
+      <w:r>
+        <w:rPr>
+          <w:rFonts w:ascii="Times New Roman" w:hAnsi="Times New Roman" w:cs="Times New Roman"/>
+          <w:sz w:val="28"/>
+          <w:szCs w:val="28"/>
+          <w:lang w:val="uk-UA"/>
+        </w:rPr>
+        <w:t xml:space="preserve">Висновок роботи: за допомогою теоретичних відомостей досліджені можливості </w:t>
+      </w:r>
+      <w:proofErr w:type="spellStart"/>
+      <w:r>
+        <w:rPr>
+          <w:rFonts w:ascii="Times New Roman" w:hAnsi="Times New Roman" w:cs="Times New Roman"/>
+          <w:sz w:val="28"/>
+          <w:szCs w:val="28"/>
+          <w:lang w:val="uk-UA"/>
+        </w:rPr>
+        <w:t>Cisco</w:t>
+      </w:r>
+      <w:proofErr w:type="spellEnd"/>
+      <w:r>
+        <w:rPr>
+          <w:rFonts w:ascii="Times New Roman" w:hAnsi="Times New Roman" w:cs="Times New Roman"/>
+          <w:sz w:val="28"/>
+          <w:szCs w:val="28"/>
+          <w:lang w:val="uk-UA"/>
+        </w:rPr>
+        <w:t xml:space="preserve"> IOS з налагодженням та діагностуванням основних параметрів функціювання керованих комутаторів </w:t>
+      </w:r>
+      <w:proofErr w:type="spellStart"/>
+      <w:r>
+        <w:rPr>
+          <w:rFonts w:ascii="Times New Roman" w:hAnsi="Times New Roman" w:cs="Times New Roman"/>
+          <w:sz w:val="28"/>
+          <w:szCs w:val="28"/>
+          <w:lang w:val="uk-UA"/>
+        </w:rPr>
+        <w:t>Cisco</w:t>
+      </w:r>
+      <w:proofErr w:type="spellEnd"/>
+      <w:r>
+        <w:rPr>
+          <w:rFonts w:ascii="Times New Roman" w:hAnsi="Times New Roman" w:cs="Times New Roman"/>
+          <w:sz w:val="28"/>
+          <w:szCs w:val="28"/>
+          <w:lang w:val="uk-UA"/>
+        </w:rPr>
+        <w:t>, набуті навички використання командного рядка управління пристроями через пряме кабельне підключення.</w:t>
       </w:r>
     </w:p>
     <w:sectPr>
@@ -5353,6 +5472,7 @@
     <w:lsdException w:name="HTML Sample" w:semiHidden="1" w:unhideWhenUsed="1"/>
     <w:lsdException w:name="HTML Typewriter" w:semiHidden="1" w:unhideWhenUsed="1"/>
     <w:lsdException w:name="HTML Variable" w:semiHidden="1" w:unhideWhenUsed="1"/>
+    <w:lsdException w:name="Normal Table" w:semiHidden="1" w:unhideWhenUsed="1"/>
     <w:lsdException w:name="annotation subject" w:semiHidden="1" w:unhideWhenUsed="1"/>
     <w:lsdException w:name="No List" w:semiHidden="1" w:unhideWhenUsed="1"/>
     <w:lsdException w:name="Outline List 1" w:semiHidden="1" w:unhideWhenUsed="1"/>
@@ -5399,8 +5519,10 @@
     <w:lsdException w:name="Table Subtle 2" w:semiHidden="1" w:unhideWhenUsed="1"/>
     <w:lsdException w:name="Table Web 1" w:semiHidden="1" w:unhideWhenUsed="1"/>
     <w:lsdException w:name="Table Web 2" w:semiHidden="1" w:unhideWhenUsed="1"/>
+    <w:lsdException w:name="Table Web 3" w:semiHidden="1" w:unhideWhenUsed="1"/>
     <w:lsdException w:name="Balloon Text" w:semiHidden="1" w:unhideWhenUsed="1"/>
     <w:lsdException w:name="Table Grid" w:uiPriority="39"/>
+    <w:lsdException w:name="Table Theme" w:semiHidden="1" w:unhideWhenUsed="1"/>
     <w:lsdException w:name="Placeholder Text" w:semiHidden="1"/>
     <w:lsdException w:name="No Spacing" w:uiPriority="1" w:qFormat="1"/>
     <w:lsdException w:name="Light Shading" w:uiPriority="60"/>

</xml_diff>